<commit_message>
Add some answers of questions in the end of our task. Bagin 4th task
</commit_message>
<xml_diff>
--- a/Отчёт по 2 лабораторной работе ЭВМ и ассемблер.docx
+++ b/Отчёт по 2 лабораторной работе ЭВМ и ассемблер.docx
@@ -51,79 +51,99 @@
           <w:rFonts w:asciiTheme="majorHAnsi" w:hAnsiTheme="majorHAnsi"/>
           <w:b/>
           <w:sz w:val="32"/>
+        </w:rPr>
+      </w:pPr>
+      <w:r>
+        <w:rPr>
+          <w:rFonts w:asciiTheme="majorHAnsi" w:hAnsiTheme="majorHAnsi"/>
+          <w:b/>
+          <w:sz w:val="32"/>
+        </w:rPr>
+        <w:t>Группа 8 Лазу Игорь, Меркулов Сергей</w:t>
+      </w:r>
+    </w:p>
+    <w:p>
+      <w:pPr>
+        <w:rPr>
+          <w:b/>
+          <w:sz w:val="28"/>
+        </w:rPr>
+      </w:pPr>
+      <w:r>
+        <w:rPr>
+          <w:b/>
+          <w:sz w:val="28"/>
+        </w:rPr>
+        <w:t>ОС</w:t>
+      </w:r>
+      <w:r>
+        <w:rPr>
+          <w:b/>
+          <w:sz w:val="28"/>
+        </w:rPr>
+        <w:t xml:space="preserve">: </w:t>
+      </w:r>
+      <w:r>
+        <w:rPr>
+          <w:b/>
+          <w:sz w:val="28"/>
           <w:lang w:val="en-US"/>
         </w:rPr>
-      </w:pPr>
-      <w:r>
-        <w:rPr>
-          <w:rFonts w:asciiTheme="majorHAnsi" w:hAnsiTheme="majorHAnsi"/>
-          <w:b/>
-          <w:sz w:val="32"/>
-        </w:rPr>
-        <w:t>Группа 8 Лазу Игорь, Меркулов Сергей</w:t>
-      </w:r>
-    </w:p>
-    <w:p>
-      <w:pPr>
+        <w:t>MS</w:t>
+      </w:r>
+      <w:r>
+        <w:rPr>
+          <w:b/>
+          <w:sz w:val="28"/>
+        </w:rPr>
+        <w:t xml:space="preserve"> </w:t>
+      </w:r>
+      <w:r>
         <w:rPr>
           <w:b/>
           <w:sz w:val="28"/>
           <w:lang w:val="en-US"/>
         </w:rPr>
-      </w:pPr>
-      <w:r>
-        <w:rPr>
-          <w:b/>
-          <w:sz w:val="28"/>
-        </w:rPr>
-        <w:t>ОС</w:t>
-      </w:r>
+        <w:t>Windows</w:t>
+      </w:r>
+    </w:p>
+    <w:p>
+      <w:pPr>
+        <w:rPr>
+          <w:b/>
+          <w:sz w:val="28"/>
+        </w:rPr>
+      </w:pPr>
+      <w:r>
+        <w:rPr>
+          <w:b/>
+          <w:sz w:val="28"/>
+        </w:rPr>
+        <w:t xml:space="preserve">Компилятор: </w:t>
+      </w:r>
+      <w:proofErr w:type="spellStart"/>
       <w:r>
         <w:rPr>
           <w:b/>
           <w:sz w:val="28"/>
           <w:lang w:val="en-US"/>
         </w:rPr>
-        <w:t>: MS Windows</w:t>
-      </w:r>
-    </w:p>
-    <w:p>
-      <w:pPr>
-        <w:rPr>
-          <w:b/>
-          <w:sz w:val="28"/>
-        </w:rPr>
-      </w:pPr>
-      <w:r>
-        <w:rPr>
-          <w:b/>
-          <w:sz w:val="28"/>
-        </w:rPr>
-        <w:t xml:space="preserve">Компилятор: </w:t>
-      </w:r>
-      <w:proofErr w:type="spellStart"/>
+        <w:t>gcc</w:t>
+      </w:r>
+      <w:proofErr w:type="spellEnd"/>
+      <w:r>
+        <w:rPr>
+          <w:b/>
+          <w:sz w:val="28"/>
+        </w:rPr>
+        <w:t xml:space="preserve"> </w:t>
+      </w:r>
       <w:r>
         <w:rPr>
           <w:b/>
           <w:sz w:val="28"/>
           <w:lang w:val="en-US"/>
         </w:rPr>
-        <w:t>gcc</w:t>
-      </w:r>
-      <w:proofErr w:type="spellEnd"/>
-      <w:r>
-        <w:rPr>
-          <w:b/>
-          <w:sz w:val="28"/>
-        </w:rPr>
-        <w:t xml:space="preserve"> </w:t>
-      </w:r>
-      <w:r>
-        <w:rPr>
-          <w:b/>
-          <w:sz w:val="28"/>
-          <w:lang w:val="en-US"/>
-        </w:rPr>
         <w:t>version</w:t>
       </w:r>
       <w:r>
@@ -152,7 +172,6 @@
         <w:rPr>
           <w:b/>
           <w:sz w:val="28"/>
-          <w:lang w:val="en-US"/>
         </w:rPr>
         <w:t>64</w:t>
       </w:r>
@@ -1256,7 +1275,6 @@
       <w:pPr>
         <w:rPr>
           <w:sz w:val="24"/>
-          <w:lang w:val="en-US"/>
         </w:rPr>
       </w:pPr>
       <w:r>
@@ -1323,7 +1341,6 @@
         <w:rPr>
           <w:b/>
           <w:sz w:val="28"/>
-          <w:lang w:val="en-US"/>
         </w:rPr>
       </w:pPr>
       <w:r>
@@ -1337,7 +1354,6 @@
         <w:rPr>
           <w:b/>
           <w:sz w:val="28"/>
-          <w:lang w:val="en-US"/>
         </w:rPr>
         <w:t xml:space="preserve"> </w:t>
       </w:r>
@@ -1361,7 +1377,6 @@
         <w:rPr>
           <w:b/>
           <w:sz w:val="28"/>
-          <w:lang w:val="en-US"/>
         </w:rPr>
         <w:t>?)</w:t>
       </w:r>
@@ -1423,7 +1438,6 @@
         <w:rPr>
           <w:b/>
           <w:sz w:val="28"/>
-          <w:lang w:val="en-US"/>
         </w:rPr>
       </w:pPr>
     </w:p>
@@ -1884,9 +1898,6 @@
     <w:p>
       <w:pPr>
         <w:spacing w:line="240" w:lineRule="auto"/>
-        <w:rPr>
-          <w:lang w:val="en-US"/>
-        </w:rPr>
       </w:pPr>
       <w:r>
         <w:t xml:space="preserve"> – массив из трёх целых чисел (статический или динамический, но не высокоуровневый контейнер) с элементами </w:t>
@@ -2033,7 +2044,6 @@
         <w:rPr>
           <w:b/>
           <w:sz w:val="28"/>
-          <w:lang w:val="en-US"/>
         </w:rPr>
       </w:pPr>
       <w:r>
@@ -2043,6 +2053,104 @@
         </w:rPr>
         <w:t>Порядок прямой</w:t>
       </w:r>
+    </w:p>
+    <w:p>
+      <w:pPr>
+        <w:rPr>
+          <w:b/>
+          <w:sz w:val="28"/>
+        </w:rPr>
+      </w:pPr>
+    </w:p>
+    <w:p>
+      <w:pPr>
+        <w:rPr>
+          <w:b/>
+          <w:sz w:val="28"/>
+        </w:rPr>
+      </w:pPr>
+      <w:r>
+        <w:rPr>
+          <w:b/>
+          <w:sz w:val="28"/>
+        </w:rPr>
+        <w:t>Вопросы в конце</w:t>
+      </w:r>
+    </w:p>
+    <w:p>
+      <w:r>
+        <w:rPr>
+          <w:rFonts w:ascii="Arial" w:hAnsi="Arial" w:cs="Arial"/>
+          <w:color w:val="000000"/>
+          <w:sz w:val="20"/>
+          <w:szCs w:val="20"/>
+          <w:shd w:val="clear" w:color="auto" w:fill="F0F2F5"/>
+        </w:rPr>
+        <w:t>1</w:t>
+      </w:r>
+      <w:r>
+        <w:t>) Числа без знака представлены в двоичном виде. В знаковых числах первый бит отвечает за знак</w:t>
+      </w:r>
+      <w:r>
+        <w:br/>
+        <w:t>2) Нужно инвертировать прямой двоичный код и прибавить единицу. Если число отрицательное, то бит, отвечающий за знак, не инвертируется</w:t>
+      </w:r>
+      <w:r>
+        <w:br/>
+        <w:t>3)Для того, чтобы правильно доставать данные из ячеек памяти. Если не знать порядок, и считывать, например, число в противоположном порядке, отличном от того, что в системе, то на выходе получится совершенно другое число</w:t>
+      </w:r>
+      <w:r>
+        <w:br/>
+        <w:t xml:space="preserve">4) Да, всякая последовательность </w:t>
+      </w:r>
+      <w:proofErr w:type="spellStart"/>
+      <w:r>
+        <w:t>може</w:t>
+      </w:r>
+      <w:proofErr w:type="spellEnd"/>
+      <w:r>
+        <w:t xml:space="preserve"> быть трактована как </w:t>
+      </w:r>
+      <w:proofErr w:type="spellStart"/>
+      <w:r>
+        <w:t>беззнаковое</w:t>
+      </w:r>
+      <w:proofErr w:type="spellEnd"/>
+      <w:r>
+        <w:t xml:space="preserve"> целое число. Есть только 1 трактовка</w:t>
+      </w:r>
+      <w:r>
+        <w:br/>
+        <w:t>5) Да, в общем виде можно записать 2^N - 1 чисел. Да, можно единственным способом</w:t>
+      </w:r>
+      <w:r>
+        <w:br/>
+        <w:t xml:space="preserve">6) Да, всякая. </w:t>
+      </w:r>
+      <w:proofErr w:type="gramStart"/>
+      <w:r>
+        <w:t>Да, единственная</w:t>
+      </w:r>
+      <w:r>
+        <w:br/>
+        <w:t>7) Да, каждое, да единственная.</w:t>
+      </w:r>
+      <w:r>
+        <w:br/>
+      </w:r>
+      <w:r>
+        <w:lastRenderedPageBreak/>
+        <w:t>8)А хрен его знает, не написано нигде.</w:t>
+      </w:r>
+      <w:r>
+        <w:br/>
+        <w:t>9)что...</w:t>
+      </w:r>
+      <w:r>
+        <w:br/>
+        <w:t>10)</w:t>
+      </w:r>
+      <w:proofErr w:type="gramEnd"/>
     </w:p>
     <w:sectPr>
       <w:pgSz w:w="11906" w:h="16838"/>
@@ -2213,6 +2321,7 @@
   <w:style w:type="paragraph" w:default="1" w:styleId="a">
     <w:name w:val="Normal"/>
     <w:qFormat/>
+    <w:rsid w:val="004356BC"/>
   </w:style>
   <w:style w:type="character" w:default="1" w:styleId="a0">
     <w:name w:val="Default Paragraph Font"/>

</xml_diff>

<commit_message>
Added answers to all questions
</commit_message>
<xml_diff>
--- a/Отчёт по 2 лабораторной работе ЭВМ и ассемблер.docx
+++ b/Отчёт по 2 лабораторной работе ЭВМ и ассемблер.docx
@@ -25,435 +25,373 @@
           <w:b/>
           <w:sz w:val="40"/>
         </w:rPr>
+        <w:t>2Представление данных в ЭВМ</w:t>
+      </w:r>
+    </w:p>
+    <w:p>
+      <w:pPr>
+        <w:jc w:val="center"/>
+        <w:rPr>
+          <w:rFonts w:asciiTheme="majorHAnsi" w:hAnsiTheme="majorHAnsi"/>
+          <w:b/>
+          <w:sz w:val="32"/>
+        </w:rPr>
+      </w:pPr>
+      <w:r>
+        <w:rPr>
+          <w:rFonts w:asciiTheme="majorHAnsi" w:hAnsiTheme="majorHAnsi"/>
+          <w:b/>
+          <w:sz w:val="32"/>
+        </w:rPr>
+        <w:t>Группа 8 Лазу Игорь, Меркулов Сергей</w:t>
+      </w:r>
+    </w:p>
+    <w:p>
+      <w:pPr>
+        <w:rPr>
+          <w:b/>
+          <w:sz w:val="28"/>
+        </w:rPr>
+      </w:pPr>
+      <w:r>
+        <w:rPr>
+          <w:b/>
+          <w:sz w:val="28"/>
+        </w:rPr>
+        <w:t>ОС</w:t>
+      </w:r>
+      <w:r>
+        <w:rPr>
+          <w:b/>
+          <w:sz w:val="28"/>
+        </w:rPr>
+        <w:t xml:space="preserve">: </w:t>
+      </w:r>
+      <w:proofErr w:type="spellStart"/>
+      <w:r>
+        <w:rPr>
+          <w:b/>
+          <w:sz w:val="28"/>
+          <w:lang w:val="en-US"/>
+        </w:rPr>
+        <w:t>MSWindows</w:t>
+      </w:r>
+      <w:proofErr w:type="spellEnd"/>
+    </w:p>
+    <w:p>
+      <w:pPr>
+        <w:rPr>
+          <w:b/>
+          <w:sz w:val="28"/>
+        </w:rPr>
+      </w:pPr>
+      <w:r>
+        <w:rPr>
+          <w:b/>
+          <w:sz w:val="28"/>
+        </w:rPr>
+        <w:t xml:space="preserve">Компилятор: </w:t>
+      </w:r>
+      <w:proofErr w:type="spellStart"/>
+      <w:r>
+        <w:rPr>
+          <w:b/>
+          <w:sz w:val="28"/>
+          <w:lang w:val="en-US"/>
+        </w:rPr>
+        <w:t>gccversion</w:t>
+      </w:r>
+      <w:proofErr w:type="spellEnd"/>
+      <w:r>
+        <w:rPr>
+          <w:b/>
+          <w:sz w:val="28"/>
+        </w:rPr>
+        <w:t xml:space="preserve"> *Игорь, вставь свою версию компилятора сюда, пожалуйста*</w:t>
+      </w:r>
+    </w:p>
+    <w:p>
+      <w:pPr>
+        <w:rPr>
+          <w:b/>
+          <w:sz w:val="28"/>
+        </w:rPr>
+      </w:pPr>
+      <w:r>
+        <w:rPr>
+          <w:b/>
+          <w:sz w:val="28"/>
+        </w:rPr>
+        <w:t xml:space="preserve">Разрядность сборки: </w:t>
+      </w:r>
+      <w:r>
+        <w:rPr>
+          <w:b/>
+          <w:sz w:val="28"/>
+        </w:rPr>
+        <w:t>64</w:t>
+      </w:r>
+      <w:r>
+        <w:rPr>
+          <w:b/>
+          <w:sz w:val="28"/>
+        </w:rPr>
+        <w:t xml:space="preserve"> бит</w:t>
+      </w:r>
+    </w:p>
+    <w:p>
+      <w:pPr>
+        <w:rPr>
+          <w:b/>
+          <w:sz w:val="28"/>
+        </w:rPr>
+      </w:pPr>
+      <w:r>
+        <w:rPr>
+          <w:b/>
+          <w:sz w:val="28"/>
+        </w:rPr>
+        <w:t>Архитектура процессора: 64 бит</w:t>
+      </w:r>
+    </w:p>
+    <w:p>
+      <w:pPr>
+        <w:rPr>
+          <w:b/>
+          <w:sz w:val="28"/>
+        </w:rPr>
+      </w:pPr>
+      <w:r>
+        <w:rPr>
+          <w:b/>
+          <w:sz w:val="28"/>
+        </w:rPr>
+        <w:t>Назначение платформы: общее</w:t>
+      </w:r>
+    </w:p>
+    <w:p>
+      <w:r>
+        <w:rPr>
+          <w:b/>
+          <w:sz w:val="28"/>
+        </w:rPr>
+        <w:t>Задание Л</w:t>
+      </w:r>
+      <w:proofErr w:type="gramStart"/>
+      <w:r>
+        <w:rPr>
+          <w:b/>
+          <w:sz w:val="28"/>
+        </w:rPr>
         <w:t>2</w:t>
       </w:r>
-      <w:r>
-        <w:rPr>
-          <w:rFonts w:asciiTheme="majorHAnsi" w:hAnsiTheme="majorHAnsi"/>
-          <w:b/>
-          <w:sz w:val="40"/>
-        </w:rPr>
+      <w:proofErr w:type="gramEnd"/>
+      <w:r>
+        <w:rPr>
+          <w:b/>
+          <w:sz w:val="28"/>
+        </w:rPr>
+        <w:t>.з1.</w:t>
+      </w:r>
+      <w:r>
+        <w:t xml:space="preserve"> Разработайте функцию </w:t>
+      </w:r>
+      <w:proofErr w:type="spellStart"/>
+      <w:r>
+        <w:t>void</w:t>
+      </w:r>
+      <w:proofErr w:type="spellEnd"/>
+      <w:r>
         <w:t xml:space="preserve"> </w:t>
       </w:r>
       <w:r>
         <w:rPr>
-          <w:rFonts w:asciiTheme="majorHAnsi" w:hAnsiTheme="majorHAnsi"/>
-          <w:b/>
-          <w:sz w:val="40"/>
-        </w:rPr>
-        <w:t>Представление данных в ЭВМ</w:t>
-      </w:r>
-    </w:p>
-    <w:p>
-      <w:pPr>
-        <w:jc w:val="center"/>
-        <w:rPr>
-          <w:rFonts w:asciiTheme="majorHAnsi" w:hAnsiTheme="majorHAnsi"/>
-          <w:b/>
-          <w:sz w:val="32"/>
-        </w:rPr>
-      </w:pPr>
-      <w:r>
-        <w:rPr>
-          <w:rFonts w:asciiTheme="majorHAnsi" w:hAnsiTheme="majorHAnsi"/>
-          <w:b/>
-          <w:sz w:val="32"/>
-        </w:rPr>
-        <w:t>Группа 8 Лазу Игорь, Меркулов Сергей</w:t>
-      </w:r>
-    </w:p>
-    <w:p>
-      <w:pPr>
-        <w:rPr>
-          <w:b/>
-          <w:sz w:val="28"/>
-        </w:rPr>
-      </w:pPr>
-      <w:r>
-        <w:rPr>
-          <w:b/>
-          <w:sz w:val="28"/>
-        </w:rPr>
-        <w:t>ОС</w:t>
-      </w:r>
-      <w:r>
-        <w:rPr>
-          <w:b/>
-          <w:sz w:val="28"/>
-        </w:rPr>
-        <w:t xml:space="preserve">: </w:t>
-      </w:r>
-      <w:r>
-        <w:rPr>
-          <w:b/>
-          <w:sz w:val="28"/>
-          <w:lang w:val="en-US"/>
-        </w:rPr>
-        <w:t>MS</w:t>
-      </w:r>
-      <w:r>
-        <w:rPr>
-          <w:b/>
-          <w:sz w:val="28"/>
-        </w:rPr>
+          <w:rFonts w:ascii="Cambria Math" w:hAnsi="Cambria Math" w:cs="Cambria Math"/>
+        </w:rPr>
+        <w:t>𝑣𝑖𝑒𝑤𝑃𝑜𝑖𝑛𝑡𝑒𝑟</w:t>
+      </w:r>
+      <w:r>
+        <w:t>(</w:t>
+      </w:r>
+      <w:proofErr w:type="spellStart"/>
+      <w:r>
+        <w:t>void</w:t>
+      </w:r>
+      <w:proofErr w:type="spellEnd"/>
+      <w:r>
+        <w:t xml:space="preserve"> * </w:t>
+      </w:r>
+      <w:r>
+        <w:rPr>
+          <w:rFonts w:ascii="Cambria Math" w:hAnsi="Cambria Math" w:cs="Cambria Math"/>
+        </w:rPr>
+        <w:t>𝑝</w:t>
+      </w:r>
+      <w:r>
+        <w:t xml:space="preserve">), которая принимает </w:t>
+      </w:r>
+      <w:proofErr w:type="spellStart"/>
+      <w:r>
+        <w:t>нетипизированный</w:t>
+      </w:r>
+      <w:proofErr w:type="spellEnd"/>
+      <w:r>
+        <w:t xml:space="preserve"> указатель </w:t>
+      </w:r>
+      <w:r>
+        <w:rPr>
+          <w:rFonts w:ascii="Cambria Math" w:hAnsi="Cambria Math" w:cs="Cambria Math"/>
+        </w:rPr>
+        <w:t>𝑝</w:t>
+      </w:r>
+      <w:r>
+        <w:t xml:space="preserve">, преобразует его в типизированные: а) </w:t>
+      </w:r>
+      <w:proofErr w:type="spellStart"/>
+      <w:r>
+        <w:t>char</w:t>
+      </w:r>
+      <w:proofErr w:type="spellEnd"/>
+      <w:r>
+        <w:t xml:space="preserve"> *p1 = </w:t>
+      </w:r>
+      <w:proofErr w:type="spellStart"/>
+      <w:r>
+        <w:t>reinterpret_cast</w:t>
+      </w:r>
+      <w:proofErr w:type="spellEnd"/>
+      <w:r>
+        <w:t xml:space="preserve">(p); б) </w:t>
+      </w:r>
+      <w:proofErr w:type="spellStart"/>
+      <w:r>
+        <w:t>unsigned</w:t>
+      </w:r>
+      <w:proofErr w:type="spellEnd"/>
+      <w:r>
         <w:t xml:space="preserve"> </w:t>
       </w:r>
-      <w:r>
-        <w:rPr>
-          <w:b/>
-          <w:sz w:val="28"/>
-          <w:lang w:val="en-US"/>
-        </w:rPr>
-        <w:t>Windows</w:t>
-      </w:r>
-    </w:p>
-    <w:p>
-      <w:pPr>
-        <w:rPr>
-          <w:b/>
-          <w:sz w:val="28"/>
-        </w:rPr>
-      </w:pPr>
-      <w:r>
-        <w:rPr>
-          <w:b/>
-          <w:sz w:val="28"/>
-        </w:rPr>
-        <w:t xml:space="preserve">Компилятор: </w:t>
-      </w:r>
-      <w:proofErr w:type="spellStart"/>
-      <w:r>
-        <w:rPr>
-          <w:b/>
-          <w:sz w:val="28"/>
-          <w:lang w:val="en-US"/>
-        </w:rPr>
-        <w:t>gcc</w:t>
-      </w:r>
-      <w:proofErr w:type="spellEnd"/>
-      <w:r>
-        <w:rPr>
-          <w:b/>
-          <w:sz w:val="28"/>
-        </w:rPr>
-        <w:t xml:space="preserve"> </w:t>
-      </w:r>
-      <w:r>
-        <w:rPr>
-          <w:b/>
-          <w:sz w:val="28"/>
-          <w:lang w:val="en-US"/>
-        </w:rPr>
-        <w:t>version</w:t>
-      </w:r>
-      <w:r>
-        <w:rPr>
-          <w:b/>
-          <w:sz w:val="28"/>
-        </w:rPr>
-        <w:t xml:space="preserve"> *Игорь, вставь свою версию компилятора сюда, пожалуйста*</w:t>
-      </w:r>
-    </w:p>
-    <w:p>
-      <w:pPr>
-        <w:rPr>
-          <w:b/>
-          <w:sz w:val="28"/>
-        </w:rPr>
-      </w:pPr>
-      <w:r>
-        <w:rPr>
-          <w:b/>
-          <w:sz w:val="28"/>
-        </w:rPr>
-        <w:t xml:space="preserve">Разрядность сборки: </w:t>
-      </w:r>
-      <w:r>
-        <w:rPr>
-          <w:b/>
-          <w:sz w:val="28"/>
-        </w:rPr>
-        <w:t>64</w:t>
-      </w:r>
-      <w:r>
-        <w:rPr>
-          <w:b/>
-          <w:sz w:val="28"/>
-        </w:rPr>
-        <w:t xml:space="preserve"> бит</w:t>
-      </w:r>
-    </w:p>
-    <w:p>
-      <w:pPr>
-        <w:rPr>
-          <w:b/>
-          <w:sz w:val="28"/>
-        </w:rPr>
-      </w:pPr>
-      <w:r>
-        <w:rPr>
-          <w:b/>
-          <w:sz w:val="28"/>
-        </w:rPr>
-        <w:t>Архитектура процессора: 64 бит</w:t>
-      </w:r>
-    </w:p>
-    <w:p>
-      <w:pPr>
-        <w:rPr>
-          <w:b/>
-          <w:sz w:val="28"/>
-        </w:rPr>
-      </w:pPr>
-      <w:r>
-        <w:rPr>
-          <w:b/>
-          <w:sz w:val="28"/>
-        </w:rPr>
-        <w:t>Назначение платформы: общее</w:t>
-      </w:r>
-    </w:p>
-    <w:p>
-      <w:r>
-        <w:rPr>
-          <w:b/>
-          <w:sz w:val="28"/>
-        </w:rPr>
-        <w:t>Задание Л</w:t>
+      <w:proofErr w:type="spellStart"/>
+      <w:r>
+        <w:t>short</w:t>
+      </w:r>
+      <w:proofErr w:type="spellEnd"/>
+      <w:r>
+        <w:t xml:space="preserve"> *p2 = </w:t>
+      </w:r>
+      <w:proofErr w:type="spellStart"/>
+      <w:r>
+        <w:t>reinterpret_cast</w:t>
+      </w:r>
+      <w:proofErr w:type="spellEnd"/>
+      <w:r>
+        <w:t xml:space="preserve">(p); в) </w:t>
+      </w:r>
+      <w:proofErr w:type="spellStart"/>
+      <w:r>
+        <w:t>double</w:t>
+      </w:r>
+      <w:proofErr w:type="spellEnd"/>
+      <w:r>
+        <w:t xml:space="preserve"> *p3 = </w:t>
+      </w:r>
+      <w:proofErr w:type="spellStart"/>
+      <w:r>
+        <w:t>reinterpret_cast</w:t>
+      </w:r>
+      <w:proofErr w:type="spellEnd"/>
+      <w:r>
+        <w:t xml:space="preserve">(p); и печатает </w:t>
+      </w:r>
+      <w:r>
+        <w:rPr>
+          <w:rFonts w:ascii="Cambria Math" w:hAnsi="Cambria Math" w:cs="Cambria Math"/>
+        </w:rPr>
+        <w:t>𝑝</w:t>
+      </w:r>
+      <w:r>
+        <w:t xml:space="preserve">, </w:t>
+      </w:r>
+      <w:r>
+        <w:rPr>
+          <w:rFonts w:ascii="Cambria Math" w:hAnsi="Cambria Math" w:cs="Cambria Math"/>
+        </w:rPr>
+        <w:t>𝑝</w:t>
+      </w:r>
+      <w:r>
+        <w:t xml:space="preserve">1, </w:t>
+      </w:r>
+      <w:r>
+        <w:rPr>
+          <w:rFonts w:ascii="Cambria Math" w:hAnsi="Cambria Math" w:cs="Cambria Math"/>
+        </w:rPr>
+        <w:t>𝑝</w:t>
+      </w:r>
+      <w:r>
+        <w:t xml:space="preserve">2, </w:t>
+      </w:r>
+      <w:r>
+        <w:rPr>
+          <w:rFonts w:ascii="Cambria Math" w:hAnsi="Cambria Math" w:cs="Cambria Math"/>
+        </w:rPr>
+        <w:t>𝑝</w:t>
+      </w:r>
+      <w:r>
+        <w:t xml:space="preserve">3 (не значения по этим адресам, а сами адреса). Убедитесь, что </w:t>
+      </w:r>
+      <w:r>
+        <w:rPr>
+          <w:rFonts w:ascii="Cambria Math" w:hAnsi="Cambria Math" w:cs="Cambria Math"/>
+        </w:rPr>
+        <w:t>𝑝</w:t>
+      </w:r>
+      <w:r>
+        <w:t xml:space="preserve">, </w:t>
+      </w:r>
+      <w:r>
+        <w:rPr>
+          <w:rFonts w:ascii="Cambria Math" w:hAnsi="Cambria Math" w:cs="Cambria Math"/>
+        </w:rPr>
+        <w:t>𝑝</w:t>
+      </w:r>
+      <w:r>
+        <w:t xml:space="preserve">1, </w:t>
+      </w:r>
+      <w:r>
+        <w:rPr>
+          <w:rFonts w:ascii="Cambria Math" w:hAnsi="Cambria Math" w:cs="Cambria Math"/>
+        </w:rPr>
+        <w:t>𝑝</w:t>
+      </w:r>
+      <w:r>
+        <w:t xml:space="preserve">2, </w:t>
+      </w:r>
+      <w:r>
+        <w:rPr>
+          <w:rFonts w:ascii="Cambria Math" w:hAnsi="Cambria Math" w:cs="Cambria Math"/>
+        </w:rPr>
+        <w:t>𝑝</w:t>
+      </w:r>
+      <w:r>
+        <w:t xml:space="preserve">3 — один и тот же адрес, то есть что оператор </w:t>
+      </w:r>
+      <w:proofErr w:type="spellStart"/>
+      <w:r>
+        <w:t>reinterpret_cast</w:t>
+      </w:r>
+      <w:proofErr w:type="spellEnd"/>
+      <w:r>
+        <w:t xml:space="preserve"> не меняет преобразуемого указателя и, следовательно, может быть использован для интерпретации одной и той же области памяти как значений различных типов. </w:t>
       </w:r>
       <w:proofErr w:type="gramStart"/>
       <w:r>
-        <w:rPr>
-          <w:b/>
-          <w:sz w:val="28"/>
-        </w:rPr>
-        <w:t>2</w:t>
-      </w:r>
-      <w:proofErr w:type="gramEnd"/>
-      <w:r>
-        <w:rPr>
-          <w:b/>
-          <w:sz w:val="28"/>
-        </w:rPr>
-        <w:t>.з1.</w:t>
-      </w:r>
-      <w:r>
-        <w:t xml:space="preserve"> Разработайте функцию </w:t>
-      </w:r>
-      <w:proofErr w:type="spellStart"/>
-      <w:r>
-        <w:t>void</w:t>
-      </w:r>
-      <w:proofErr w:type="spellEnd"/>
-      <w:r>
-        <w:t xml:space="preserve"> </w:t>
-      </w:r>
-      <w:r>
-        <w:rPr>
-          <w:rFonts w:ascii="Cambria Math" w:hAnsi="Cambria Math" w:cs="Cambria Math"/>
-        </w:rPr>
-        <w:t>𝑣𝑖𝑒𝑤𝑃</w:t>
-      </w:r>
-      <w:r>
-        <w:t xml:space="preserve"> </w:t>
-      </w:r>
-      <w:r>
-        <w:rPr>
-          <w:rFonts w:ascii="Cambria Math" w:hAnsi="Cambria Math" w:cs="Cambria Math"/>
-        </w:rPr>
-        <w:t>𝑜𝑖𝑛𝑡𝑒𝑟</w:t>
-      </w:r>
-      <w:r>
-        <w:t>(</w:t>
-      </w:r>
-      <w:proofErr w:type="spellStart"/>
-      <w:r>
-        <w:t>void</w:t>
-      </w:r>
-      <w:proofErr w:type="spellEnd"/>
-      <w:r>
-        <w:t xml:space="preserve"> * </w:t>
-      </w:r>
-      <w:r>
-        <w:rPr>
-          <w:rFonts w:ascii="Cambria Math" w:hAnsi="Cambria Math" w:cs="Cambria Math"/>
-        </w:rPr>
-        <w:t>𝑝</w:t>
-      </w:r>
-      <w:r>
-        <w:t xml:space="preserve">), которая принимает </w:t>
-      </w:r>
-      <w:proofErr w:type="spellStart"/>
-      <w:r>
-        <w:t>нетипизированный</w:t>
-      </w:r>
-      <w:proofErr w:type="spellEnd"/>
-      <w:r>
-        <w:t xml:space="preserve"> указатель </w:t>
-      </w:r>
-      <w:r>
-        <w:rPr>
-          <w:rFonts w:ascii="Cambria Math" w:hAnsi="Cambria Math" w:cs="Cambria Math"/>
-        </w:rPr>
-        <w:t>𝑝</w:t>
-      </w:r>
-      <w:r>
-        <w:t xml:space="preserve">, преобразует его в типизированные: а) </w:t>
-      </w:r>
-      <w:proofErr w:type="spellStart"/>
-      <w:r>
-        <w:t>char</w:t>
-      </w:r>
-      <w:proofErr w:type="spellEnd"/>
-      <w:r>
-        <w:t xml:space="preserve"> *p1 = </w:t>
-      </w:r>
-      <w:proofErr w:type="spellStart"/>
-      <w:r>
-        <w:t>reinterpret_cast</w:t>
-      </w:r>
-      <w:proofErr w:type="spellEnd"/>
-      <w:r>
-        <w:t xml:space="preserve">(p); б) </w:t>
-      </w:r>
-      <w:proofErr w:type="spellStart"/>
-      <w:r>
-        <w:t>unsigned</w:t>
-      </w:r>
-      <w:proofErr w:type="spellEnd"/>
-      <w:r>
-        <w:t xml:space="preserve"> </w:t>
-      </w:r>
-      <w:proofErr w:type="spellStart"/>
-      <w:r>
-        <w:t>short</w:t>
-      </w:r>
-      <w:proofErr w:type="spellEnd"/>
-      <w:r>
-        <w:t xml:space="preserve"> *p2 = </w:t>
-      </w:r>
-      <w:proofErr w:type="spellStart"/>
-      <w:r>
-        <w:t>reinterpret_cast</w:t>
-      </w:r>
-      <w:proofErr w:type="spellEnd"/>
-      <w:r>
-        <w:t xml:space="preserve">(p); в) </w:t>
-      </w:r>
-      <w:proofErr w:type="spellStart"/>
-      <w:r>
-        <w:t>double</w:t>
-      </w:r>
-      <w:proofErr w:type="spellEnd"/>
-      <w:r>
-        <w:t xml:space="preserve"> *p3 = </w:t>
-      </w:r>
-      <w:proofErr w:type="spellStart"/>
-      <w:r>
-        <w:t>reinterpret_cast</w:t>
-      </w:r>
-      <w:proofErr w:type="spellEnd"/>
-      <w:r>
-        <w:t xml:space="preserve">(p); и печатает </w:t>
-      </w:r>
-      <w:r>
-        <w:rPr>
-          <w:rFonts w:ascii="Cambria Math" w:hAnsi="Cambria Math" w:cs="Cambria Math"/>
-        </w:rPr>
-        <w:t>𝑝</w:t>
-      </w:r>
-      <w:r>
-        <w:t xml:space="preserve">, </w:t>
-      </w:r>
-      <w:r>
-        <w:rPr>
-          <w:rFonts w:ascii="Cambria Math" w:hAnsi="Cambria Math" w:cs="Cambria Math"/>
-        </w:rPr>
-        <w:t>𝑝</w:t>
-      </w:r>
-      <w:r>
-        <w:t xml:space="preserve">1, </w:t>
-      </w:r>
-      <w:r>
-        <w:rPr>
-          <w:rFonts w:ascii="Cambria Math" w:hAnsi="Cambria Math" w:cs="Cambria Math"/>
-        </w:rPr>
-        <w:t>𝑝</w:t>
-      </w:r>
-      <w:r>
-        <w:t xml:space="preserve">2, </w:t>
-      </w:r>
-      <w:r>
-        <w:rPr>
-          <w:rFonts w:ascii="Cambria Math" w:hAnsi="Cambria Math" w:cs="Cambria Math"/>
-        </w:rPr>
-        <w:t>𝑝</w:t>
-      </w:r>
-      <w:r>
-        <w:t xml:space="preserve">3 (не значения по этим адресам, а сами адреса). Убедитесь, что </w:t>
-      </w:r>
-      <w:r>
-        <w:rPr>
-          <w:rFonts w:ascii="Cambria Math" w:hAnsi="Cambria Math" w:cs="Cambria Math"/>
-        </w:rPr>
-        <w:t>𝑝</w:t>
-      </w:r>
-      <w:r>
-        <w:t xml:space="preserve">, </w:t>
-      </w:r>
-      <w:r>
-        <w:rPr>
-          <w:rFonts w:ascii="Cambria Math" w:hAnsi="Cambria Math" w:cs="Cambria Math"/>
-        </w:rPr>
-        <w:t>𝑝</w:t>
-      </w:r>
-      <w:r>
-        <w:t xml:space="preserve">1, </w:t>
-      </w:r>
-      <w:r>
-        <w:rPr>
-          <w:rFonts w:ascii="Cambria Math" w:hAnsi="Cambria Math" w:cs="Cambria Math"/>
-        </w:rPr>
-        <w:t>𝑝</w:t>
-      </w:r>
-      <w:r>
-        <w:t xml:space="preserve">2, </w:t>
-      </w:r>
-      <w:r>
-        <w:rPr>
-          <w:rFonts w:ascii="Cambria Math" w:hAnsi="Cambria Math" w:cs="Cambria Math"/>
-        </w:rPr>
-        <w:t>𝑝</w:t>
-      </w:r>
-      <w:r>
-        <w:t xml:space="preserve">3 — один и тот же адрес, то есть что оператор </w:t>
-      </w:r>
-      <w:proofErr w:type="spellStart"/>
-      <w:r>
-        <w:t>reinterpret_cast</w:t>
-      </w:r>
-      <w:proofErr w:type="spellEnd"/>
-      <w:r>
-        <w:t xml:space="preserve"> не меняет преобразуемого указателя и, следовательно, может быть использован для интерпретации одной и той же области памяти как значений различных типов. </w:t>
-      </w:r>
-      <w:proofErr w:type="gramStart"/>
-      <w:r>
         <w:t xml:space="preserve">Дополните </w:t>
       </w:r>
       <w:r>
         <w:rPr>
           <w:rFonts w:ascii="Cambria Math" w:hAnsi="Cambria Math" w:cs="Cambria Math"/>
         </w:rPr>
-        <w:t>𝑣𝑖𝑒𝑤𝑃</w:t>
-      </w:r>
-      <w:r>
-        <w:t xml:space="preserve"> </w:t>
-      </w:r>
-      <w:r>
-        <w:rPr>
-          <w:rFonts w:ascii="Cambria Math" w:hAnsi="Cambria Math" w:cs="Cambria Math"/>
-        </w:rPr>
-        <w:t>𝑜𝑖𝑛𝑡𝑒𝑟</w:t>
+        <w:t>𝑣𝑖𝑒𝑤𝑃𝑜𝑖𝑛𝑡𝑒𝑟</w:t>
       </w:r>
       <w:r>
         <w:t xml:space="preserve">() печатью смежных с </w:t>
@@ -804,6 +742,7 @@
         </w:rPr>
         <w:t xml:space="preserve">Разница между </w:t>
       </w:r>
+      <w:proofErr w:type="gramStart"/>
       <w:r>
         <w:rPr>
           <w:sz w:val="24"/>
@@ -811,6 +750,82 @@
         </w:rPr>
         <w:t>p</w:t>
       </w:r>
+      <w:proofErr w:type="gramEnd"/>
+      <w:r>
+        <w:rPr>
+          <w:sz w:val="24"/>
+        </w:rPr>
+        <w:t xml:space="preserve">и </w:t>
+      </w:r>
+      <w:r>
+        <w:rPr>
+          <w:sz w:val="24"/>
+          <w:lang w:val="en-US"/>
+        </w:rPr>
+        <w:t>p</w:t>
+      </w:r>
+      <w:r>
+        <w:rPr>
+          <w:sz w:val="24"/>
+        </w:rPr>
+        <w:t xml:space="preserve">+1 </w:t>
+      </w:r>
+      <w:r>
+        <w:rPr>
+          <w:sz w:val="24"/>
+        </w:rPr>
+        <w:t>в байтах соответствует размеру типа данных самой переменной</w:t>
+      </w:r>
+      <w:r>
+        <w:rPr>
+          <w:sz w:val="24"/>
+        </w:rPr>
+        <w:t>.</w:t>
+      </w:r>
+    </w:p>
+    <w:p>
+      <w:pPr>
+        <w:rPr>
+          <w:sz w:val="32"/>
+        </w:rPr>
+      </w:pPr>
+      <w:r>
+        <w:rPr>
+          <w:b/>
+          <w:sz w:val="28"/>
+        </w:rPr>
+        <w:t>Задание Л</w:t>
+      </w:r>
+      <w:proofErr w:type="gramStart"/>
+      <w:r>
+        <w:rPr>
+          <w:b/>
+          <w:sz w:val="28"/>
+        </w:rPr>
+        <w:t>2</w:t>
+      </w:r>
+      <w:proofErr w:type="gramEnd"/>
+      <w:r>
+        <w:rPr>
+          <w:b/>
+          <w:sz w:val="28"/>
+        </w:rPr>
+        <w:t>.з2.</w:t>
+      </w:r>
+      <w:r>
+        <w:rPr>
+          <w:sz w:val="24"/>
+        </w:rPr>
+        <w:t xml:space="preserve">Разработайте функцию </w:t>
+      </w:r>
+      <w:proofErr w:type="spellStart"/>
+      <w:r>
+        <w:rPr>
+          <w:sz w:val="24"/>
+        </w:rPr>
+        <w:t>void</w:t>
+      </w:r>
+      <w:proofErr w:type="spellEnd"/>
       <w:r>
         <w:rPr>
           <w:sz w:val="24"/>
@@ -819,82 +834,255 @@
       </w:r>
       <w:r>
         <w:rPr>
-          <w:sz w:val="24"/>
-        </w:rPr>
-        <w:t xml:space="preserve">и </w:t>
-      </w:r>
-      <w:r>
-        <w:rPr>
-          <w:sz w:val="24"/>
-          <w:lang w:val="en-US"/>
-        </w:rPr>
-        <w:t>p</w:t>
-      </w:r>
-      <w:r>
-        <w:rPr>
-          <w:sz w:val="24"/>
-        </w:rPr>
-        <w:t xml:space="preserve">+1 </w:t>
-      </w:r>
-      <w:r>
-        <w:rPr>
-          <w:sz w:val="24"/>
-        </w:rPr>
-        <w:t>в байтах соответствует размеру типа данных самой переменной</w:t>
-      </w:r>
-      <w:r>
-        <w:rPr>
-          <w:sz w:val="24"/>
-        </w:rPr>
-        <w:t>.</w:t>
-      </w:r>
-    </w:p>
-    <w:p>
-      <w:pPr>
-        <w:rPr>
-          <w:sz w:val="32"/>
-        </w:rPr>
-      </w:pPr>
-      <w:r>
-        <w:rPr>
-          <w:b/>
-          <w:sz w:val="28"/>
-        </w:rPr>
-        <w:t>Задание Л</w:t>
+          <w:rFonts w:ascii="Cambria Math" w:hAnsi="Cambria Math" w:cs="Cambria Math"/>
+          <w:sz w:val="24"/>
+        </w:rPr>
+        <w:t>𝑝𝑟𝑖𝑛𝑡𝑃𝑜𝑖𝑛𝑡𝑒𝑟</w:t>
+      </w:r>
+      <w:r>
+        <w:rPr>
+          <w:sz w:val="24"/>
+        </w:rPr>
+        <w:t>(</w:t>
+      </w:r>
+      <w:proofErr w:type="spellStart"/>
+      <w:r>
+        <w:rPr>
+          <w:sz w:val="24"/>
+        </w:rPr>
+        <w:t>void</w:t>
+      </w:r>
+      <w:proofErr w:type="spellEnd"/>
+      <w:r>
+        <w:rPr>
+          <w:sz w:val="24"/>
+        </w:rPr>
+        <w:t xml:space="preserve"> *</w:t>
+      </w:r>
+      <w:r>
+        <w:rPr>
+          <w:rFonts w:ascii="Cambria Math" w:hAnsi="Cambria Math" w:cs="Cambria Math"/>
+          <w:sz w:val="24"/>
+        </w:rPr>
+        <w:t>𝑝</w:t>
+      </w:r>
+      <w:r>
+        <w:rPr>
+          <w:sz w:val="24"/>
+        </w:rPr>
+        <w:t xml:space="preserve">), которая принимает </w:t>
+      </w:r>
+      <w:proofErr w:type="spellStart"/>
+      <w:r>
+        <w:rPr>
+          <w:sz w:val="24"/>
+        </w:rPr>
+        <w:t>нетипизированный</w:t>
+      </w:r>
+      <w:proofErr w:type="spellEnd"/>
+      <w:r>
+        <w:rPr>
+          <w:sz w:val="24"/>
+        </w:rPr>
+        <w:t xml:space="preserve"> указатель </w:t>
+      </w:r>
+      <w:r>
+        <w:rPr>
+          <w:rFonts w:ascii="Cambria Math" w:hAnsi="Cambria Math" w:cs="Cambria Math"/>
+          <w:sz w:val="24"/>
+        </w:rPr>
+        <w:t>𝑝</w:t>
+      </w:r>
+      <w:r>
+        <w:rPr>
+          <w:sz w:val="24"/>
+        </w:rPr>
+        <w:t xml:space="preserve">, преобразует его в типизированные </w:t>
+      </w:r>
+      <w:r>
+        <w:rPr>
+          <w:rFonts w:ascii="Cambria Math" w:hAnsi="Cambria Math" w:cs="Cambria Math"/>
+          <w:sz w:val="24"/>
+        </w:rPr>
+        <w:t>𝑝</w:t>
+      </w:r>
+      <w:r>
+        <w:rPr>
+          <w:sz w:val="24"/>
+        </w:rPr>
+        <w:t xml:space="preserve">1, </w:t>
+      </w:r>
+      <w:r>
+        <w:rPr>
+          <w:rFonts w:ascii="Cambria Math" w:hAnsi="Cambria Math" w:cs="Cambria Math"/>
+          <w:sz w:val="24"/>
+        </w:rPr>
+        <w:t>𝑝</w:t>
+      </w:r>
+      <w:r>
+        <w:rPr>
+          <w:sz w:val="24"/>
+        </w:rPr>
+        <w:t xml:space="preserve">2, </w:t>
+      </w:r>
+      <w:r>
+        <w:rPr>
+          <w:rFonts w:ascii="Cambria Math" w:hAnsi="Cambria Math" w:cs="Cambria Math"/>
+          <w:sz w:val="24"/>
+        </w:rPr>
+        <w:t>𝑝</w:t>
+      </w:r>
+      <w:r>
+        <w:rPr>
+          <w:sz w:val="24"/>
+        </w:rPr>
+        <w:t xml:space="preserve">3 аналогично </w:t>
+      </w:r>
+      <w:r>
+        <w:rPr>
+          <w:rFonts w:ascii="Cambria Math" w:hAnsi="Cambria Math" w:cs="Cambria Math"/>
+          <w:sz w:val="24"/>
+        </w:rPr>
+        <w:t>𝑣𝑖𝑒𝑤𝑃𝑜𝑖𝑛𝑡𝑒𝑟</w:t>
+      </w:r>
+      <w:r>
+        <w:rPr>
+          <w:sz w:val="24"/>
+        </w:rPr>
+        <w:t xml:space="preserve">() и печатает значения соответствующих типов по адресу </w:t>
+      </w:r>
+      <w:r>
+        <w:rPr>
+          <w:rFonts w:ascii="Cambria Math" w:hAnsi="Cambria Math" w:cs="Cambria Math"/>
+          <w:sz w:val="24"/>
+        </w:rPr>
+        <w:t>𝑝</w:t>
+      </w:r>
+      <w:r>
+        <w:rPr>
+          <w:sz w:val="24"/>
+        </w:rPr>
+        <w:t>: *</w:t>
+      </w:r>
+      <w:r>
+        <w:rPr>
+          <w:rFonts w:ascii="Cambria Math" w:hAnsi="Cambria Math" w:cs="Cambria Math"/>
+          <w:sz w:val="24"/>
+        </w:rPr>
+        <w:t>𝑝</w:t>
+      </w:r>
+      <w:r>
+        <w:rPr>
+          <w:sz w:val="24"/>
+        </w:rPr>
+        <w:t>1, *</w:t>
+      </w:r>
+      <w:r>
+        <w:rPr>
+          <w:rFonts w:ascii="Cambria Math" w:hAnsi="Cambria Math" w:cs="Cambria Math"/>
+          <w:sz w:val="24"/>
+        </w:rPr>
+        <w:t>𝑝</w:t>
+      </w:r>
+      <w:r>
+        <w:rPr>
+          <w:sz w:val="24"/>
+        </w:rPr>
+        <w:t>2, *</w:t>
+      </w:r>
+      <w:r>
+        <w:rPr>
+          <w:rFonts w:ascii="Cambria Math" w:hAnsi="Cambria Math" w:cs="Cambria Math"/>
+          <w:sz w:val="24"/>
+        </w:rPr>
+        <w:t>𝑝</w:t>
+      </w:r>
+      <w:r>
+        <w:rPr>
+          <w:sz w:val="24"/>
+        </w:rPr>
+        <w:t xml:space="preserve">3. Дополните </w:t>
+      </w:r>
+      <w:r>
+        <w:rPr>
+          <w:rFonts w:ascii="Cambria Math" w:hAnsi="Cambria Math" w:cs="Cambria Math"/>
+          <w:sz w:val="24"/>
+        </w:rPr>
+        <w:t>𝑝𝑟𝑖𝑛𝑡𝑃𝑜𝑖𝑛𝑡𝑒𝑟</w:t>
+      </w:r>
+      <w:r>
+        <w:rPr>
+          <w:sz w:val="24"/>
+        </w:rPr>
+        <w:t xml:space="preserve">() печатью значений по смежным </w:t>
       </w:r>
       <w:proofErr w:type="gramStart"/>
       <w:r>
         <w:rPr>
-          <w:b/>
-          <w:sz w:val="28"/>
-        </w:rPr>
-        <w:t>2</w:t>
+          <w:sz w:val="24"/>
+        </w:rPr>
+        <w:t>с</w:t>
       </w:r>
       <w:proofErr w:type="gramEnd"/>
       <w:r>
         <w:rPr>
-          <w:b/>
-          <w:sz w:val="28"/>
-        </w:rPr>
-        <w:t>.з2.</w:t>
-      </w:r>
-      <w:r>
+          <w:sz w:val="24"/>
+        </w:rPr>
         <w:t xml:space="preserve"> </w:t>
       </w:r>
       <w:r>
         <w:rPr>
-          <w:sz w:val="24"/>
-        </w:rPr>
-        <w:t xml:space="preserve">Разработайте функцию </w:t>
-      </w:r>
-      <w:proofErr w:type="spellStart"/>
-      <w:r>
-        <w:rPr>
-          <w:sz w:val="24"/>
-        </w:rPr>
-        <w:t>void</w:t>
-      </w:r>
-      <w:proofErr w:type="spellEnd"/>
+          <w:rFonts w:ascii="Cambria Math" w:hAnsi="Cambria Math" w:cs="Cambria Math"/>
+          <w:sz w:val="24"/>
+        </w:rPr>
+        <w:t>𝑝</w:t>
+      </w:r>
+      <w:r>
+        <w:rPr>
+          <w:sz w:val="24"/>
+        </w:rPr>
+        <w:t xml:space="preserve"> адресам: *(</w:t>
+      </w:r>
+      <w:r>
+        <w:rPr>
+          <w:rFonts w:ascii="Cambria Math" w:hAnsi="Cambria Math" w:cs="Cambria Math"/>
+          <w:sz w:val="24"/>
+        </w:rPr>
+        <w:t>𝑝</w:t>
+      </w:r>
+      <w:r>
+        <w:rPr>
+          <w:sz w:val="24"/>
+        </w:rPr>
+        <w:t>1 + 1), *(</w:t>
+      </w:r>
+      <w:r>
+        <w:rPr>
+          <w:rFonts w:ascii="Cambria Math" w:hAnsi="Cambria Math" w:cs="Cambria Math"/>
+          <w:sz w:val="24"/>
+        </w:rPr>
+        <w:t>𝑝</w:t>
+      </w:r>
+      <w:r>
+        <w:rPr>
+          <w:sz w:val="24"/>
+        </w:rPr>
+        <w:t>2 + 1), *(</w:t>
+      </w:r>
+      <w:r>
+        <w:rPr>
+          <w:rFonts w:ascii="Cambria Math" w:hAnsi="Cambria Math" w:cs="Cambria Math"/>
+          <w:sz w:val="24"/>
+        </w:rPr>
+        <w:t>𝑝</w:t>
+      </w:r>
+      <w:r>
+        <w:rPr>
+          <w:sz w:val="24"/>
+        </w:rPr>
+        <w:t>3 + 1). Все целые числа выводите в шестнадцатеричном виде. Проверьте работу функции</w:t>
+      </w:r>
+      <w:proofErr w:type="gramStart"/>
       <w:r>
         <w:rPr>
           <w:sz w:val="24"/>
@@ -912,132 +1100,6 @@
         <w:rPr>
           <w:sz w:val="24"/>
         </w:rPr>
-        <w:t>(</w:t>
-      </w:r>
-      <w:proofErr w:type="spellStart"/>
-      <w:r>
-        <w:rPr>
-          <w:sz w:val="24"/>
-        </w:rPr>
-        <w:t>void</w:t>
-      </w:r>
-      <w:proofErr w:type="spellEnd"/>
-      <w:r>
-        <w:rPr>
-          <w:sz w:val="24"/>
-        </w:rPr>
-        <w:t xml:space="preserve"> *</w:t>
-      </w:r>
-      <w:r>
-        <w:rPr>
-          <w:rFonts w:ascii="Cambria Math" w:hAnsi="Cambria Math" w:cs="Cambria Math"/>
-          <w:sz w:val="24"/>
-        </w:rPr>
-        <w:t>𝑝</w:t>
-      </w:r>
-      <w:r>
-        <w:rPr>
-          <w:sz w:val="24"/>
-        </w:rPr>
-        <w:t xml:space="preserve">), которая принимает </w:t>
-      </w:r>
-      <w:proofErr w:type="spellStart"/>
-      <w:r>
-        <w:rPr>
-          <w:sz w:val="24"/>
-        </w:rPr>
-        <w:t>нетипизированный</w:t>
-      </w:r>
-      <w:proofErr w:type="spellEnd"/>
-      <w:r>
-        <w:rPr>
-          <w:sz w:val="24"/>
-        </w:rPr>
-        <w:t xml:space="preserve"> указатель </w:t>
-      </w:r>
-      <w:r>
-        <w:rPr>
-          <w:rFonts w:ascii="Cambria Math" w:hAnsi="Cambria Math" w:cs="Cambria Math"/>
-          <w:sz w:val="24"/>
-        </w:rPr>
-        <w:t>𝑝</w:t>
-      </w:r>
-      <w:r>
-        <w:rPr>
-          <w:sz w:val="24"/>
-        </w:rPr>
-        <w:t xml:space="preserve">, преобразует его в типизированные </w:t>
-      </w:r>
-      <w:r>
-        <w:rPr>
-          <w:rFonts w:ascii="Cambria Math" w:hAnsi="Cambria Math" w:cs="Cambria Math"/>
-          <w:sz w:val="24"/>
-        </w:rPr>
-        <w:t>𝑝</w:t>
-      </w:r>
-      <w:r>
-        <w:rPr>
-          <w:sz w:val="24"/>
-        </w:rPr>
-        <w:t xml:space="preserve">1, </w:t>
-      </w:r>
-      <w:r>
-        <w:rPr>
-          <w:rFonts w:ascii="Cambria Math" w:hAnsi="Cambria Math" w:cs="Cambria Math"/>
-          <w:sz w:val="24"/>
-        </w:rPr>
-        <w:t>𝑝</w:t>
-      </w:r>
-      <w:r>
-        <w:rPr>
-          <w:sz w:val="24"/>
-        </w:rPr>
-        <w:t xml:space="preserve">2, </w:t>
-      </w:r>
-      <w:r>
-        <w:rPr>
-          <w:rFonts w:ascii="Cambria Math" w:hAnsi="Cambria Math" w:cs="Cambria Math"/>
-          <w:sz w:val="24"/>
-        </w:rPr>
-        <w:t>𝑝</w:t>
-      </w:r>
-      <w:r>
-        <w:rPr>
-          <w:sz w:val="24"/>
-        </w:rPr>
-        <w:t>3 аналогично</w:t>
-      </w:r>
-      <w:proofErr w:type="gramStart"/>
-      <w:r>
-        <w:rPr>
-          <w:sz w:val="24"/>
-        </w:rPr>
-        <w:t xml:space="preserve"> </w:t>
-      </w:r>
-      <w:r>
-        <w:rPr>
-          <w:rFonts w:ascii="Cambria Math" w:hAnsi="Cambria Math" w:cs="Cambria Math"/>
-          <w:sz w:val="24"/>
-        </w:rPr>
-        <w:t>𝑣𝑖𝑒𝑤𝑃</w:t>
-      </w:r>
-      <w:r>
-        <w:rPr>
-          <w:sz w:val="24"/>
-        </w:rPr>
-        <w:t xml:space="preserve"> </w:t>
-      </w:r>
-      <w:r>
-        <w:rPr>
-          <w:rFonts w:ascii="Cambria Math" w:hAnsi="Cambria Math" w:cs="Cambria Math"/>
-          <w:sz w:val="24"/>
-        </w:rPr>
-        <w:t>𝑜𝑖𝑛𝑡𝑒𝑟</w:t>
-      </w:r>
-      <w:r>
-        <w:rPr>
-          <w:sz w:val="24"/>
-        </w:rPr>
         <w:t xml:space="preserve">() </w:t>
       </w:r>
       <w:proofErr w:type="gramEnd"/>
@@ -1045,190 +1107,6 @@
         <w:rPr>
           <w:sz w:val="24"/>
         </w:rPr>
-        <w:t xml:space="preserve">и печатает значения соответствующих типов по адресу </w:t>
-      </w:r>
-      <w:r>
-        <w:rPr>
-          <w:rFonts w:ascii="Cambria Math" w:hAnsi="Cambria Math" w:cs="Cambria Math"/>
-          <w:sz w:val="24"/>
-        </w:rPr>
-        <w:t>𝑝</w:t>
-      </w:r>
-      <w:r>
-        <w:rPr>
-          <w:sz w:val="24"/>
-        </w:rPr>
-        <w:t>: *</w:t>
-      </w:r>
-      <w:r>
-        <w:rPr>
-          <w:rFonts w:ascii="Cambria Math" w:hAnsi="Cambria Math" w:cs="Cambria Math"/>
-          <w:sz w:val="24"/>
-        </w:rPr>
-        <w:t>𝑝</w:t>
-      </w:r>
-      <w:r>
-        <w:rPr>
-          <w:sz w:val="24"/>
-        </w:rPr>
-        <w:t>1, *</w:t>
-      </w:r>
-      <w:r>
-        <w:rPr>
-          <w:rFonts w:ascii="Cambria Math" w:hAnsi="Cambria Math" w:cs="Cambria Math"/>
-          <w:sz w:val="24"/>
-        </w:rPr>
-        <w:t>𝑝</w:t>
-      </w:r>
-      <w:r>
-        <w:rPr>
-          <w:sz w:val="24"/>
-        </w:rPr>
-        <w:t>2, *</w:t>
-      </w:r>
-      <w:r>
-        <w:rPr>
-          <w:rFonts w:ascii="Cambria Math" w:hAnsi="Cambria Math" w:cs="Cambria Math"/>
-          <w:sz w:val="24"/>
-        </w:rPr>
-        <w:t>𝑝</w:t>
-      </w:r>
-      <w:r>
-        <w:rPr>
-          <w:sz w:val="24"/>
-        </w:rPr>
-        <w:t xml:space="preserve">3. Дополните </w:t>
-      </w:r>
-      <w:r>
-        <w:rPr>
-          <w:rFonts w:ascii="Cambria Math" w:hAnsi="Cambria Math" w:cs="Cambria Math"/>
-          <w:sz w:val="24"/>
-        </w:rPr>
-        <w:t>𝑝𝑟𝑖𝑛𝑡𝑃</w:t>
-      </w:r>
-      <w:r>
-        <w:rPr>
-          <w:sz w:val="24"/>
-        </w:rPr>
-        <w:t xml:space="preserve"> </w:t>
-      </w:r>
-      <w:r>
-        <w:rPr>
-          <w:rFonts w:ascii="Cambria Math" w:hAnsi="Cambria Math" w:cs="Cambria Math"/>
-          <w:sz w:val="24"/>
-        </w:rPr>
-        <w:t>𝑜𝑖𝑛𝑡𝑒𝑟</w:t>
-      </w:r>
-      <w:r>
-        <w:rPr>
-          <w:sz w:val="24"/>
-        </w:rPr>
-        <w:t xml:space="preserve">() печатью значений по смежным </w:t>
-      </w:r>
-      <w:proofErr w:type="gramStart"/>
-      <w:r>
-        <w:rPr>
-          <w:sz w:val="24"/>
-        </w:rPr>
-        <w:t>с</w:t>
-      </w:r>
-      <w:proofErr w:type="gramEnd"/>
-      <w:r>
-        <w:rPr>
-          <w:sz w:val="24"/>
-        </w:rPr>
-        <w:t xml:space="preserve"> </w:t>
-      </w:r>
-      <w:r>
-        <w:rPr>
-          <w:rFonts w:ascii="Cambria Math" w:hAnsi="Cambria Math" w:cs="Cambria Math"/>
-          <w:sz w:val="24"/>
-        </w:rPr>
-        <w:t>𝑝</w:t>
-      </w:r>
-      <w:r>
-        <w:rPr>
-          <w:sz w:val="24"/>
-        </w:rPr>
-        <w:t xml:space="preserve"> адресам: *(</w:t>
-      </w:r>
-      <w:r>
-        <w:rPr>
-          <w:rFonts w:ascii="Cambria Math" w:hAnsi="Cambria Math" w:cs="Cambria Math"/>
-          <w:sz w:val="24"/>
-        </w:rPr>
-        <w:t>𝑝</w:t>
-      </w:r>
-      <w:r>
-        <w:rPr>
-          <w:sz w:val="24"/>
-        </w:rPr>
-        <w:t>1 + 1), *(</w:t>
-      </w:r>
-      <w:r>
-        <w:rPr>
-          <w:rFonts w:ascii="Cambria Math" w:hAnsi="Cambria Math" w:cs="Cambria Math"/>
-          <w:sz w:val="24"/>
-        </w:rPr>
-        <w:t>𝑝</w:t>
-      </w:r>
-      <w:r>
-        <w:rPr>
-          <w:sz w:val="24"/>
-        </w:rPr>
-        <w:t>2 + 1), *(</w:t>
-      </w:r>
-      <w:r>
-        <w:rPr>
-          <w:rFonts w:ascii="Cambria Math" w:hAnsi="Cambria Math" w:cs="Cambria Math"/>
-          <w:sz w:val="24"/>
-        </w:rPr>
-        <w:t>𝑝</w:t>
-      </w:r>
-      <w:r>
-        <w:rPr>
-          <w:sz w:val="24"/>
-        </w:rPr>
-        <w:t>3 + 1). Все целые числа выводите в шестнадцатеричном виде. Проверьте работу функции</w:t>
-      </w:r>
-      <w:proofErr w:type="gramStart"/>
-      <w:r>
-        <w:rPr>
-          <w:sz w:val="24"/>
-        </w:rPr>
-        <w:t xml:space="preserve"> </w:t>
-      </w:r>
-      <w:r>
-        <w:rPr>
-          <w:rFonts w:ascii="Cambria Math" w:hAnsi="Cambria Math" w:cs="Cambria Math"/>
-          <w:sz w:val="24"/>
-        </w:rPr>
-        <w:t>𝑝𝑟𝑖𝑛𝑡𝑃</w:t>
-      </w:r>
-      <w:r>
-        <w:rPr>
-          <w:sz w:val="24"/>
-        </w:rPr>
-        <w:t xml:space="preserve"> </w:t>
-      </w:r>
-      <w:r>
-        <w:rPr>
-          <w:rFonts w:ascii="Cambria Math" w:hAnsi="Cambria Math" w:cs="Cambria Math"/>
-          <w:sz w:val="24"/>
-        </w:rPr>
-        <w:t>𝑜𝑖𝑛𝑡𝑒𝑟</w:t>
-      </w:r>
-      <w:r>
-        <w:rPr>
-          <w:sz w:val="24"/>
-        </w:rPr>
-        <w:t xml:space="preserve">() </w:t>
-      </w:r>
-      <w:proofErr w:type="gramEnd"/>
-      <w:r>
-        <w:rPr>
-          <w:sz w:val="24"/>
-        </w:rPr>
         <w:t>на значениях 0x1122334455667788 (</w:t>
       </w:r>
       <w:r>
@@ -1236,20 +1114,7 @@
           <w:rFonts w:ascii="Cambria Math" w:hAnsi="Cambria Math" w:cs="Cambria Math"/>
           <w:sz w:val="24"/>
         </w:rPr>
-        <w:t>𝑙𝑜𝑛𝑔</w:t>
-      </w:r>
-      <w:r>
-        <w:rPr>
-          <w:sz w:val="24"/>
-        </w:rPr>
-        <w:t xml:space="preserve"> </w:t>
-      </w:r>
-      <w:r>
-        <w:rPr>
-          <w:rFonts w:ascii="Cambria Math" w:hAnsi="Cambria Math" w:cs="Cambria Math"/>
-          <w:sz w:val="24"/>
-        </w:rPr>
-        <w:t>𝑙𝑜𝑛𝑔</w:t>
+        <w:t>𝑙𝑜𝑛𝑔𝑙𝑜𝑛𝑔</w:t>
       </w:r>
       <w:r>
         <w:rPr>
@@ -1348,14 +1213,15 @@
           <w:b/>
           <w:sz w:val="28"/>
         </w:rPr>
-        <w:t>Результат</w:t>
-      </w:r>
-      <w:r>
-        <w:rPr>
-          <w:b/>
-          <w:sz w:val="28"/>
-        </w:rPr>
-        <w:t xml:space="preserve"> </w:t>
+        <w:t>Результа</w:t>
+      </w:r>
+      <w:proofErr w:type="gramStart"/>
+      <w:r>
+        <w:rPr>
+          <w:b/>
+          <w:sz w:val="28"/>
+        </w:rPr>
+        <w:t>т</w:t>
       </w:r>
       <w:r>
         <w:rPr>
@@ -1365,6 +1231,7 @@
         <w:t>(</w:t>
       </w:r>
       <w:proofErr w:type="spellStart"/>
+      <w:proofErr w:type="gramEnd"/>
       <w:r>
         <w:rPr>
           <w:b/>
@@ -1505,20 +1372,30 @@
         <w:rPr>
           <w:sz w:val="24"/>
         </w:rPr>
-        <w:t>Да, ведь нам известен адрес</w:t>
-      </w:r>
+        <w:t xml:space="preserve">Да, ведь нам </w:t>
+      </w:r>
+      <w:proofErr w:type="gramStart"/>
+      <w:r>
+        <w:rPr>
+          <w:sz w:val="24"/>
+        </w:rPr>
+        <w:t>известен</w:t>
+      </w:r>
+      <w:proofErr w:type="gramEnd"/>
       <w:r>
         <w:rPr>
           <w:sz w:val="24"/>
         </w:rPr>
         <w:t xml:space="preserve"> </w:t>
       </w:r>
-      <w:r>
-        <w:rPr>
-          <w:sz w:val="24"/>
-        </w:rPr>
-        <w:t>переменной</w:t>
-      </w:r>
+      <w:proofErr w:type="spellStart"/>
+      <w:r>
+        <w:rPr>
+          <w:sz w:val="24"/>
+        </w:rPr>
+        <w:t>адреспеременной</w:t>
+      </w:r>
+      <w:proofErr w:type="spellEnd"/>
     </w:p>
     <w:p>
       <w:pPr>
@@ -1551,13 +1428,37 @@
         <w:t>.з3.</w:t>
       </w:r>
       <w:r>
+        <w:rPr>
+          <w:sz w:val="24"/>
+        </w:rPr>
+        <w:t xml:space="preserve">Разработайте функцию </w:t>
+      </w:r>
+      <w:proofErr w:type="spellStart"/>
+      <w:r>
+        <w:rPr>
+          <w:sz w:val="24"/>
+        </w:rPr>
+        <w:t>void</w:t>
+      </w:r>
+      <w:proofErr w:type="spellEnd"/>
+      <w:r>
+        <w:rPr>
+          <w:sz w:val="24"/>
+        </w:rPr>
         <w:t xml:space="preserve"> </w:t>
       </w:r>
       <w:r>
         <w:rPr>
-          <w:sz w:val="24"/>
-        </w:rPr>
-        <w:t xml:space="preserve">Разработайте функцию </w:t>
+          <w:rFonts w:ascii="Cambria Math" w:hAnsi="Cambria Math" w:cs="Cambria Math"/>
+          <w:sz w:val="24"/>
+        </w:rPr>
+        <w:t>𝑝𝑟𝑖𝑛𝑡𝐷𝑢𝑚𝑝</w:t>
+      </w:r>
+      <w:r>
+        <w:rPr>
+          <w:sz w:val="24"/>
+        </w:rPr>
+        <w:t>(</w:t>
       </w:r>
       <w:proofErr w:type="spellStart"/>
       <w:r>
@@ -1571,6 +1472,33 @@
         <w:rPr>
           <w:sz w:val="24"/>
         </w:rPr>
+        <w:t xml:space="preserve"> * </w:t>
+      </w:r>
+      <w:r>
+        <w:rPr>
+          <w:rFonts w:ascii="Cambria Math" w:hAnsi="Cambria Math" w:cs="Cambria Math"/>
+          <w:sz w:val="24"/>
+        </w:rPr>
+        <w:t>𝑝</w:t>
+      </w:r>
+      <w:r>
+        <w:rPr>
+          <w:sz w:val="24"/>
+        </w:rPr>
+        <w:t xml:space="preserve">, </w:t>
+      </w:r>
+      <w:proofErr w:type="spellStart"/>
+      <w:r>
+        <w:rPr>
+          <w:sz w:val="24"/>
+        </w:rPr>
+        <w:t>size_t</w:t>
+      </w:r>
+      <w:proofErr w:type="spellEnd"/>
+      <w:r>
+        <w:rPr>
+          <w:sz w:val="24"/>
+        </w:rPr>
         <w:t xml:space="preserve"> </w:t>
       </w:r>
       <w:r>
@@ -1578,60 +1506,6 @@
           <w:rFonts w:ascii="Cambria Math" w:hAnsi="Cambria Math" w:cs="Cambria Math"/>
           <w:sz w:val="24"/>
         </w:rPr>
-        <w:t>𝑝𝑟𝑖𝑛𝑡𝐷𝑢𝑚𝑝</w:t>
-      </w:r>
-      <w:r>
-        <w:rPr>
-          <w:sz w:val="24"/>
-        </w:rPr>
-        <w:t>(</w:t>
-      </w:r>
-      <w:proofErr w:type="spellStart"/>
-      <w:r>
-        <w:rPr>
-          <w:sz w:val="24"/>
-        </w:rPr>
-        <w:t>void</w:t>
-      </w:r>
-      <w:proofErr w:type="spellEnd"/>
-      <w:r>
-        <w:rPr>
-          <w:sz w:val="24"/>
-        </w:rPr>
-        <w:t xml:space="preserve"> * </w:t>
-      </w:r>
-      <w:r>
-        <w:rPr>
-          <w:rFonts w:ascii="Cambria Math" w:hAnsi="Cambria Math" w:cs="Cambria Math"/>
-          <w:sz w:val="24"/>
-        </w:rPr>
-        <w:t>𝑝</w:t>
-      </w:r>
-      <w:r>
-        <w:rPr>
-          <w:sz w:val="24"/>
-        </w:rPr>
-        <w:t xml:space="preserve">, </w:t>
-      </w:r>
-      <w:proofErr w:type="spellStart"/>
-      <w:r>
-        <w:rPr>
-          <w:sz w:val="24"/>
-        </w:rPr>
-        <w:t>size_t</w:t>
-      </w:r>
-      <w:proofErr w:type="spellEnd"/>
-      <w:r>
-        <w:rPr>
-          <w:sz w:val="24"/>
-        </w:rPr>
-        <w:t xml:space="preserve"> </w:t>
-      </w:r>
-      <w:r>
-        <w:rPr>
-          <w:rFonts w:ascii="Cambria Math" w:hAnsi="Cambria Math" w:cs="Cambria Math"/>
-          <w:sz w:val="24"/>
-        </w:rPr>
         <w:t>𝑁</w:t>
       </w:r>
       <w:r>
@@ -1672,20 +1546,7 @@
           <w:rFonts w:ascii="Cambria Math" w:hAnsi="Cambria Math" w:cs="Cambria Math"/>
           <w:sz w:val="24"/>
         </w:rPr>
-        <w:t>𝑢𝑛𝑠𝑖𝑔𝑛𝑒𝑑</w:t>
-      </w:r>
-      <w:r>
-        <w:rPr>
-          <w:sz w:val="24"/>
-        </w:rPr>
-        <w:t xml:space="preserve"> </w:t>
-      </w:r>
-      <w:r>
-        <w:rPr>
-          <w:rFonts w:ascii="Cambria Math" w:hAnsi="Cambria Math" w:cs="Cambria Math"/>
-          <w:sz w:val="24"/>
-        </w:rPr>
-        <w:t>𝑐ℎ𝑎𝑟</w:t>
+        <w:t>𝑢𝑛𝑠𝑖𝑔𝑛𝑒𝑑𝑐ℎ𝑎𝑟</w:t>
       </w:r>
       <w:r>
         <w:rPr>
@@ -2074,83 +1935,669 @@
           <w:b/>
           <w:sz w:val="28"/>
         </w:rPr>
-        <w:t>Вопросы в конце</w:t>
-      </w:r>
-    </w:p>
-    <w:p>
+        <w:t>Ответы на в</w:t>
+      </w:r>
+      <w:r>
+        <w:rPr>
+          <w:b/>
+          <w:sz w:val="28"/>
+        </w:rPr>
+        <w:t>опросы в конце</w:t>
+      </w:r>
+    </w:p>
+    <w:p>
+      <w:pPr>
+        <w:shd w:val="clear" w:color="auto" w:fill="FFFFFF"/>
+        <w:spacing w:line="187" w:lineRule="atLeast"/>
+      </w:pPr>
+      <w:r>
+        <w:t>1</w:t>
+      </w:r>
+      <w:r>
+        <w:t>) Числа без знака представлены в двоичном виде. В знаковых чис</w:t>
+      </w:r>
+      <w:r>
+        <w:t>лах первый бит отвечает за знак</w:t>
+      </w:r>
+    </w:p>
+    <w:p>
+      <w:pPr>
+        <w:shd w:val="clear" w:color="auto" w:fill="FFFFFF"/>
+        <w:spacing w:line="187" w:lineRule="atLeast"/>
+      </w:pPr>
+      <w:r>
+        <w:t>2) Нужно инвертировать прямой двоичный код и прибавить единицу. Если число отрицательное, то бит, отвечающий за знак,</w:t>
+      </w:r>
+      <w:r>
+        <w:t xml:space="preserve"> не инвертируется</w:t>
+      </w:r>
+    </w:p>
+    <w:p>
+      <w:pPr>
+        <w:shd w:val="clear" w:color="auto" w:fill="FFFFFF"/>
+        <w:spacing w:line="187" w:lineRule="atLeast"/>
+      </w:pPr>
+      <w:r>
+        <w:t>3)</w:t>
+      </w:r>
+      <w:r>
+        <w:t xml:space="preserve">Порядок </w:t>
+      </w:r>
+      <w:r>
+        <w:t xml:space="preserve">следования байтов определяет то, как хранятся числа в системе. Это важно знать, </w:t>
+      </w:r>
+      <w:r>
+        <w:t>при работе с данными или их обменом</w:t>
+      </w:r>
+      <w:r>
+        <w:t>.</w:t>
+      </w:r>
+    </w:p>
+    <w:p>
+      <w:pPr>
+        <w:shd w:val="clear" w:color="auto" w:fill="FFFFFF"/>
+        <w:spacing w:line="187" w:lineRule="atLeast"/>
+      </w:pPr>
+      <w:r>
+        <w:t>4</w:t>
+      </w:r>
+      <w:r>
+        <w:t>) Да, всякая последовательность може</w:t>
+      </w:r>
+      <w:r>
+        <w:t>т</w:t>
+      </w:r>
+      <w:r>
+        <w:t xml:space="preserve"> быть трактована как </w:t>
+      </w:r>
+      <w:proofErr w:type="gramStart"/>
+      <w:r>
+        <w:t>без</w:t>
+      </w:r>
+      <w:proofErr w:type="gramEnd"/>
+      <w:r>
+        <w:t xml:space="preserve"> знаковое</w:t>
+      </w:r>
+      <w:r>
+        <w:t xml:space="preserve"> целое число</w:t>
+      </w:r>
+      <w:r>
+        <w:t>. Это потому что натуральный двоичный код является прямым отображением двоич</w:t>
+      </w:r>
+      <w:r>
+        <w:t>ных цифр на десятичные значения</w:t>
+      </w:r>
+      <w:r>
+        <w:t>. Есть только 1 трактовка</w:t>
+      </w:r>
+      <w:r>
+        <w:t xml:space="preserve">, т.к. каждая последовательность из </w:t>
+      </w:r>
+      <w:proofErr w:type="gramStart"/>
+      <w:r>
+        <w:rPr>
+          <w:lang w:val="en-US"/>
+        </w:rPr>
+        <w:t>N</w:t>
+      </w:r>
+      <w:proofErr w:type="gramEnd"/>
+      <w:r>
+        <w:t>бит имеет ровно одно значение в натуральном двоичном коде.</w:t>
+      </w:r>
+    </w:p>
+    <w:p>
+      <w:pPr>
+        <w:shd w:val="clear" w:color="auto" w:fill="FFFFFF"/>
+        <w:spacing w:line="187" w:lineRule="atLeast"/>
+      </w:pPr>
+      <w:r>
+        <w:lastRenderedPageBreak/>
+        <w:t>5) Да, в общем виде можно записать 2^N - 1 чисел. Да, можно единственным способом</w:t>
+      </w:r>
+      <w:r>
+        <w:t>, т.к. существует взаимно однозначное соответствие между двоичным кодом и натуральными числами</w:t>
+      </w:r>
+      <w:r>
+        <w:t>.</w:t>
+      </w:r>
+    </w:p>
+    <w:p>
+      <w:pPr>
+        <w:shd w:val="clear" w:color="auto" w:fill="FFFFFF"/>
+        <w:spacing w:line="187" w:lineRule="atLeast"/>
+      </w:pPr>
+      <w:r>
+        <w:t>6) Да, всякая. Да, единственная</w:t>
+      </w:r>
+      <w:r>
+        <w:t>.</w:t>
+      </w:r>
+    </w:p>
+    <w:p>
+      <w:pPr>
+        <w:shd w:val="clear" w:color="auto" w:fill="FFFFFF"/>
+        <w:spacing w:line="187" w:lineRule="atLeast"/>
+      </w:pPr>
+      <w:r>
+        <w:t xml:space="preserve">7) Да, каждое целочисленное значение имеет своё представление в дополнительном коде. Это следует из того, что дополнительный код представляет все числа из указанного диапазона, используя </w:t>
+      </w:r>
+      <w:proofErr w:type="gramStart"/>
+      <w:r>
+        <w:rPr>
+          <w:lang w:val="en-US"/>
+        </w:rPr>
+        <w:t>N</w:t>
+      </w:r>
+      <w:proofErr w:type="gramEnd"/>
+      <w:r>
+        <w:t>бит. Да, единственное, т.к. существует вз</w:t>
+      </w:r>
+      <w:r>
+        <w:t>аимно однозначное соответствие.</w:t>
+      </w:r>
+    </w:p>
+    <w:p>
+      <w:pPr>
+        <w:shd w:val="clear" w:color="auto" w:fill="FFFFFF"/>
+        <w:spacing w:line="187" w:lineRule="atLeast"/>
+      </w:pPr>
+      <w:r>
+        <w:t xml:space="preserve">8) Нет, не всякая последовательность из </w:t>
+      </w:r>
+      <w:proofErr w:type="gramStart"/>
+      <w:r>
+        <w:rPr>
+          <w:lang w:val="en-US"/>
+        </w:rPr>
+        <w:t>N</w:t>
+      </w:r>
+      <w:proofErr w:type="gramEnd"/>
+      <w:r>
+        <w:t xml:space="preserve">битов может быть рассмотрена как </w:t>
+      </w:r>
+      <w:r>
+        <w:rPr>
+          <w:lang w:val="en-US"/>
+        </w:rPr>
+        <w:t>N</w:t>
+      </w:r>
+      <w:r>
+        <w:t>-</w:t>
+      </w:r>
+      <w:r>
+        <w:t xml:space="preserve">битное значение с плавающей точкой. Это потому, что код с плавающей точной стандарта </w:t>
+      </w:r>
+      <w:r>
+        <w:rPr>
+          <w:lang w:val="en-US"/>
+        </w:rPr>
+        <w:t>IEEE</w:t>
+      </w:r>
+      <w:r>
+        <w:t xml:space="preserve"> 754</w:t>
+      </w:r>
+      <w:r>
+        <w:t xml:space="preserve"> имеет </w:t>
+      </w:r>
+      <w:proofErr w:type="gramStart"/>
+      <w:r>
+        <w:t>определённую структуру, состоящую из знакового бита</w:t>
+      </w:r>
+      <w:proofErr w:type="gramEnd"/>
+      <w:r>
+        <w:t xml:space="preserve">, порядка и мантиссы. Некоторые последовательности из </w:t>
+      </w:r>
+      <w:proofErr w:type="gramStart"/>
+      <w:r>
+        <w:rPr>
+          <w:lang w:val="en-US"/>
+        </w:rPr>
+        <w:t>N</w:t>
+      </w:r>
+      <w:proofErr w:type="gramEnd"/>
+      <w:r>
+        <w:t xml:space="preserve">битов не соответствуют ни одному из значений с плавающей запятой, например, все единицы и все нули. </w:t>
+      </w:r>
+      <w:bookmarkStart w:id="0" w:name="_GoBack"/>
+      <w:bookmarkEnd w:id="0"/>
+      <w:r>
+        <w:t>Нет, не всегда это значение – число. Некоторые значения с плавающей точкой представляют специальные случаи, такие как бесконечность или не число</w:t>
+      </w:r>
+    </w:p>
+    <w:p>
+      <w:pPr>
+        <w:shd w:val="clear" w:color="auto" w:fill="FFFFFF"/>
+        <w:spacing w:line="187" w:lineRule="atLeast"/>
+      </w:pPr>
+      <w:r>
+        <w:t>9)</w:t>
+      </w:r>
       <w:r>
         <w:rPr>
           <w:rFonts w:ascii="Arial" w:hAnsi="Arial" w:cs="Arial"/>
           <w:color w:val="000000"/>
-          <w:sz w:val="20"/>
-          <w:szCs w:val="20"/>
-          <w:shd w:val="clear" w:color="auto" w:fill="F0F2F5"/>
-        </w:rPr>
-        <w:t>1</w:t>
-      </w:r>
-      <w:r>
-        <w:t>) Числа без знака представлены в двоичном виде. В знаковых числах первый бит отвечает за знак</w:t>
-      </w:r>
-      <w:r>
-        <w:br/>
-        <w:t>2) Нужно инвертировать прямой двоичный код и прибавить единицу. Если число отрицательное, то бит, отвечающий за знак, не инвертируется</w:t>
-      </w:r>
-      <w:r>
-        <w:br/>
-        <w:t>3)Для того, чтобы правильно доставать данные из ячеек памяти. Если не знать порядок, и считывать, например, число в противоположном порядке, отличном от того, что в системе, то на выходе получится совершенно другое число</w:t>
-      </w:r>
-      <w:r>
-        <w:br/>
-        <w:t xml:space="preserve">4) Да, всякая последовательность </w:t>
-      </w:r>
-      <w:proofErr w:type="spellStart"/>
-      <w:r>
-        <w:t>може</w:t>
-      </w:r>
-      <w:proofErr w:type="spellEnd"/>
-      <w:r>
-        <w:t xml:space="preserve"> быть трактована как </w:t>
-      </w:r>
-      <w:proofErr w:type="spellStart"/>
-      <w:r>
-        <w:t>беззнаковое</w:t>
-      </w:r>
-      <w:proofErr w:type="spellEnd"/>
-      <w:r>
-        <w:t xml:space="preserve"> целое число. Есть только 1 трактовка</w:t>
-      </w:r>
-      <w:r>
-        <w:br/>
-        <w:t>5) Да, в общем виде можно записать 2^N - 1 чисел. Да, можно единственным способом</w:t>
-      </w:r>
-      <w:r>
-        <w:br/>
-        <w:t xml:space="preserve">6) Да, всякая. </w:t>
+          <w:sz w:val="14"/>
+          <w:szCs w:val="14"/>
+        </w:rPr>
+        <w:t xml:space="preserve"> </w:t>
+      </w:r>
+      <w:r>
+        <w:t xml:space="preserve">Нет, не каждое вещественное значение </w:t>
+      </w:r>
+      <w:proofErr w:type="spellStart"/>
+      <w:r>
+        <w:t>х</w:t>
+      </w:r>
+      <w:proofErr w:type="spellEnd"/>
+      <w:r>
+        <w:t xml:space="preserve"> [</w:t>
+      </w:r>
+      <w:proofErr w:type="spellStart"/>
+      <w:r>
+        <w:t>min</w:t>
+      </w:r>
+      <w:proofErr w:type="spellEnd"/>
+      <w:r>
+        <w:t xml:space="preserve">, </w:t>
+      </w:r>
+      <w:proofErr w:type="spellStart"/>
+      <w:r>
+        <w:t>max</w:t>
+      </w:r>
+      <w:proofErr w:type="spellEnd"/>
+      <w:r>
+        <w:t>] имеет своё представление в коде с плавающей запятой стандарта IEEE 754. Это потому, что код с плавающей запятой имеет ограниченную точность и диапазон, и не может представить все вещественные числа с произвольной точностью. Некоторые вещественные числа могут быть округлены или приближены к ближайшему представимому значению с плавающей запятой, что может привести к потере точности или ошибкам округления.</w:t>
+      </w:r>
+    </w:p>
+    <w:p>
+      <w:pPr>
+        <w:shd w:val="clear" w:color="auto" w:fill="FFFFFF"/>
+        <w:spacing w:line="187" w:lineRule="atLeast"/>
+      </w:pPr>
+      <w:r>
+        <w:t>10)</w:t>
+      </w:r>
+      <w:r>
+        <w:t xml:space="preserve"> </w:t>
+      </w:r>
+      <w:r>
+        <w:t xml:space="preserve">Элементы массива располагаются в памяти последовательно, в порядке возрастания индексов. Например, если есть массив </w:t>
+      </w:r>
+      <w:proofErr w:type="spellStart"/>
+      <w:r>
+        <w:t>int</w:t>
+      </w:r>
+      <w:proofErr w:type="spellEnd"/>
+      <w:r>
+        <w:t xml:space="preserve"> </w:t>
+      </w:r>
+      <w:proofErr w:type="spellStart"/>
+      <w:r>
+        <w:t>a</w:t>
+      </w:r>
+      <w:proofErr w:type="spellEnd"/>
+      <w:r>
+        <w:t xml:space="preserve">[5] = {1, 2,3, 4, 5}; , то его элементы будут занимать пять смежных ячеек памяти, где </w:t>
+      </w:r>
+      <w:proofErr w:type="spellStart"/>
+      <w:r>
+        <w:t>a</w:t>
+      </w:r>
+      <w:proofErr w:type="spellEnd"/>
+      <w:r>
+        <w:t xml:space="preserve">[0] будет находиться впервой ячейке, а[1] во второй, и так далее. Размер каждой ячейки памяти зависит от типа данных массива. Например, если тип данных </w:t>
+      </w:r>
+      <w:proofErr w:type="spellStart"/>
+      <w:r>
+        <w:t>int</w:t>
+      </w:r>
+      <w:proofErr w:type="spellEnd"/>
+      <w:r>
+        <w:t xml:space="preserve"> занимает 4 байта, то каждый элемент </w:t>
       </w:r>
       <w:proofErr w:type="gramStart"/>
       <w:r>
-        <w:t>Да, единственная</w:t>
-      </w:r>
-      <w:r>
-        <w:br/>
-        <w:t>7) Да, каждое, да единственная.</w:t>
-      </w:r>
-      <w:r>
-        <w:br/>
+        <w:t>массива</w:t>
+      </w:r>
+      <w:proofErr w:type="gramEnd"/>
+      <w:r>
+        <w:t xml:space="preserve"> а будет занимать 4 байта, и весь массив будет занимать 20 байт.</w:t>
+      </w:r>
+    </w:p>
+    <w:p>
+      <w:pPr>
+        <w:shd w:val="clear" w:color="auto" w:fill="FFFFFF"/>
+        <w:spacing w:line="187" w:lineRule="atLeast"/>
+      </w:pPr>
+      <w:r>
+        <w:t xml:space="preserve">11) </w:t>
+      </w:r>
+      <w:r>
+        <w:t>Необходимо умножить количество элементов на их размер.</w:t>
+      </w:r>
+    </w:p>
+    <w:p>
+      <w:pPr>
+        <w:shd w:val="clear" w:color="auto" w:fill="FFFFFF"/>
+        <w:spacing w:line="187" w:lineRule="atLeast"/>
+      </w:pPr>
+      <w:r>
+        <w:t xml:space="preserve">12) </w:t>
+      </w:r>
+      <w:r>
+        <w:t>Символьная информация в компьютере представляется в виде числовых кодов, соответствующих определенным символам. Код ASCII</w:t>
+      </w:r>
+      <w:r>
+        <w:t xml:space="preserve"> </w:t>
+      </w:r>
+      <w:r>
+        <w:t>(</w:t>
+      </w:r>
+      <w:proofErr w:type="spellStart"/>
+      <w:r>
+        <w:t>American</w:t>
+      </w:r>
+      <w:proofErr w:type="spellEnd"/>
+      <w:r>
+        <w:t xml:space="preserve"> </w:t>
+      </w:r>
+      <w:proofErr w:type="spellStart"/>
+      <w:r>
+        <w:t>Standard</w:t>
+      </w:r>
+      <w:proofErr w:type="spellEnd"/>
+      <w:r>
+        <w:t xml:space="preserve"> </w:t>
+      </w:r>
+      <w:proofErr w:type="spellStart"/>
+      <w:r>
+        <w:t>Code</w:t>
+      </w:r>
+      <w:proofErr w:type="spellEnd"/>
+      <w:r>
+        <w:t xml:space="preserve"> </w:t>
+      </w:r>
+      <w:proofErr w:type="spellStart"/>
+      <w:r>
+        <w:t>for</w:t>
+      </w:r>
+      <w:proofErr w:type="spellEnd"/>
+      <w:r>
+        <w:t xml:space="preserve"> </w:t>
+      </w:r>
+      <w:proofErr w:type="spellStart"/>
+      <w:r>
+        <w:t>Information</w:t>
+      </w:r>
+      <w:proofErr w:type="spellEnd"/>
+      <w:r>
+        <w:t xml:space="preserve"> </w:t>
+      </w:r>
+      <w:proofErr w:type="spellStart"/>
+      <w:r>
+        <w:t>Interchange</w:t>
+      </w:r>
+      <w:proofErr w:type="spellEnd"/>
+      <w:r>
+        <w:t xml:space="preserve">) является одним из самых распространенных кодов, который использует 7 бит для представления 128 символов, включая латинские буквы, цифры, знаки препинания и управляющие символы. Расширения ASCII используют 8 бит для представления 256 символов, добавляя дополнительные символы, такие как акцентированные буквы, специальные знаки и символы других языков. Кодировки </w:t>
+      </w:r>
+      <w:proofErr w:type="spellStart"/>
+      <w:r>
+        <w:t>Unicode</w:t>
+      </w:r>
+      <w:proofErr w:type="spellEnd"/>
+      <w:r>
+        <w:t xml:space="preserve"> являются современными стандартами, которые позволяют представлять более миллиона символов из разных письменных систем, включая кириллицу, иероглифы, </w:t>
+      </w:r>
+      <w:proofErr w:type="spellStart"/>
+      <w:r>
+        <w:t>эмодзи</w:t>
+      </w:r>
+      <w:proofErr w:type="spellEnd"/>
+      <w:r>
+        <w:t xml:space="preserve"> и многие другие. Существуют разные форматы </w:t>
+      </w:r>
+      <w:proofErr w:type="spellStart"/>
+      <w:r>
+        <w:t>Unicode</w:t>
+      </w:r>
+      <w:proofErr w:type="spellEnd"/>
+      <w:r>
+        <w:t>, такие как UTF-8, UTF-16 и UTF-32, которые используют разное количество бит для кодирования символов.</w:t>
+      </w:r>
+    </w:p>
+    <w:p>
+      <w:pPr>
+        <w:shd w:val="clear" w:color="auto" w:fill="FFFFFF"/>
+        <w:spacing w:line="187" w:lineRule="atLeast"/>
+      </w:pPr>
+      <w:r>
+        <w:t>13)</w:t>
+      </w:r>
+      <w:r>
+        <w:t xml:space="preserve"> Русские буквы в «классических» строках хранятся в виде однобайтовых символов, используя одну из расширенных кодировок ASCII, таких как CP1251, KOI8-R или ISO 8859-5. В этих кодировках русские буквы занимают верхнюю половину таблицы ASCII, начиная с кода 128. Например, буква</w:t>
+      </w:r>
+      <w:proofErr w:type="gramStart"/>
+      <w:r>
+        <w:t xml:space="preserve"> А</w:t>
+      </w:r>
+      <w:proofErr w:type="gramEnd"/>
+      <w:r>
+        <w:t xml:space="preserve"> имеет код 192 в CP1251, 225 в KOI8-R и 161 в ISO 8859-5. Русские буквы в «широких» строках хранятся в виде двухбайтовых символов, используя одну из кодировок </w:t>
+      </w:r>
+      <w:proofErr w:type="spellStart"/>
+      <w:r>
+        <w:t>Unicode</w:t>
+      </w:r>
+      <w:proofErr w:type="spellEnd"/>
+      <w:r>
+        <w:t xml:space="preserve">, таких как UTF-16 или UTF-32. В этих кодировках русские буквы имеют коды в диапазоне от U+0400 до U+04FF, соответствующем кириллическому блоку </w:t>
+      </w:r>
+      <w:proofErr w:type="spellStart"/>
+      <w:r>
+        <w:t>Unicode</w:t>
+      </w:r>
+      <w:proofErr w:type="spellEnd"/>
+      <w:r>
+        <w:t>. Например, буква</w:t>
+      </w:r>
+      <w:proofErr w:type="gramStart"/>
+      <w:r>
+        <w:t xml:space="preserve"> А</w:t>
+      </w:r>
+      <w:proofErr w:type="gramEnd"/>
+      <w:r>
+        <w:t xml:space="preserve"> имеет код U+0410 в UTF-16 и UTF-32.</w:t>
+      </w:r>
+    </w:p>
+    <w:p>
+      <w:pPr>
+        <w:shd w:val="clear" w:color="auto" w:fill="FFFFFF"/>
+        <w:spacing w:line="187" w:lineRule="atLeast"/>
+      </w:pPr>
+      <w:r>
+        <w:t>14)</w:t>
+      </w:r>
+      <w:r>
+        <w:t xml:space="preserve"> Строковые функции </w:t>
+      </w:r>
+      <w:proofErr w:type="spellStart"/>
+      <w:r>
+        <w:t>libc</w:t>
+      </w:r>
+      <w:proofErr w:type="spellEnd"/>
+      <w:r>
+        <w:t xml:space="preserve"> (</w:t>
+      </w:r>
+      <w:proofErr w:type="spellStart"/>
+      <w:r>
+        <w:t>stdlib</w:t>
+      </w:r>
+      <w:proofErr w:type="spellEnd"/>
+      <w:r>
+        <w:t>) определяют конец строки по специальному символу</w:t>
+      </w:r>
+      <w:r>
+        <w:t xml:space="preserve"> </w:t>
+      </w:r>
+      <w:r>
+        <w:t>\0</w:t>
+      </w:r>
+    </w:p>
+    <w:p>
+      <w:pPr>
+        <w:shd w:val="clear" w:color="auto" w:fill="FFFFFF"/>
+        <w:spacing w:line="187" w:lineRule="atLeast"/>
+      </w:pPr>
+      <w:r>
+        <w:t>15)</w:t>
+      </w:r>
+      <w:r>
+        <w:t xml:space="preserve"> </w:t>
+      </w:r>
+      <w:r>
+        <w:t>Для представления строки из пяти латинских букв необходимо пять символов для узких строк и пять символов для широких строк. Это потому,</w:t>
+      </w:r>
+      <w:r>
+        <w:t xml:space="preserve"> </w:t>
+      </w:r>
+      <w:r>
+        <w:t xml:space="preserve">что латинские буквы имеют одинаковые коды в </w:t>
       </w:r>
       <w:r>
         <w:lastRenderedPageBreak/>
-        <w:t>8)А хрен его знает, не написано нигде.</w:t>
-      </w:r>
-      <w:r>
-        <w:br/>
-        <w:t>9)что...</w:t>
-      </w:r>
-      <w:r>
-        <w:br/>
-        <w:t>10)</w:t>
+        <w:t xml:space="preserve">ASCII и </w:t>
+      </w:r>
+      <w:proofErr w:type="spellStart"/>
+      <w:r>
+        <w:t>Unicode</w:t>
+      </w:r>
+      <w:proofErr w:type="spellEnd"/>
+      <w:r>
+        <w:t xml:space="preserve"> и занимают один байт в узких строках и два байта в широких строках.</w:t>
+      </w:r>
+      <w:r>
+        <w:t xml:space="preserve"> </w:t>
+      </w:r>
+      <w:r>
+        <w:t>Например, строка "</w:t>
+      </w:r>
+      <w:proofErr w:type="spellStart"/>
+      <w:r>
+        <w:t>Hello</w:t>
+      </w:r>
+      <w:proofErr w:type="spellEnd"/>
+      <w:r>
+        <w:t xml:space="preserve">" в узкой строке представляется как 48 65 6с </w:t>
+      </w:r>
+      <w:proofErr w:type="spellStart"/>
+      <w:r>
+        <w:t>6с</w:t>
+      </w:r>
+      <w:proofErr w:type="spellEnd"/>
+      <w:r>
+        <w:t xml:space="preserve"> 6F , а в широкой строке как </w:t>
+      </w:r>
+      <w:hyperlink r:id="rId9" w:tgtFrame="_blank" w:history="1">
+        <w:r>
+          <w:t>00 48 00 65 00</w:t>
+        </w:r>
+      </w:hyperlink>
+      <w:r>
+        <w:t> 6C 00 6C 00 6F . Для</w:t>
+      </w:r>
+      <w:r>
+        <w:t xml:space="preserve"> </w:t>
+      </w:r>
+      <w:r>
+        <w:t xml:space="preserve">представления строки из пяти цифр также необходимо пять символов для узких строк и пять символов для широких строк. Это потому, что цифры также имеют одинаковые коды в ASCII и </w:t>
+      </w:r>
+      <w:proofErr w:type="spellStart"/>
+      <w:r>
+        <w:t>Unicode</w:t>
+      </w:r>
+      <w:proofErr w:type="spellEnd"/>
+      <w:r>
+        <w:t xml:space="preserve"> и занимают один байт в узких строках и два байта в широких строках. Например, строка "12345" в узкой строке представляется как </w:t>
+      </w:r>
+      <w:hyperlink r:id="rId10" w:tgtFrame="_blank" w:history="1">
+        <w:r>
+          <w:t>31 32 33 34 35</w:t>
+        </w:r>
+      </w:hyperlink>
+      <w:r>
+        <w:t> , а в широкой строке как е</w:t>
+      </w:r>
+      <w:proofErr w:type="gramStart"/>
+      <w:r>
+        <w:t>0</w:t>
       </w:r>
       <w:proofErr w:type="gramEnd"/>
+      <w:r>
+        <w:t> </w:t>
+      </w:r>
+      <w:hyperlink r:id="rId11" w:tgtFrame="_blank" w:history="1">
+        <w:r>
+          <w:t>31 00 32 00 33</w:t>
+        </w:r>
+      </w:hyperlink>
+      <w:r>
+        <w:t xml:space="preserve"> 00 34 00 35 . Для представления строки из пяти русских букв необходимо пять символов для узких строк и пять символов для широких строк, если используется кодировка </w:t>
+      </w:r>
+      <w:proofErr w:type="spellStart"/>
+      <w:r>
+        <w:t>Unicode</w:t>
+      </w:r>
+      <w:proofErr w:type="spellEnd"/>
+      <w:r>
+        <w:t xml:space="preserve">. Это потому, что русские буквы имеют двухбайтовые коды в </w:t>
+      </w:r>
+      <w:proofErr w:type="spellStart"/>
+      <w:r>
+        <w:t>Unicode</w:t>
+      </w:r>
+      <w:proofErr w:type="spellEnd"/>
+      <w:r>
+        <w:t xml:space="preserve"> и занимают два байта в узких строках и четыре байта в широких строках. </w:t>
+      </w:r>
+      <w:proofErr w:type="gramStart"/>
+      <w:r>
+        <w:t xml:space="preserve">Например, строка "Привет" в узкой строке представляется как </w:t>
+      </w:r>
+      <w:proofErr w:type="spellStart"/>
+      <w:r>
+        <w:t>De</w:t>
+      </w:r>
+      <w:proofErr w:type="spellEnd"/>
+      <w:r>
+        <w:t xml:space="preserve"> 9F D1 80 D0 B8 D0 B2 D0 B5 D1 82 , а в широкой строке как 9F </w:t>
+      </w:r>
+      <w:hyperlink r:id="rId12" w:tgtFrame="_blank" w:history="1">
+        <w:r>
+          <w:t>04 80 04 41 04</w:t>
+        </w:r>
+      </w:hyperlink>
+      <w:r>
+        <w:t> </w:t>
+      </w:r>
+      <w:hyperlink r:id="rId13" w:tgtFrame="_blank" w:history="1">
+        <w:r>
+          <w:t>32 04 35 04 82</w:t>
+        </w:r>
+      </w:hyperlink>
+      <w:r>
+        <w:t> 04 . Однако, если используется одна из расширенных кодировок ASCII, то для представления строки из пяти русских букв необходимо десять символов для узких строк и</w:t>
+      </w:r>
+      <w:proofErr w:type="gramEnd"/>
+      <w:r>
+        <w:t xml:space="preserve"> пять символов для широких строк. Это потому, что русские буквы имеют однобайтовые коды в расширенных кодировках ASCII и занимают один байт в узких строках и два байта в широких строках. Например, строка "Привет" в узкой строке представляется как CF F0 E8 E2 E5 F2 в CP1251, а в широкой строке как CF 00 F0 00 E8 00 E2 00 E5 00 F2 00 . Ответ зависит от платформы, так как разные платформы могут использовать разные кодировки для представления символьной информации.</w:t>
+      </w:r>
+    </w:p>
+    <w:p>
+      <w:pPr>
+        <w:shd w:val="clear" w:color="auto" w:fill="FFFFFF"/>
+        <w:spacing w:line="187" w:lineRule="atLeast"/>
+      </w:pPr>
     </w:p>
     <w:sectPr>
       <w:pgSz w:w="11906" w:h="16838"/>
@@ -2380,6 +2827,219 @@
       <w:sz w:val="16"/>
       <w:szCs w:val="16"/>
     </w:rPr>
+  </w:style>
+  <w:style w:type="paragraph" w:styleId="a5">
+    <w:name w:val="List Paragraph"/>
+    <w:basedOn w:val="a"/>
+    <w:uiPriority w:val="34"/>
+    <w:qFormat/>
+    <w:rsid w:val="00CA34DD"/>
+    <w:pPr>
+      <w:ind w:left="720"/>
+      <w:contextualSpacing/>
+    </w:pPr>
+  </w:style>
+  <w:style w:type="character" w:styleId="a6">
+    <w:name w:val="Hyperlink"/>
+    <w:basedOn w:val="a0"/>
+    <w:uiPriority w:val="99"/>
+    <w:semiHidden/>
+    <w:unhideWhenUsed/>
+    <w:rsid w:val="007D7B3D"/>
+    <w:rPr>
+      <w:color w:val="0000FF"/>
+      <w:u w:val="single"/>
+    </w:rPr>
+  </w:style>
+</w:styles>
+</file>
+
+<file path=word/stylesWithEffects.xml><?xml version="1.0" encoding="utf-8"?>
+<w:styles xmlns:wpc="http://schemas.microsoft.com/office/word/2010/wordprocessingCanvas" xmlns:mc="http://schemas.openxmlformats.org/markup-compatibility/2006" xmlns:o="urn:schemas-microsoft-com:office:office" xmlns:r="http://schemas.openxmlformats.org/officeDocument/2006/relationships" xmlns:m="http://schemas.openxmlformats.org/officeDocument/2006/math" xmlns:v="urn:schemas-microsoft-com:vml" xmlns:wp14="http://schemas.microsoft.com/office/word/2010/wordprocessingDrawing" xmlns:wp="http://schemas.openxmlformats.org/drawingml/2006/wordprocessingDrawing" xmlns:w10="urn:schemas-microsoft-com:office:word" xmlns:w="http://schemas.openxmlformats.org/wordprocessingml/2006/main" xmlns:w14="http://schemas.microsoft.com/office/word/2010/wordml" xmlns:wpg="http://schemas.microsoft.com/office/word/2010/wordprocessingGroup" xmlns:wpi="http://schemas.microsoft.com/office/word/2010/wordprocessingInk" xmlns:wne="http://schemas.microsoft.com/office/word/2006/wordml" xmlns:wps="http://schemas.microsoft.com/office/word/2010/wordprocessingShape" mc:Ignorable="w14 wp14">
+  <w:docDefaults>
+    <w:rPrDefault>
+      <w:rPr>
+        <w:rFonts w:asciiTheme="minorHAnsi" w:eastAsiaTheme="minorEastAsia" w:hAnsiTheme="minorHAnsi" w:cstheme="minorBidi"/>
+        <w:sz w:val="22"/>
+        <w:szCs w:val="22"/>
+        <w:lang w:val="ru-RU" w:eastAsia="ru-RU" w:bidi="ar-SA"/>
+      </w:rPr>
+    </w:rPrDefault>
+    <w:pPrDefault>
+      <w:pPr>
+        <w:spacing w:after="200" w:line="276" w:lineRule="auto"/>
+      </w:pPr>
+    </w:pPrDefault>
+  </w:docDefaults>
+  <w:latentStyles w:defLockedState="0" w:defUIPriority="99" w:defSemiHidden="1" w:defUnhideWhenUsed="1" w:defQFormat="0" w:count="267">
+    <w:lsdException w:name="Normal" w:semiHidden="0" w:uiPriority="0" w:unhideWhenUsed="0" w:qFormat="1"/>
+    <w:lsdException w:name="heading 1" w:semiHidden="0" w:uiPriority="9" w:unhideWhenUsed="0" w:qFormat="1"/>
+    <w:lsdException w:name="heading 2" w:uiPriority="9" w:qFormat="1"/>
+    <w:lsdException w:name="heading 3" w:uiPriority="9" w:qFormat="1"/>
+    <w:lsdException w:name="heading 4" w:uiPriority="9" w:qFormat="1"/>
+    <w:lsdException w:name="heading 5" w:uiPriority="9" w:qFormat="1"/>
+    <w:lsdException w:name="heading 6" w:uiPriority="9" w:qFormat="1"/>
+    <w:lsdException w:name="heading 7" w:uiPriority="9" w:qFormat="1"/>
+    <w:lsdException w:name="heading 8" w:uiPriority="9" w:qFormat="1"/>
+    <w:lsdException w:name="heading 9" w:uiPriority="9" w:qFormat="1"/>
+    <w:lsdException w:name="toc 1" w:uiPriority="39"/>
+    <w:lsdException w:name="toc 2" w:uiPriority="39"/>
+    <w:lsdException w:name="toc 3" w:uiPriority="39"/>
+    <w:lsdException w:name="toc 4" w:uiPriority="39"/>
+    <w:lsdException w:name="toc 5" w:uiPriority="39"/>
+    <w:lsdException w:name="toc 6" w:uiPriority="39"/>
+    <w:lsdException w:name="toc 7" w:uiPriority="39"/>
+    <w:lsdException w:name="toc 8" w:uiPriority="39"/>
+    <w:lsdException w:name="toc 9" w:uiPriority="39"/>
+    <w:lsdException w:name="caption" w:uiPriority="35" w:qFormat="1"/>
+    <w:lsdException w:name="Title" w:semiHidden="0" w:uiPriority="10" w:unhideWhenUsed="0" w:qFormat="1"/>
+    <w:lsdException w:name="Default Paragraph Font" w:uiPriority="1"/>
+    <w:lsdException w:name="Subtitle" w:semiHidden="0" w:uiPriority="11" w:unhideWhenUsed="0" w:qFormat="1"/>
+    <w:lsdException w:name="Strong" w:semiHidden="0" w:uiPriority="22" w:unhideWhenUsed="0" w:qFormat="1"/>
+    <w:lsdException w:name="Emphasis" w:semiHidden="0" w:uiPriority="20" w:unhideWhenUsed="0" w:qFormat="1"/>
+    <w:lsdException w:name="Table Grid" w:semiHidden="0" w:uiPriority="59" w:unhideWhenUsed="0"/>
+    <w:lsdException w:name="Placeholder Text" w:unhideWhenUsed="0"/>
+    <w:lsdException w:name="No Spacing" w:semiHidden="0" w:uiPriority="1" w:unhideWhenUsed="0" w:qFormat="1"/>
+    <w:lsdException w:name="Light Shading" w:semiHidden="0" w:uiPriority="60" w:unhideWhenUsed="0"/>
+    <w:lsdException w:name="Light List" w:semiHidden="0" w:uiPriority="61" w:unhideWhenUsed="0"/>
+    <w:lsdException w:name="Light Grid" w:semiHidden="0" w:uiPriority="62" w:unhideWhenUsed="0"/>
+    <w:lsdException w:name="Medium Shading 1" w:semiHidden="0" w:uiPriority="63" w:unhideWhenUsed="0"/>
+    <w:lsdException w:name="Medium Shading 2" w:semiHidden="0" w:uiPriority="64" w:unhideWhenUsed="0"/>
+    <w:lsdException w:name="Medium List 1" w:semiHidden="0" w:uiPriority="65" w:unhideWhenUsed="0"/>
+    <w:lsdException w:name="Medium List 2" w:semiHidden="0" w:uiPriority="66" w:unhideWhenUsed="0"/>
+    <w:lsdException w:name="Medium Grid 1" w:semiHidden="0" w:uiPriority="67" w:unhideWhenUsed="0"/>
+    <w:lsdException w:name="Medium Grid 2" w:semiHidden="0" w:uiPriority="68" w:unhideWhenUsed="0"/>
+    <w:lsdException w:name="Medium Grid 3" w:semiHidden="0" w:uiPriority="69" w:unhideWhenUsed="0"/>
+    <w:lsdException w:name="Dark List" w:semiHidden="0" w:uiPriority="70" w:unhideWhenUsed="0"/>
+    <w:lsdException w:name="Colorful Shading" w:semiHidden="0" w:uiPriority="71" w:unhideWhenUsed="0"/>
+    <w:lsdException w:name="Colorful List" w:semiHidden="0" w:uiPriority="72" w:unhideWhenUsed="0"/>
+    <w:lsdException w:name="Colorful Grid" w:semiHidden="0" w:uiPriority="73" w:unhideWhenUsed="0"/>
+    <w:lsdException w:name="Light Shading Accent 1" w:semiHidden="0" w:uiPriority="60" w:unhideWhenUsed="0"/>
+    <w:lsdException w:name="Light List Accent 1" w:semiHidden="0" w:uiPriority="61" w:unhideWhenUsed="0"/>
+    <w:lsdException w:name="Light Grid Accent 1" w:semiHidden="0" w:uiPriority="62" w:unhideWhenUsed="0"/>
+    <w:lsdException w:name="Medium Shading 1 Accent 1" w:semiHidden="0" w:uiPriority="63" w:unhideWhenUsed="0"/>
+    <w:lsdException w:name="Medium Shading 2 Accent 1" w:semiHidden="0" w:uiPriority="64" w:unhideWhenUsed="0"/>
+    <w:lsdException w:name="Medium List 1 Accent 1" w:semiHidden="0" w:uiPriority="65" w:unhideWhenUsed="0"/>
+    <w:lsdException w:name="Revision" w:unhideWhenUsed="0"/>
+    <w:lsdException w:name="List Paragraph" w:semiHidden="0" w:uiPriority="34" w:unhideWhenUsed="0" w:qFormat="1"/>
+    <w:lsdException w:name="Quote" w:semiHidden="0" w:uiPriority="29" w:unhideWhenUsed="0" w:qFormat="1"/>
+    <w:lsdException w:name="Intense Quote" w:semiHidden="0" w:uiPriority="30" w:unhideWhenUsed="0" w:qFormat="1"/>
+    <w:lsdException w:name="Medium List 2 Accent 1" w:semiHidden="0" w:uiPriority="66" w:unhideWhenUsed="0"/>
+    <w:lsdException w:name="Medium Grid 1 Accent 1" w:semiHidden="0" w:uiPriority="67" w:unhideWhenUsed="0"/>
+    <w:lsdException w:name="Medium Grid 2 Accent 1" w:semiHidden="0" w:uiPriority="68" w:unhideWhenUsed="0"/>
+    <w:lsdException w:name="Medium Grid 3 Accent 1" w:semiHidden="0" w:uiPriority="69" w:unhideWhenUsed="0"/>
+    <w:lsdException w:name="Dark List Accent 1" w:semiHidden="0" w:uiPriority="70" w:unhideWhenUsed="0"/>
+    <w:lsdException w:name="Colorful Shading Accent 1" w:semiHidden="0" w:uiPriority="71" w:unhideWhenUsed="0"/>
+    <w:lsdException w:name="Colorful List Accent 1" w:semiHidden="0" w:uiPriority="72" w:unhideWhenUsed="0"/>
+    <w:lsdException w:name="Colorful Grid Accent 1" w:semiHidden="0" w:uiPriority="73" w:unhideWhenUsed="0"/>
+    <w:lsdException w:name="Light Shading Accent 2" w:semiHidden="0" w:uiPriority="60" w:unhideWhenUsed="0"/>
+    <w:lsdException w:name="Light List Accent 2" w:semiHidden="0" w:uiPriority="61" w:unhideWhenUsed="0"/>
+    <w:lsdException w:name="Light Grid Accent 2" w:semiHidden="0" w:uiPriority="62" w:unhideWhenUsed="0"/>
+    <w:lsdException w:name="Medium Shading 1 Accent 2" w:semiHidden="0" w:uiPriority="63" w:unhideWhenUsed="0"/>
+    <w:lsdException w:name="Medium Shading 2 Accent 2" w:semiHidden="0" w:uiPriority="64" w:unhideWhenUsed="0"/>
+    <w:lsdException w:name="Medium List 1 Accent 2" w:semiHidden="0" w:uiPriority="65" w:unhideWhenUsed="0"/>
+    <w:lsdException w:name="Medium List 2 Accent 2" w:semiHidden="0" w:uiPriority="66" w:unhideWhenUsed="0"/>
+    <w:lsdException w:name="Medium Grid 1 Accent 2" w:semiHidden="0" w:uiPriority="67" w:unhideWhenUsed="0"/>
+    <w:lsdException w:name="Medium Grid 2 Accent 2" w:semiHidden="0" w:uiPriority="68" w:unhideWhenUsed="0"/>
+    <w:lsdException w:name="Medium Grid 3 Accent 2" w:semiHidden="0" w:uiPriority="69" w:unhideWhenUsed="0"/>
+    <w:lsdException w:name="Dark List Accent 2" w:semiHidden="0" w:uiPriority="70" w:unhideWhenUsed="0"/>
+    <w:lsdException w:name="Colorful Shading Accent 2" w:semiHidden="0" w:uiPriority="71" w:unhideWhenUsed="0"/>
+    <w:lsdException w:name="Colorful List Accent 2" w:semiHidden="0" w:uiPriority="72" w:unhideWhenUsed="0"/>
+    <w:lsdException w:name="Colorful Grid Accent 2" w:semiHidden="0" w:uiPriority="73" w:unhideWhenUsed="0"/>
+    <w:lsdException w:name="Light Shading Accent 3" w:semiHidden="0" w:uiPriority="60" w:unhideWhenUsed="0"/>
+    <w:lsdException w:name="Light List Accent 3" w:semiHidden="0" w:uiPriority="61" w:unhideWhenUsed="0"/>
+    <w:lsdException w:name="Light Grid Accent 3" w:semiHidden="0" w:uiPriority="62" w:unhideWhenUsed="0"/>
+    <w:lsdException w:name="Medium Shading 1 Accent 3" w:semiHidden="0" w:uiPriority="63" w:unhideWhenUsed="0"/>
+    <w:lsdException w:name="Medium Shading 2 Accent 3" w:semiHidden="0" w:uiPriority="64" w:unhideWhenUsed="0"/>
+    <w:lsdException w:name="Medium List 1 Accent 3" w:semiHidden="0" w:uiPriority="65" w:unhideWhenUsed="0"/>
+    <w:lsdException w:name="Medium List 2 Accent 3" w:semiHidden="0" w:uiPriority="66" w:unhideWhenUsed="0"/>
+    <w:lsdException w:name="Medium Grid 1 Accent 3" w:semiHidden="0" w:uiPriority="67" w:unhideWhenUsed="0"/>
+    <w:lsdException w:name="Medium Grid 2 Accent 3" w:semiHidden="0" w:uiPriority="68" w:unhideWhenUsed="0"/>
+    <w:lsdException w:name="Medium Grid 3 Accent 3" w:semiHidden="0" w:uiPriority="69" w:unhideWhenUsed="0"/>
+    <w:lsdException w:name="Dark List Accent 3" w:semiHidden="0" w:uiPriority="70" w:unhideWhenUsed="0"/>
+    <w:lsdException w:name="Colorful Shading Accent 3" w:semiHidden="0" w:uiPriority="71" w:unhideWhenUsed="0"/>
+    <w:lsdException w:name="Colorful List Accent 3" w:semiHidden="0" w:uiPriority="72" w:unhideWhenUsed="0"/>
+    <w:lsdException w:name="Colorful Grid Accent 3" w:semiHidden="0" w:uiPriority="73" w:unhideWhenUsed="0"/>
+    <w:lsdException w:name="Light Shading Accent 4" w:semiHidden="0" w:uiPriority="60" w:unhideWhenUsed="0"/>
+    <w:lsdException w:name="Light List Accent 4" w:semiHidden="0" w:uiPriority="61" w:unhideWhenUsed="0"/>
+    <w:lsdException w:name="Light Grid Accent 4" w:semiHidden="0" w:uiPriority="62" w:unhideWhenUsed="0"/>
+    <w:lsdException w:name="Medium Shading 1 Accent 4" w:semiHidden="0" w:uiPriority="63" w:unhideWhenUsed="0"/>
+    <w:lsdException w:name="Medium Shading 2 Accent 4" w:semiHidden="0" w:uiPriority="64" w:unhideWhenUsed="0"/>
+    <w:lsdException w:name="Medium List 1 Accent 4" w:semiHidden="0" w:uiPriority="65" w:unhideWhenUsed="0"/>
+    <w:lsdException w:name="Medium List 2 Accent 4" w:semiHidden="0" w:uiPriority="66" w:unhideWhenUsed="0"/>
+    <w:lsdException w:name="Medium Grid 1 Accent 4" w:semiHidden="0" w:uiPriority="67" w:unhideWhenUsed="0"/>
+    <w:lsdException w:name="Medium Grid 2 Accent 4" w:semiHidden="0" w:uiPriority="68" w:unhideWhenUsed="0"/>
+    <w:lsdException w:name="Medium Grid 3 Accent 4" w:semiHidden="0" w:uiPriority="69" w:unhideWhenUsed="0"/>
+    <w:lsdException w:name="Dark List Accent 4" w:semiHidden="0" w:uiPriority="70" w:unhideWhenUsed="0"/>
+    <w:lsdException w:name="Colorful Shading Accent 4" w:semiHidden="0" w:uiPriority="71" w:unhideWhenUsed="0"/>
+    <w:lsdException w:name="Colorful List Accent 4" w:semiHidden="0" w:uiPriority="72" w:unhideWhenUsed="0"/>
+    <w:lsdException w:name="Colorful Grid Accent 4" w:semiHidden="0" w:uiPriority="73" w:unhideWhenUsed="0"/>
+    <w:lsdException w:name="Light Shading Accent 5" w:semiHidden="0" w:uiPriority="60" w:unhideWhenUsed="0"/>
+    <w:lsdException w:name="Light List Accent 5" w:semiHidden="0" w:uiPriority="61" w:unhideWhenUsed="0"/>
+    <w:lsdException w:name="Light Grid Accent 5" w:semiHidden="0" w:uiPriority="62" w:unhideWhenUsed="0"/>
+    <w:lsdException w:name="Medium Shading 1 Accent 5" w:semiHidden="0" w:uiPriority="63" w:unhideWhenUsed="0"/>
+    <w:lsdException w:name="Medium Shading 2 Accent 5" w:semiHidden="0" w:uiPriority="64" w:unhideWhenUsed="0"/>
+    <w:lsdException w:name="Medium List 1 Accent 5" w:semiHidden="0" w:uiPriority="65" w:unhideWhenUsed="0"/>
+    <w:lsdException w:name="Medium List 2 Accent 5" w:semiHidden="0" w:uiPriority="66" w:unhideWhenUsed="0"/>
+    <w:lsdException w:name="Medium Grid 1 Accent 5" w:semiHidden="0" w:uiPriority="67" w:unhideWhenUsed="0"/>
+    <w:lsdException w:name="Medium Grid 2 Accent 5" w:semiHidden="0" w:uiPriority="68" w:unhideWhenUsed="0"/>
+    <w:lsdException w:name="Medium Grid 3 Accent 5" w:semiHidden="0" w:uiPriority="69" w:unhideWhenUsed="0"/>
+    <w:lsdException w:name="Dark List Accent 5" w:semiHidden="0" w:uiPriority="70" w:unhideWhenUsed="0"/>
+    <w:lsdException w:name="Colorful Shading Accent 5" w:semiHidden="0" w:uiPriority="71" w:unhideWhenUsed="0"/>
+    <w:lsdException w:name="Colorful List Accent 5" w:semiHidden="0" w:uiPriority="72" w:unhideWhenUsed="0"/>
+    <w:lsdException w:name="Colorful Grid Accent 5" w:semiHidden="0" w:uiPriority="73" w:unhideWhenUsed="0"/>
+    <w:lsdException w:name="Light Shading Accent 6" w:semiHidden="0" w:uiPriority="60" w:unhideWhenUsed="0"/>
+    <w:lsdException w:name="Light List Accent 6" w:semiHidden="0" w:uiPriority="61" w:unhideWhenUsed="0"/>
+    <w:lsdException w:name="Light Grid Accent 6" w:semiHidden="0" w:uiPriority="62" w:unhideWhenUsed="0"/>
+    <w:lsdException w:name="Medium Shading 1 Accent 6" w:semiHidden="0" w:uiPriority="63" w:unhideWhenUsed="0"/>
+    <w:lsdException w:name="Medium Shading 2 Accent 6" w:semiHidden="0" w:uiPriority="64" w:unhideWhenUsed="0"/>
+    <w:lsdException w:name="Medium List 1 Accent 6" w:semiHidden="0" w:uiPriority="65" w:unhideWhenUsed="0"/>
+    <w:lsdException w:name="Medium List 2 Accent 6" w:semiHidden="0" w:uiPriority="66" w:unhideWhenUsed="0"/>
+    <w:lsdException w:name="Medium Grid 1 Accent 6" w:semiHidden="0" w:uiPriority="67" w:unhideWhenUsed="0"/>
+    <w:lsdException w:name="Medium Grid 2 Accent 6" w:semiHidden="0" w:uiPriority="68" w:unhideWhenUsed="0"/>
+    <w:lsdException w:name="Medium Grid 3 Accent 6" w:semiHidden="0" w:uiPriority="69" w:unhideWhenUsed="0"/>
+    <w:lsdException w:name="Dark List Accent 6" w:semiHidden="0" w:uiPriority="70" w:unhideWhenUsed="0"/>
+    <w:lsdException w:name="Colorful Shading Accent 6" w:semiHidden="0" w:uiPriority="71" w:unhideWhenUsed="0"/>
+    <w:lsdException w:name="Colorful List Accent 6" w:semiHidden="0" w:uiPriority="72" w:unhideWhenUsed="0"/>
+    <w:lsdException w:name="Colorful Grid Accent 6" w:semiHidden="0" w:uiPriority="73" w:unhideWhenUsed="0"/>
+    <w:lsdException w:name="Subtle Emphasis" w:semiHidden="0" w:uiPriority="19" w:unhideWhenUsed="0" w:qFormat="1"/>
+    <w:lsdException w:name="Intense Emphasis" w:semiHidden="0" w:uiPriority="21" w:unhideWhenUsed="0" w:qFormat="1"/>
+    <w:lsdException w:name="Subtle Reference" w:semiHidden="0" w:uiPriority="31" w:unhideWhenUsed="0" w:qFormat="1"/>
+    <w:lsdException w:name="Intense Reference" w:semiHidden="0" w:uiPriority="32" w:unhideWhenUsed="0" w:qFormat="1"/>
+    <w:lsdException w:name="Book Title" w:semiHidden="0" w:uiPriority="33" w:unhideWhenUsed="0" w:qFormat="1"/>
+    <w:lsdException w:name="Bibliography" w:uiPriority="37"/>
+    <w:lsdException w:name="TOC Heading" w:uiPriority="39" w:qFormat="1"/>
+  </w:latentStyles>
+  <w:style w:type="paragraph" w:default="1" w:styleId="a">
+    <w:name w:val="Normal"/>
+    <w:qFormat/>
+  </w:style>
+  <w:style w:type="character" w:default="1" w:styleId="a0">
+    <w:name w:val="Default Paragraph Font"/>
+    <w:uiPriority w:val="1"/>
+    <w:semiHidden/>
+    <w:unhideWhenUsed/>
+  </w:style>
+  <w:style w:type="table" w:default="1" w:styleId="a1">
+    <w:name w:val="Normal Table"/>
+    <w:uiPriority w:val="99"/>
+    <w:semiHidden/>
+    <w:unhideWhenUsed/>
+    <w:tblPr>
+      <w:tblInd w:w="0" w:type="dxa"/>
+      <w:tblCellMar>
+        <w:top w:w="0" w:type="dxa"/>
+        <w:left w:w="108" w:type="dxa"/>
+        <w:bottom w:w="0" w:type="dxa"/>
+        <w:right w:w="108" w:type="dxa"/>
+      </w:tblCellMar>
+    </w:tblPr>
+  </w:style>
+  <w:style w:type="numbering" w:default="1" w:styleId="a2">
+    <w:name w:val="No List"/>
+    <w:uiPriority w:val="99"/>
+    <w:semiHidden/>
+    <w:unhideWhenUsed/>
   </w:style>
 </w:styles>
 </file>

</xml_diff>

<commit_message>
Finally made 5 Task
</commit_message>
<xml_diff>
--- a/Отчёт по 2 лабораторной работе ЭВМ и ассемблер.docx
+++ b/Отчёт по 2 лабораторной работе ЭВМ и ассемблер.docx
@@ -1,6 +1,6 @@
 
 <file path=word/document.xml><?xml version="1.0" encoding="utf-8"?>
-<w:document xmlns:wpc="http://schemas.microsoft.com/office/word/2010/wordprocessingCanvas" xmlns:cx="http://schemas.microsoft.com/office/drawing/2014/chartex" xmlns:cx1="http://schemas.microsoft.com/office/drawing/2015/9/8/chartex" xmlns:cx2="http://schemas.microsoft.com/office/drawing/2015/10/21/chartex" xmlns:cx3="http://schemas.microsoft.com/office/drawing/2016/5/9/chartex" xmlns:cx4="http://schemas.microsoft.com/office/drawing/2016/5/10/chartex" xmlns:cx5="http://schemas.microsoft.com/office/drawing/2016/5/11/chartex" xmlns:cx6="http://schemas.microsoft.com/office/drawing/2016/5/12/chartex" xmlns:cx7="http://schemas.microsoft.com/office/drawing/2016/5/13/chartex" xmlns:cx8="http://schemas.microsoft.com/office/drawing/2016/5/14/chartex" xmlns:mc="http://schemas.openxmlformats.org/markup-compatibility/2006" xmlns:aink="http://schemas.microsoft.com/office/drawing/2016/ink" xmlns:am3d="http://schemas.microsoft.com/office/drawing/2017/model3d" xmlns:o="urn:schemas-microsoft-com:office:office" xmlns:oel="http://schemas.microsoft.com/office/2019/extlst" xmlns:r="http://schemas.openxmlformats.org/officeDocument/2006/relationships" xmlns:m="http://schemas.openxmlformats.org/officeDocument/2006/math" xmlns:v="urn:schemas-microsoft-com:vml" xmlns:wp14="http://schemas.microsoft.com/office/word/2010/wordprocessingDrawing" xmlns:wp="http://schemas.openxmlformats.org/drawingml/2006/wordprocessingDrawing" xmlns:w10="urn:schemas-microsoft-com:office:word" xmlns:w="http://schemas.openxmlformats.org/wordprocessingml/2006/main" xmlns:w14="http://schemas.microsoft.com/office/word/2010/wordml" xmlns:w15="http://schemas.microsoft.com/office/word/2012/wordml" xmlns:w16cex="http://schemas.microsoft.com/office/word/2018/wordml/cex" xmlns:w16cid="http://schemas.microsoft.com/office/word/2016/wordml/cid" xmlns:w16="http://schemas.microsoft.com/office/word/2018/wordml" xmlns:w16sdtdh="http://schemas.microsoft.com/office/word/2020/wordml/sdtdatahash" xmlns:w16se="http://schemas.microsoft.com/office/word/2015/wordml/symex" xmlns:wpg="http://schemas.microsoft.com/office/word/2010/wordprocessingGroup" xmlns:wpi="http://schemas.microsoft.com/office/word/2010/wordprocessingInk" xmlns:wne="http://schemas.microsoft.com/office/word/2006/wordml" xmlns:wps="http://schemas.microsoft.com/office/word/2010/wordprocessingShape" mc:Ignorable="w14 w15 w16se w16cid w16 w16cex w16sdtdh wp14">
+<w:document xmlns:ve="http://schemas.openxmlformats.org/markup-compatibility/2006" xmlns:o="urn:schemas-microsoft-com:office:office" xmlns:r="http://schemas.openxmlformats.org/officeDocument/2006/relationships" xmlns:m="http://schemas.openxmlformats.org/officeDocument/2006/math" xmlns:v="urn:schemas-microsoft-com:vml" xmlns:wp="http://schemas.openxmlformats.org/drawingml/2006/wordprocessingDrawing" xmlns:w10="urn:schemas-microsoft-com:office:word" xmlns:w="http://schemas.openxmlformats.org/wordprocessingml/2006/main" xmlns:wne="http://schemas.microsoft.com/office/word/2006/wordml">
   <w:body>
     <w:p>
       <w:pPr>
@@ -67,7 +67,6 @@
         </w:rPr>
         <w:t xml:space="preserve">: </w:t>
       </w:r>
-      <w:proofErr w:type="spellStart"/>
       <w:r>
         <w:rPr>
           <w:b/>
@@ -76,7 +75,6 @@
         </w:rPr>
         <w:t>MSWindows</w:t>
       </w:r>
-      <w:proofErr w:type="spellEnd"/>
     </w:p>
     <w:p>
       <w:pPr>
@@ -92,468 +90,344 @@
         </w:rPr>
         <w:t xml:space="preserve">Компилятор: </w:t>
       </w:r>
-      <w:proofErr w:type="spellStart"/>
       <w:r>
         <w:rPr>
           <w:b/>
           <w:sz w:val="28"/>
           <w:lang w:val="en-US"/>
         </w:rPr>
-        <w:t>gcc</w:t>
-      </w:r>
-      <w:proofErr w:type="spellEnd"/>
-      <w:r>
-        <w:rPr>
-          <w:b/>
-          <w:sz w:val="28"/>
-        </w:rPr>
-        <w:t xml:space="preserve"> </w:t>
-      </w:r>
-      <w:r>
+        <w:t>gccversion</w:t>
+      </w:r>
+      <w:r>
+        <w:rPr>
+          <w:b/>
+          <w:sz w:val="28"/>
+        </w:rPr>
+        <w:t>13.2.0</w:t>
+      </w:r>
+    </w:p>
+    <w:p>
+      <w:pPr>
+        <w:rPr>
+          <w:b/>
+          <w:sz w:val="28"/>
+        </w:rPr>
+      </w:pPr>
+      <w:r>
+        <w:rPr>
+          <w:b/>
+          <w:sz w:val="28"/>
+        </w:rPr>
+        <w:t xml:space="preserve">Разрядность сборки: </w:t>
+      </w:r>
+      <w:r>
+        <w:rPr>
+          <w:b/>
+          <w:sz w:val="28"/>
+        </w:rPr>
+        <w:t>64</w:t>
+      </w:r>
+      <w:r>
+        <w:rPr>
+          <w:b/>
+          <w:sz w:val="28"/>
+        </w:rPr>
+        <w:t xml:space="preserve"> бит</w:t>
+      </w:r>
+    </w:p>
+    <w:p>
+      <w:pPr>
+        <w:rPr>
+          <w:b/>
+          <w:sz w:val="28"/>
+        </w:rPr>
+      </w:pPr>
+      <w:r>
+        <w:rPr>
+          <w:b/>
+          <w:sz w:val="28"/>
+        </w:rPr>
+        <w:t>Архитектура процессора: 64 бит</w:t>
+      </w:r>
+    </w:p>
+    <w:p>
+      <w:pPr>
+        <w:rPr>
+          <w:b/>
+          <w:sz w:val="28"/>
+        </w:rPr>
+      </w:pPr>
+      <w:r>
+        <w:rPr>
+          <w:b/>
+          <w:sz w:val="28"/>
+        </w:rPr>
+        <w:t>Назначение платформы: общее</w:t>
+      </w:r>
+    </w:p>
+    <w:p>
+      <w:r>
+        <w:rPr>
+          <w:b/>
+          <w:sz w:val="28"/>
+        </w:rPr>
+        <w:t>Задание Л</w:t>
+      </w:r>
+      <w:r>
+        <w:rPr>
+          <w:b/>
+          <w:sz w:val="28"/>
+        </w:rPr>
+        <w:t>2</w:t>
+      </w:r>
+      <w:r>
+        <w:rPr>
+          <w:b/>
+          <w:sz w:val="28"/>
+        </w:rPr>
+        <w:t>.з1.</w:t>
+      </w:r>
+      <w:r>
+        <w:t xml:space="preserve"> Разработайте функцию void</w:t>
+      </w:r>
+      <w:r>
+        <w:rPr>
+          <w:rFonts w:ascii="Cambria Math" w:hAnsi="Cambria Math" w:cs="Cambria Math"/>
+        </w:rPr>
+        <w:t>𝑣𝑖𝑒𝑤𝑃𝑜𝑖𝑛𝑡𝑒𝑟</w:t>
+      </w:r>
+      <w:r>
+        <w:t xml:space="preserve">(void * </w:t>
+      </w:r>
+      <w:r>
+        <w:rPr>
+          <w:rFonts w:ascii="Cambria Math" w:hAnsi="Cambria Math" w:cs="Cambria Math"/>
+        </w:rPr>
+        <w:t>𝑝</w:t>
+      </w:r>
+      <w:r>
+        <w:t xml:space="preserve">), которая принимает нетипизированный указатель </w:t>
+      </w:r>
+      <w:r>
+        <w:rPr>
+          <w:rFonts w:ascii="Cambria Math" w:hAnsi="Cambria Math" w:cs="Cambria Math"/>
+        </w:rPr>
+        <w:t>𝑝</w:t>
+      </w:r>
+      <w:r>
+        <w:t xml:space="preserve">, преобразует его в типизированные: а) char *p1 = reinterpret_cast(p); б) unsignedshort *p2 = reinterpret_cast(p); в) double *p3 = reinterpret_cast(p); и печатает </w:t>
+      </w:r>
+      <w:r>
+        <w:rPr>
+          <w:rFonts w:ascii="Cambria Math" w:hAnsi="Cambria Math" w:cs="Cambria Math"/>
+        </w:rPr>
+        <w:t>𝑝</w:t>
+      </w:r>
+      <w:r>
+        <w:t xml:space="preserve">, </w:t>
+      </w:r>
+      <w:r>
+        <w:rPr>
+          <w:rFonts w:ascii="Cambria Math" w:hAnsi="Cambria Math" w:cs="Cambria Math"/>
+        </w:rPr>
+        <w:t>𝑝</w:t>
+      </w:r>
+      <w:r>
+        <w:t xml:space="preserve">1, </w:t>
+      </w:r>
+      <w:r>
+        <w:rPr>
+          <w:rFonts w:ascii="Cambria Math" w:hAnsi="Cambria Math" w:cs="Cambria Math"/>
+        </w:rPr>
+        <w:t>𝑝</w:t>
+      </w:r>
+      <w:r>
+        <w:t xml:space="preserve">2, </w:t>
+      </w:r>
+      <w:r>
+        <w:rPr>
+          <w:rFonts w:ascii="Cambria Math" w:hAnsi="Cambria Math" w:cs="Cambria Math"/>
+        </w:rPr>
+        <w:t>𝑝</w:t>
+      </w:r>
+      <w:r>
+        <w:t xml:space="preserve">3 (не значения по этим адресам, а сами адреса). Убедитесь, что </w:t>
+      </w:r>
+      <w:r>
+        <w:rPr>
+          <w:rFonts w:ascii="Cambria Math" w:hAnsi="Cambria Math" w:cs="Cambria Math"/>
+        </w:rPr>
+        <w:t>𝑝</w:t>
+      </w:r>
+      <w:r>
+        <w:t xml:space="preserve">, </w:t>
+      </w:r>
+      <w:r>
+        <w:rPr>
+          <w:rFonts w:ascii="Cambria Math" w:hAnsi="Cambria Math" w:cs="Cambria Math"/>
+        </w:rPr>
+        <w:t>𝑝</w:t>
+      </w:r>
+      <w:r>
+        <w:t xml:space="preserve">1, </w:t>
+      </w:r>
+      <w:r>
+        <w:rPr>
+          <w:rFonts w:ascii="Cambria Math" w:hAnsi="Cambria Math" w:cs="Cambria Math"/>
+        </w:rPr>
+        <w:t>𝑝</w:t>
+      </w:r>
+      <w:r>
+        <w:t xml:space="preserve">2, </w:t>
+      </w:r>
+      <w:r>
+        <w:rPr>
+          <w:rFonts w:ascii="Cambria Math" w:hAnsi="Cambria Math" w:cs="Cambria Math"/>
+        </w:rPr>
+        <w:t>𝑝</w:t>
+      </w:r>
+      <w:r>
+        <w:t xml:space="preserve">3 — один и тот же адрес, то есть что оператор reinterpret_cast не меняет преобразуемого указателя и, следовательно, может быть использован для интерпретации одной и той же области памяти как значений различных типов. Дополните </w:t>
+      </w:r>
+      <w:r>
+        <w:rPr>
+          <w:rFonts w:ascii="Cambria Math" w:hAnsi="Cambria Math" w:cs="Cambria Math"/>
+        </w:rPr>
+        <w:t>𝑣𝑖𝑒𝑤𝑃𝑜𝑖𝑛𝑡𝑒𝑟</w:t>
+      </w:r>
+      <w:r>
+        <w:t xml:space="preserve">() печатью смежных с </w:t>
+      </w:r>
+      <w:r>
+        <w:rPr>
+          <w:rFonts w:ascii="Cambria Math" w:hAnsi="Cambria Math" w:cs="Cambria Math"/>
+        </w:rPr>
+        <w:t>𝑝</w:t>
+      </w:r>
+      <w:r>
+        <w:t xml:space="preserve"> адресов: </w:t>
+      </w:r>
+      <w:r>
+        <w:rPr>
+          <w:rFonts w:ascii="Cambria Math" w:hAnsi="Cambria Math" w:cs="Cambria Math"/>
+        </w:rPr>
+        <w:t>𝑝</w:t>
+      </w:r>
+      <w:r>
+        <w:t xml:space="preserve">1 + 1, </w:t>
+      </w:r>
+      <w:r>
+        <w:rPr>
+          <w:rFonts w:ascii="Cambria Math" w:hAnsi="Cambria Math" w:cs="Cambria Math"/>
+        </w:rPr>
+        <w:t>𝑝</w:t>
+      </w:r>
+      <w:r>
+        <w:t xml:space="preserve">2 + 1, </w:t>
+      </w:r>
+      <w:r>
+        <w:rPr>
+          <w:rFonts w:ascii="Cambria Math" w:hAnsi="Cambria Math" w:cs="Cambria Math"/>
+        </w:rPr>
+        <w:t>𝑝</w:t>
+      </w:r>
+      <w:r>
+        <w:t xml:space="preserve">3 + 1. Сопоставьте разницу между </w:t>
+      </w:r>
+      <w:r>
+        <w:rPr>
+          <w:rFonts w:ascii="Cambria Math" w:hAnsi="Cambria Math" w:cs="Cambria Math"/>
+        </w:rPr>
+        <w:t>𝑝𝑖</w:t>
+      </w:r>
+      <w:r>
+        <w:t xml:space="preserve"> и </w:t>
+      </w:r>
+      <w:r>
+        <w:rPr>
+          <w:rFonts w:ascii="Cambria Math" w:hAnsi="Cambria Math" w:cs="Cambria Math"/>
+        </w:rPr>
+        <w:t>𝑝𝑖</w:t>
+      </w:r>
+      <w:r>
+        <w:t xml:space="preserve"> + 1 в байтах для типизированного указателя </w:t>
+      </w:r>
+      <w:r>
+        <w:rPr>
+          <w:rFonts w:ascii="Cambria Math" w:hAnsi="Cambria Math" w:cs="Cambria Math"/>
+        </w:rPr>
+        <w:t>𝑇</w:t>
+      </w:r>
+      <w:r>
+        <w:t xml:space="preserve"> * </w:t>
+      </w:r>
+      <w:r>
+        <w:rPr>
+          <w:rFonts w:ascii="Cambria Math" w:hAnsi="Cambria Math" w:cs="Cambria Math"/>
+        </w:rPr>
+        <w:t>𝑝𝑖</w:t>
+      </w:r>
+      <w:r>
+        <w:t xml:space="preserve"> с размером типа </w:t>
+      </w:r>
+      <w:r>
+        <w:rPr>
+          <w:rFonts w:ascii="Cambria Math" w:hAnsi="Cambria Math" w:cs="Cambria Math"/>
+        </w:rPr>
+        <w:t>𝑇</w:t>
+      </w:r>
+      <w:r>
+        <w:t xml:space="preserve">. Проверьте, позволяют ли текущие настройки компилятора рассчитать </w:t>
+      </w:r>
+      <w:r>
+        <w:rPr>
+          <w:rFonts w:ascii="Cambria Math" w:hAnsi="Cambria Math" w:cs="Cambria Math"/>
+        </w:rPr>
+        <w:t>𝑝</w:t>
+      </w:r>
+      <w:r>
+        <w:t xml:space="preserve"> + 1. Если да — какова разница между </w:t>
+      </w:r>
+      <w:r>
+        <w:rPr>
+          <w:rFonts w:ascii="Cambria Math" w:hAnsi="Cambria Math" w:cs="Cambria Math"/>
+        </w:rPr>
+        <w:t>𝑝</w:t>
+      </w:r>
+      <w:r>
+        <w:t xml:space="preserve"> и </w:t>
+      </w:r>
+      <w:r>
+        <w:rPr>
+          <w:rFonts w:ascii="Cambria Math" w:hAnsi="Cambria Math" w:cs="Cambria Math"/>
+        </w:rPr>
+        <w:t>𝑝</w:t>
+      </w:r>
+      <w:r>
+        <w:t xml:space="preserve"> + 1 в байтах?</w:t>
+      </w:r>
+    </w:p>
+    <w:p>
+      <w:pPr>
         <w:rPr>
           <w:b/>
           <w:sz w:val="28"/>
           <w:lang w:val="en-US"/>
         </w:rPr>
-        <w:t>version</w:t>
-      </w:r>
-      <w:r>
-        <w:rPr>
-          <w:b/>
-          <w:sz w:val="28"/>
-        </w:rPr>
-        <w:t xml:space="preserve"> </w:t>
-      </w:r>
-      <w:r>
-        <w:rPr>
-          <w:b/>
-          <w:sz w:val="28"/>
-        </w:rPr>
-        <w:t>13.2.0</w:t>
-      </w:r>
-      <w:r>
-        <w:rPr>
-          <w:b/>
-          <w:sz w:val="28"/>
-        </w:rPr>
-        <w:t xml:space="preserve"> </w:t>
-      </w:r>
-    </w:p>
-    <w:p>
-      <w:pPr>
-        <w:rPr>
-          <w:b/>
-          <w:sz w:val="28"/>
-        </w:rPr>
-      </w:pPr>
-      <w:r>
-        <w:rPr>
-          <w:b/>
-          <w:sz w:val="28"/>
-        </w:rPr>
-        <w:t xml:space="preserve">Разрядность сборки: </w:t>
-      </w:r>
-      <w:r>
-        <w:rPr>
-          <w:b/>
-          <w:sz w:val="28"/>
-        </w:rPr>
-        <w:t>64</w:t>
-      </w:r>
-      <w:r>
-        <w:rPr>
-          <w:b/>
-          <w:sz w:val="28"/>
-        </w:rPr>
-        <w:t xml:space="preserve"> бит</w:t>
-      </w:r>
-    </w:p>
-    <w:p>
-      <w:pPr>
-        <w:rPr>
-          <w:b/>
-          <w:sz w:val="28"/>
-        </w:rPr>
-      </w:pPr>
-      <w:r>
-        <w:rPr>
-          <w:b/>
-          <w:sz w:val="28"/>
-        </w:rPr>
-        <w:t>Архитектура процессора: 64 бит</w:t>
-      </w:r>
-    </w:p>
-    <w:p>
-      <w:pPr>
-        <w:rPr>
-          <w:b/>
-          <w:sz w:val="28"/>
-        </w:rPr>
-      </w:pPr>
-      <w:r>
-        <w:rPr>
-          <w:b/>
-          <w:sz w:val="28"/>
-        </w:rPr>
-        <w:t>Назначение платформы: общее</w:t>
-      </w:r>
-    </w:p>
-    <w:p>
-      <w:r>
-        <w:rPr>
-          <w:b/>
-          <w:sz w:val="28"/>
-        </w:rPr>
-        <w:t>Задание Л</w:t>
-      </w:r>
-      <w:r>
-        <w:rPr>
-          <w:b/>
-          <w:sz w:val="28"/>
-        </w:rPr>
-        <w:t>2</w:t>
-      </w:r>
-      <w:r>
-        <w:rPr>
-          <w:b/>
-          <w:sz w:val="28"/>
-        </w:rPr>
-        <w:t>.з1.</w:t>
-      </w:r>
-      <w:r>
-        <w:t xml:space="preserve"> Разработайте функцию </w:t>
-      </w:r>
-      <w:proofErr w:type="spellStart"/>
-      <w:r>
-        <w:t>void</w:t>
-      </w:r>
-      <w:proofErr w:type="spellEnd"/>
-      <w:r>
-        <w:t xml:space="preserve"> </w:t>
-      </w:r>
-      <w:r>
-        <w:rPr>
-          <w:rFonts w:ascii="Cambria Math" w:hAnsi="Cambria Math" w:cs="Cambria Math"/>
-        </w:rPr>
-        <w:t>𝑣𝑖𝑒𝑤𝑃𝑜𝑖𝑛𝑡𝑒𝑟</w:t>
-      </w:r>
-      <w:r>
-        <w:t>(</w:t>
-      </w:r>
-      <w:proofErr w:type="spellStart"/>
-      <w:r>
-        <w:t>void</w:t>
-      </w:r>
-      <w:proofErr w:type="spellEnd"/>
-      <w:r>
-        <w:t xml:space="preserve"> * </w:t>
-      </w:r>
-      <w:r>
-        <w:rPr>
-          <w:rFonts w:ascii="Cambria Math" w:hAnsi="Cambria Math" w:cs="Cambria Math"/>
-        </w:rPr>
-        <w:t>𝑝</w:t>
-      </w:r>
-      <w:r>
-        <w:t xml:space="preserve">), которая принимает </w:t>
-      </w:r>
-      <w:proofErr w:type="spellStart"/>
-      <w:r>
-        <w:t>нетипизированный</w:t>
-      </w:r>
-      <w:proofErr w:type="spellEnd"/>
-      <w:r>
-        <w:t xml:space="preserve"> указатель </w:t>
-      </w:r>
-      <w:r>
-        <w:rPr>
-          <w:rFonts w:ascii="Cambria Math" w:hAnsi="Cambria Math" w:cs="Cambria Math"/>
-        </w:rPr>
-        <w:t>𝑝</w:t>
-      </w:r>
-      <w:r>
-        <w:t xml:space="preserve">, преобразует его в типизированные: а) </w:t>
-      </w:r>
-      <w:proofErr w:type="spellStart"/>
-      <w:r>
-        <w:t>char</w:t>
-      </w:r>
-      <w:proofErr w:type="spellEnd"/>
-      <w:r>
-        <w:t xml:space="preserve"> *p1 = </w:t>
-      </w:r>
-      <w:proofErr w:type="spellStart"/>
-      <w:r>
-        <w:t>reinterpret_cast</w:t>
-      </w:r>
-      <w:proofErr w:type="spellEnd"/>
-      <w:r>
-        <w:t xml:space="preserve">(p); б) </w:t>
-      </w:r>
-      <w:proofErr w:type="spellStart"/>
-      <w:r>
-        <w:t>unsigned</w:t>
-      </w:r>
-      <w:proofErr w:type="spellEnd"/>
-      <w:r>
-        <w:t xml:space="preserve"> </w:t>
-      </w:r>
-      <w:proofErr w:type="spellStart"/>
-      <w:r>
-        <w:t>short</w:t>
-      </w:r>
-      <w:proofErr w:type="spellEnd"/>
-      <w:r>
-        <w:t xml:space="preserve"> *p2 = </w:t>
-      </w:r>
-      <w:proofErr w:type="spellStart"/>
-      <w:r>
-        <w:t>reinterpret_cast</w:t>
-      </w:r>
-      <w:proofErr w:type="spellEnd"/>
-      <w:r>
-        <w:t xml:space="preserve">(p); в) </w:t>
-      </w:r>
-      <w:proofErr w:type="spellStart"/>
-      <w:r>
-        <w:t>double</w:t>
-      </w:r>
-      <w:proofErr w:type="spellEnd"/>
-      <w:r>
-        <w:t xml:space="preserve"> *p3 = </w:t>
-      </w:r>
-      <w:proofErr w:type="spellStart"/>
-      <w:r>
-        <w:t>reinterpret_cast</w:t>
-      </w:r>
-      <w:proofErr w:type="spellEnd"/>
-      <w:r>
-        <w:t xml:space="preserve">(p); и печатает </w:t>
-      </w:r>
-      <w:r>
-        <w:rPr>
-          <w:rFonts w:ascii="Cambria Math" w:hAnsi="Cambria Math" w:cs="Cambria Math"/>
-        </w:rPr>
-        <w:t>𝑝</w:t>
-      </w:r>
-      <w:r>
-        <w:t xml:space="preserve">, </w:t>
-      </w:r>
-      <w:r>
-        <w:rPr>
-          <w:rFonts w:ascii="Cambria Math" w:hAnsi="Cambria Math" w:cs="Cambria Math"/>
-        </w:rPr>
-        <w:t>𝑝</w:t>
-      </w:r>
-      <w:r>
-        <w:t xml:space="preserve">1, </w:t>
-      </w:r>
-      <w:r>
-        <w:rPr>
-          <w:rFonts w:ascii="Cambria Math" w:hAnsi="Cambria Math" w:cs="Cambria Math"/>
-        </w:rPr>
-        <w:t>𝑝</w:t>
-      </w:r>
-      <w:r>
-        <w:t xml:space="preserve">2, </w:t>
-      </w:r>
-      <w:r>
-        <w:rPr>
-          <w:rFonts w:ascii="Cambria Math" w:hAnsi="Cambria Math" w:cs="Cambria Math"/>
-        </w:rPr>
-        <w:t>𝑝</w:t>
-      </w:r>
-      <w:r>
-        <w:t xml:space="preserve">3 (не значения по этим адресам, а сами адреса). Убедитесь, что </w:t>
-      </w:r>
-      <w:r>
-        <w:rPr>
-          <w:rFonts w:ascii="Cambria Math" w:hAnsi="Cambria Math" w:cs="Cambria Math"/>
-        </w:rPr>
-        <w:t>𝑝</w:t>
-      </w:r>
-      <w:r>
-        <w:t xml:space="preserve">, </w:t>
-      </w:r>
-      <w:r>
-        <w:rPr>
-          <w:rFonts w:ascii="Cambria Math" w:hAnsi="Cambria Math" w:cs="Cambria Math"/>
-        </w:rPr>
-        <w:t>𝑝</w:t>
-      </w:r>
-      <w:r>
-        <w:t xml:space="preserve">1, </w:t>
-      </w:r>
-      <w:r>
-        <w:rPr>
-          <w:rFonts w:ascii="Cambria Math" w:hAnsi="Cambria Math" w:cs="Cambria Math"/>
-        </w:rPr>
-        <w:t>𝑝</w:t>
-      </w:r>
-      <w:r>
-        <w:t xml:space="preserve">2, </w:t>
-      </w:r>
-      <w:r>
-        <w:rPr>
-          <w:rFonts w:ascii="Cambria Math" w:hAnsi="Cambria Math" w:cs="Cambria Math"/>
-        </w:rPr>
-        <w:t>𝑝</w:t>
-      </w:r>
-      <w:r>
-        <w:t xml:space="preserve">3 — один и тот же адрес, то есть что оператор </w:t>
-      </w:r>
-      <w:proofErr w:type="spellStart"/>
-      <w:r>
-        <w:t>reinterpret_cast</w:t>
-      </w:r>
-      <w:proofErr w:type="spellEnd"/>
-      <w:r>
-        <w:t xml:space="preserve"> не меняет преобразуемого указателя и, следовательно, может быть использован для интерпретации одной и той же области памяти как значений различных типов. Дополните </w:t>
-      </w:r>
-      <w:proofErr w:type="gramStart"/>
-      <w:r>
-        <w:rPr>
-          <w:rFonts w:ascii="Cambria Math" w:hAnsi="Cambria Math" w:cs="Cambria Math"/>
-        </w:rPr>
-        <w:t>𝑣𝑖𝑒𝑤𝑃𝑜𝑖𝑛𝑡𝑒𝑟</w:t>
-      </w:r>
-      <w:r>
-        <w:t>(</w:t>
-      </w:r>
-      <w:proofErr w:type="gramEnd"/>
-      <w:r>
-        <w:t xml:space="preserve">) печатью смежных с </w:t>
-      </w:r>
-      <w:r>
-        <w:rPr>
-          <w:rFonts w:ascii="Cambria Math" w:hAnsi="Cambria Math" w:cs="Cambria Math"/>
-        </w:rPr>
-        <w:t>𝑝</w:t>
-      </w:r>
-      <w:r>
-        <w:t xml:space="preserve"> адресов: </w:t>
-      </w:r>
-      <w:r>
-        <w:rPr>
-          <w:rFonts w:ascii="Cambria Math" w:hAnsi="Cambria Math" w:cs="Cambria Math"/>
-        </w:rPr>
-        <w:t>𝑝</w:t>
-      </w:r>
-      <w:r>
-        <w:t xml:space="preserve">1 + 1, </w:t>
-      </w:r>
-      <w:r>
-        <w:rPr>
-          <w:rFonts w:ascii="Cambria Math" w:hAnsi="Cambria Math" w:cs="Cambria Math"/>
-        </w:rPr>
-        <w:t>𝑝</w:t>
-      </w:r>
-      <w:r>
-        <w:t xml:space="preserve">2 + 1, </w:t>
-      </w:r>
-      <w:r>
-        <w:rPr>
-          <w:rFonts w:ascii="Cambria Math" w:hAnsi="Cambria Math" w:cs="Cambria Math"/>
-        </w:rPr>
-        <w:t>𝑝</w:t>
-      </w:r>
-      <w:r>
-        <w:t xml:space="preserve">3 + 1. Сопоставьте разницу между </w:t>
-      </w:r>
-      <w:r>
-        <w:rPr>
-          <w:rFonts w:ascii="Cambria Math" w:hAnsi="Cambria Math" w:cs="Cambria Math"/>
-        </w:rPr>
-        <w:t>𝑝𝑖</w:t>
-      </w:r>
-      <w:r>
-        <w:t xml:space="preserve"> и </w:t>
-      </w:r>
-      <w:r>
-        <w:rPr>
-          <w:rFonts w:ascii="Cambria Math" w:hAnsi="Cambria Math" w:cs="Cambria Math"/>
-        </w:rPr>
-        <w:t>𝑝𝑖</w:t>
-      </w:r>
-      <w:r>
-        <w:t xml:space="preserve"> + 1 в байтах для типизированного указателя </w:t>
-      </w:r>
-      <w:r>
-        <w:rPr>
-          <w:rFonts w:ascii="Cambria Math" w:hAnsi="Cambria Math" w:cs="Cambria Math"/>
-        </w:rPr>
-        <w:t>𝑇</w:t>
-      </w:r>
-      <w:r>
-        <w:t xml:space="preserve"> * </w:t>
-      </w:r>
-      <w:r>
-        <w:rPr>
-          <w:rFonts w:ascii="Cambria Math" w:hAnsi="Cambria Math" w:cs="Cambria Math"/>
-        </w:rPr>
-        <w:t>𝑝𝑖</w:t>
-      </w:r>
-      <w:r>
-        <w:t xml:space="preserve"> с размером типа </w:t>
-      </w:r>
-      <w:r>
-        <w:rPr>
-          <w:rFonts w:ascii="Cambria Math" w:hAnsi="Cambria Math" w:cs="Cambria Math"/>
-        </w:rPr>
-        <w:t>𝑇</w:t>
-      </w:r>
-      <w:r>
-        <w:t xml:space="preserve">. Проверьте, позволяют ли текущие настройки компилятора рассчитать </w:t>
-      </w:r>
-      <w:r>
-        <w:rPr>
-          <w:rFonts w:ascii="Cambria Math" w:hAnsi="Cambria Math" w:cs="Cambria Math"/>
-        </w:rPr>
-        <w:t>𝑝</w:t>
-      </w:r>
-      <w:r>
-        <w:t xml:space="preserve"> + 1. Если да — какова разница между </w:t>
-      </w:r>
-      <w:r>
-        <w:rPr>
-          <w:rFonts w:ascii="Cambria Math" w:hAnsi="Cambria Math" w:cs="Cambria Math"/>
-        </w:rPr>
-        <w:t>𝑝</w:t>
-      </w:r>
-      <w:r>
-        <w:t xml:space="preserve"> и </w:t>
-      </w:r>
-      <w:r>
-        <w:rPr>
-          <w:rFonts w:ascii="Cambria Math" w:hAnsi="Cambria Math" w:cs="Cambria Math"/>
-        </w:rPr>
-        <w:t>𝑝</w:t>
-      </w:r>
-      <w:r>
-        <w:t xml:space="preserve"> + 1 в байтах?</w:t>
-      </w:r>
-    </w:p>
-    <w:p>
-      <w:pPr>
+      </w:pPr>
+      <w:r>
+        <w:rPr>
+          <w:b/>
+          <w:sz w:val="28"/>
+        </w:rPr>
+        <w:t>Код</w:t>
+      </w:r>
+      <w:r>
         <w:rPr>
           <w:b/>
           <w:sz w:val="28"/>
           <w:lang w:val="en-US"/>
         </w:rPr>
-      </w:pPr>
-      <w:r>
-        <w:rPr>
-          <w:b/>
-          <w:sz w:val="28"/>
-        </w:rPr>
-        <w:t>Код</w:t>
-      </w:r>
-      <w:r>
-        <w:rPr>
-          <w:b/>
-          <w:sz w:val="28"/>
-          <w:lang w:val="en-US"/>
-        </w:rPr>
         <w:t xml:space="preserve">: </w:t>
       </w:r>
       <w:r>
@@ -563,7 +437,7 @@
           <w:sz w:val="28"/>
         </w:rPr>
         <w:drawing>
-          <wp:inline distT="0" distB="0" distL="0" distR="0" wp14:anchorId="5742E470" wp14:editId="3C428583">
+          <wp:inline distT="0" distB="0" distL="0" distR="0">
             <wp:extent cx="5940425" cy="2580748"/>
             <wp:effectExtent l="19050" t="0" r="3175" b="0"/>
             <wp:docPr id="1" name="Рисунок 1"/>
@@ -663,7 +537,7 @@
           <w:sz w:val="28"/>
         </w:rPr>
         <w:drawing>
-          <wp:inline distT="0" distB="0" distL="0" distR="0" wp14:anchorId="5F08D0D9" wp14:editId="70410200">
+          <wp:inline distT="0" distB="0" distL="0" distR="0">
             <wp:extent cx="4019550" cy="1686560"/>
             <wp:effectExtent l="19050" t="0" r="0" b="0"/>
             <wp:docPr id="10" name="Рисунок 10"/>
@@ -798,21 +672,7 @@
         <w:rPr>
           <w:sz w:val="24"/>
         </w:rPr>
-        <w:t xml:space="preserve">Разработайте функцию </w:t>
-      </w:r>
-      <w:proofErr w:type="spellStart"/>
-      <w:r>
-        <w:rPr>
-          <w:sz w:val="24"/>
-        </w:rPr>
-        <w:t>void</w:t>
-      </w:r>
-      <w:proofErr w:type="spellEnd"/>
-      <w:r>
-        <w:rPr>
-          <w:sz w:val="24"/>
-        </w:rPr>
-        <w:t xml:space="preserve"> </w:t>
+        <w:t>Разработайте функцию void</w:t>
       </w:r>
       <w:r>
         <w:rPr>
@@ -825,48 +685,20 @@
         <w:rPr>
           <w:sz w:val="24"/>
         </w:rPr>
-        <w:t>(</w:t>
-      </w:r>
-      <w:proofErr w:type="spellStart"/>
-      <w:r>
-        <w:rPr>
-          <w:sz w:val="24"/>
-        </w:rPr>
-        <w:t>void</w:t>
-      </w:r>
-      <w:proofErr w:type="spellEnd"/>
-      <w:r>
-        <w:rPr>
-          <w:sz w:val="24"/>
-        </w:rPr>
-        <w:t xml:space="preserve"> *</w:t>
-      </w:r>
-      <w:r>
-        <w:rPr>
-          <w:rFonts w:ascii="Cambria Math" w:hAnsi="Cambria Math" w:cs="Cambria Math"/>
-          <w:sz w:val="24"/>
-        </w:rPr>
-        <w:t>𝑝</w:t>
-      </w:r>
-      <w:r>
-        <w:rPr>
-          <w:sz w:val="24"/>
-        </w:rPr>
-        <w:t xml:space="preserve">), которая принимает </w:t>
-      </w:r>
-      <w:proofErr w:type="spellStart"/>
-      <w:r>
-        <w:rPr>
-          <w:sz w:val="24"/>
-        </w:rPr>
-        <w:t>нетипизированный</w:t>
-      </w:r>
-      <w:proofErr w:type="spellEnd"/>
-      <w:r>
-        <w:rPr>
-          <w:sz w:val="24"/>
-        </w:rPr>
-        <w:t xml:space="preserve"> указатель </w:t>
+        <w:t>(void *</w:t>
+      </w:r>
+      <w:r>
+        <w:rPr>
+          <w:rFonts w:ascii="Cambria Math" w:hAnsi="Cambria Math" w:cs="Cambria Math"/>
+          <w:sz w:val="24"/>
+        </w:rPr>
+        <w:t>𝑝</w:t>
+      </w:r>
+      <w:r>
+        <w:rPr>
+          <w:sz w:val="24"/>
+        </w:rPr>
+        <w:t xml:space="preserve">), которая принимает нетипизированный указатель </w:t>
       </w:r>
       <w:r>
         <w:rPr>
@@ -1050,7 +882,6 @@
         </w:rPr>
         <w:t xml:space="preserve">3 + 1). Все целые числа выводите в шестнадцатеричном виде. Проверьте работу функции </w:t>
       </w:r>
-      <w:proofErr w:type="gramStart"/>
       <w:r>
         <w:rPr>
           <w:rFonts w:ascii="Cambria Math" w:hAnsi="Cambria Math" w:cs="Cambria Math"/>
@@ -1062,14 +893,7 @@
         <w:rPr>
           <w:sz w:val="24"/>
         </w:rPr>
-        <w:t>(</w:t>
-      </w:r>
-      <w:proofErr w:type="gramEnd"/>
-      <w:r>
-        <w:rPr>
-          <w:sz w:val="24"/>
-        </w:rPr>
-        <w:t>) на значениях 0x1122334455667788 (</w:t>
+        <w:t>() на значениях 0x1122334455667788 (</w:t>
       </w:r>
       <w:r>
         <w:rPr>
@@ -1117,7 +941,7 @@
           <w:sz w:val="24"/>
         </w:rPr>
         <w:drawing>
-          <wp:inline distT="0" distB="0" distL="0" distR="0" wp14:anchorId="08F6ACCB" wp14:editId="7A4FA5B5">
+          <wp:inline distT="0" distB="0" distL="0" distR="0">
             <wp:extent cx="5940425" cy="2135705"/>
             <wp:effectExtent l="19050" t="0" r="3175" b="0"/>
             <wp:docPr id="13" name="Рисунок 13"/>
@@ -1182,17 +1006,8 @@
           <w:b/>
           <w:sz w:val="28"/>
         </w:rPr>
-        <w:t>(</w:t>
-      </w:r>
-      <w:proofErr w:type="spellStart"/>
-      <w:r>
-        <w:rPr>
-          <w:b/>
-          <w:sz w:val="28"/>
-        </w:rPr>
-        <w:t>каво</w:t>
-      </w:r>
-      <w:proofErr w:type="spellEnd"/>
+        <w:t>(каво</w:t>
+      </w:r>
       <w:r>
         <w:rPr>
           <w:b/>
@@ -1207,7 +1022,7 @@
           <w:sz w:val="28"/>
         </w:rPr>
         <w:drawing>
-          <wp:inline distT="0" distB="0" distL="0" distR="0" wp14:anchorId="5C951946" wp14:editId="5EF76A78">
+          <wp:inline distT="0" distB="0" distL="0" distR="0">
             <wp:extent cx="5940425" cy="577853"/>
             <wp:effectExtent l="19050" t="0" r="3175" b="0"/>
             <wp:docPr id="16" name="Рисунок 16"/>
@@ -1325,19 +1140,7 @@
         <w:rPr>
           <w:sz w:val="24"/>
         </w:rPr>
-        <w:t>Да, ведь нам известен адрес</w:t>
-      </w:r>
-      <w:r>
-        <w:rPr>
-          <w:sz w:val="24"/>
-        </w:rPr>
-        <w:t xml:space="preserve"> </w:t>
-      </w:r>
-      <w:r>
-        <w:rPr>
-          <w:sz w:val="24"/>
-        </w:rPr>
-        <w:t>переменной</w:t>
+        <w:t>Да, ведь нам известен адреспеременной</w:t>
       </w:r>
     </w:p>
     <w:p>
@@ -1358,21 +1161,7 @@
         <w:rPr>
           <w:sz w:val="24"/>
         </w:rPr>
-        <w:t xml:space="preserve">Разработайте функцию </w:t>
-      </w:r>
-      <w:proofErr w:type="spellStart"/>
-      <w:r>
-        <w:rPr>
-          <w:sz w:val="24"/>
-        </w:rPr>
-        <w:t>void</w:t>
-      </w:r>
-      <w:proofErr w:type="spellEnd"/>
-      <w:r>
-        <w:rPr>
-          <w:sz w:val="24"/>
-        </w:rPr>
-        <w:t xml:space="preserve"> </w:t>
+        <w:t>Разработайте функцию void</w:t>
       </w:r>
       <w:r>
         <w:rPr>
@@ -1385,16 +1174,54 @@
         <w:rPr>
           <w:sz w:val="24"/>
         </w:rPr>
-        <w:t>(</w:t>
-      </w:r>
-      <w:proofErr w:type="spellStart"/>
-      <w:r>
-        <w:rPr>
-          <w:sz w:val="24"/>
-        </w:rPr>
-        <w:t>void</w:t>
-      </w:r>
-      <w:proofErr w:type="spellEnd"/>
+        <w:t xml:space="preserve">(void * </w:t>
+      </w:r>
+      <w:r>
+        <w:rPr>
+          <w:rFonts w:ascii="Cambria Math" w:hAnsi="Cambria Math" w:cs="Cambria Math"/>
+          <w:sz w:val="24"/>
+        </w:rPr>
+        <w:t>𝑝</w:t>
+      </w:r>
+      <w:r>
+        <w:rPr>
+          <w:sz w:val="24"/>
+        </w:rPr>
+        <w:t>, size_t</w:t>
+      </w:r>
+      <w:r>
+        <w:rPr>
+          <w:rFonts w:ascii="Cambria Math" w:hAnsi="Cambria Math" w:cs="Cambria Math"/>
+          <w:sz w:val="24"/>
+        </w:rPr>
+        <w:t>𝑁</w:t>
+      </w:r>
+      <w:r>
+        <w:rPr>
+          <w:sz w:val="24"/>
+        </w:rPr>
+        <w:t xml:space="preserve">), которая принимает нетипизированный указатель </w:t>
+      </w:r>
+      <w:r>
+        <w:rPr>
+          <w:rFonts w:ascii="Cambria Math" w:hAnsi="Cambria Math" w:cs="Cambria Math"/>
+          <w:sz w:val="24"/>
+        </w:rPr>
+        <w:t>𝑝</w:t>
+      </w:r>
+      <w:r>
+        <w:rPr>
+          <w:sz w:val="24"/>
+        </w:rPr>
+        <w:t xml:space="preserve">, преобразует его в типизированный указатель на байт </w:t>
+      </w:r>
+      <w:r>
+        <w:rPr>
+          <w:rFonts w:ascii="Cambria Math" w:hAnsi="Cambria Math" w:cs="Cambria Math"/>
+          <w:sz w:val="24"/>
+        </w:rPr>
+        <w:t>𝑢𝑛𝑠𝑖𝑔𝑛𝑒𝑑𝑐ℎ𝑎𝑟</w:t>
+      </w:r>
       <w:r>
         <w:rPr>
           <w:sz w:val="24"/>
@@ -1412,152 +1239,166 @@
         <w:rPr>
           <w:sz w:val="24"/>
         </w:rPr>
+        <w:t xml:space="preserve">1 и печатает шестнадцатеричные значения </w:t>
+      </w:r>
+      <w:r>
+        <w:rPr>
+          <w:rFonts w:ascii="Cambria Math" w:hAnsi="Cambria Math" w:cs="Cambria Math"/>
+          <w:sz w:val="24"/>
+        </w:rPr>
+        <w:t>𝑁</w:t>
+      </w:r>
+      <w:r>
+        <w:rPr>
+          <w:sz w:val="24"/>
+        </w:rPr>
+        <w:t xml:space="preserve"> байтов, начиная с этого адреса: *</w:t>
+      </w:r>
+      <w:r>
+        <w:rPr>
+          <w:rFonts w:ascii="Cambria Math" w:hAnsi="Cambria Math" w:cs="Cambria Math"/>
+          <w:sz w:val="24"/>
+        </w:rPr>
+        <w:t>𝑝</w:t>
+      </w:r>
+      <w:r>
+        <w:rPr>
+          <w:sz w:val="24"/>
+        </w:rPr>
+        <w:t>1, *(</w:t>
+      </w:r>
+      <w:r>
+        <w:rPr>
+          <w:rFonts w:ascii="Cambria Math" w:hAnsi="Cambria Math" w:cs="Cambria Math"/>
+          <w:sz w:val="24"/>
+        </w:rPr>
+        <w:t>𝑝</w:t>
+      </w:r>
+      <w:r>
+        <w:rPr>
+          <w:sz w:val="24"/>
+        </w:rPr>
+        <w:t>1 + 1), ... * (</w:t>
+      </w:r>
+      <w:r>
+        <w:rPr>
+          <w:rFonts w:ascii="Cambria Math" w:hAnsi="Cambria Math" w:cs="Cambria Math"/>
+          <w:sz w:val="24"/>
+        </w:rPr>
+        <w:t>𝑝</w:t>
+      </w:r>
+      <w:r>
+        <w:rPr>
+          <w:sz w:val="24"/>
+        </w:rPr>
+        <w:t>1 + (</w:t>
+      </w:r>
+      <w:r>
+        <w:rPr>
+          <w:rFonts w:ascii="Cambria Math" w:hAnsi="Cambria Math" w:cs="Cambria Math"/>
+          <w:sz w:val="24"/>
+        </w:rPr>
+        <w:t>𝑁</w:t>
+      </w:r>
+      <w:r>
+        <w:rPr>
+          <w:sz w:val="24"/>
+        </w:rPr>
+        <w:t xml:space="preserve"> − 1)) — шестнадцатеричный дамп памяти. Каждый байт должен выводиться в виде двух шестнадцатеричных цифр; байты разделяются пробелом</w:t>
+      </w:r>
+    </w:p>
+    <w:p>
+      <w:pPr>
+        <w:spacing w:line="240" w:lineRule="auto"/>
+      </w:pPr>
+      <w:r>
+        <w:t xml:space="preserve">С помощью </w:t>
+      </w:r>
+      <w:r>
+        <w:rPr>
+          <w:rFonts w:ascii="Cambria Math" w:hAnsi="Cambria Math" w:cs="Cambria Math"/>
+        </w:rPr>
+        <w:t>𝑝𝑟𝑖𝑛𝑡𝐷𝑢𝑚𝑝</w:t>
+      </w:r>
+      <w:r>
+        <w:t>() определите и выпишите в отчёт, как хранятся в памяти компьютера в программе на C/C++:</w:t>
+      </w:r>
+    </w:p>
+    <w:p>
+      <w:pPr>
+        <w:spacing w:line="240" w:lineRule="auto"/>
+      </w:pPr>
+      <w:r>
+        <w:t xml:space="preserve"> – целое число </w:t>
+      </w:r>
+      <w:r>
+        <w:rPr>
+          <w:rFonts w:ascii="Cambria Math" w:hAnsi="Cambria Math" w:cs="Cambria Math"/>
+        </w:rPr>
+        <w:t>𝑥</w:t>
+      </w:r>
+      <w:r>
+        <w:t xml:space="preserve"> (типа </w:t>
+      </w:r>
+      <w:r>
+        <w:rPr>
+          <w:rFonts w:ascii="Cambria Math" w:hAnsi="Cambria Math" w:cs="Cambria Math"/>
+        </w:rPr>
+        <w:t>𝑖𝑛𝑡</w:t>
+      </w:r>
+      <w:r>
+        <w:t xml:space="preserve">; таблица Л2.1); по результату исследования определите порядок следования байтов в словах для вашего процессора: </w:t>
+      </w:r>
+    </w:p>
+    <w:p>
+      <w:pPr>
+        <w:spacing w:line="240" w:lineRule="auto"/>
+      </w:pPr>
+      <w:r>
+        <w:t xml:space="preserve">а) прямой (младший байт по младшему адресу, порядок Intel, Little-Endian, от младшего к старшему); </w:t>
+      </w:r>
+    </w:p>
+    <w:p>
+      <w:pPr>
+        <w:spacing w:line="240" w:lineRule="auto"/>
+      </w:pPr>
+      <w:r>
+        <w:t>б) обратный (младший байт по старшему адресу, порядок Motorola, BigEndian, от старшего к младшему);</w:t>
+      </w:r>
+    </w:p>
+    <w:p>
+      <w:pPr>
+        <w:spacing w:line="240" w:lineRule="auto"/>
+      </w:pPr>
+      <w:r>
+        <w:t xml:space="preserve"> – массив из трёх целых чисел (статический или динамический, но не высокоуровневый контейнер) с элементами </w:t>
+      </w:r>
+      <w:r>
+        <w:rPr>
+          <w:rFonts w:ascii="Cambria Math" w:hAnsi="Cambria Math" w:cs="Cambria Math"/>
+        </w:rPr>
+        <w:t>𝑥</w:t>
+      </w:r>
+      <w:r>
         <w:t xml:space="preserve">, </w:t>
       </w:r>
-      <w:proofErr w:type="spellStart"/>
-      <w:r>
-        <w:rPr>
-          <w:sz w:val="24"/>
-        </w:rPr>
-        <w:t>size_t</w:t>
-      </w:r>
-      <w:proofErr w:type="spellEnd"/>
-      <w:r>
-        <w:rPr>
-          <w:sz w:val="24"/>
-        </w:rPr>
-        <w:t xml:space="preserve"> </w:t>
-      </w:r>
-      <w:r>
-        <w:rPr>
-          <w:rFonts w:ascii="Cambria Math" w:hAnsi="Cambria Math" w:cs="Cambria Math"/>
-          <w:sz w:val="24"/>
-        </w:rPr>
-        <w:t>𝑁</w:t>
-      </w:r>
-      <w:r>
-        <w:rPr>
-          <w:sz w:val="24"/>
-        </w:rPr>
-        <w:t xml:space="preserve">), которая принимает </w:t>
-      </w:r>
-      <w:proofErr w:type="spellStart"/>
-      <w:r>
-        <w:rPr>
-          <w:sz w:val="24"/>
-        </w:rPr>
-        <w:t>нетипизированный</w:t>
-      </w:r>
-      <w:proofErr w:type="spellEnd"/>
-      <w:r>
-        <w:rPr>
-          <w:sz w:val="24"/>
-        </w:rPr>
-        <w:t xml:space="preserve"> указатель </w:t>
-      </w:r>
-      <w:r>
-        <w:rPr>
-          <w:rFonts w:ascii="Cambria Math" w:hAnsi="Cambria Math" w:cs="Cambria Math"/>
-          <w:sz w:val="24"/>
-        </w:rPr>
-        <w:t>𝑝</w:t>
-      </w:r>
-      <w:r>
-        <w:rPr>
-          <w:sz w:val="24"/>
-        </w:rPr>
-        <w:t xml:space="preserve">, преобразует его в типизированный указатель на байт </w:t>
-      </w:r>
-      <w:r>
-        <w:rPr>
-          <w:rFonts w:ascii="Cambria Math" w:hAnsi="Cambria Math" w:cs="Cambria Math"/>
-          <w:sz w:val="24"/>
-        </w:rPr>
-        <w:t>𝑢𝑛𝑠𝑖𝑔𝑛𝑒𝑑𝑐ℎ𝑎𝑟</w:t>
-      </w:r>
-      <w:r>
-        <w:rPr>
-          <w:sz w:val="24"/>
-        </w:rPr>
-        <w:t xml:space="preserve"> * </w:t>
-      </w:r>
-      <w:r>
-        <w:rPr>
-          <w:rFonts w:ascii="Cambria Math" w:hAnsi="Cambria Math" w:cs="Cambria Math"/>
-          <w:sz w:val="24"/>
-        </w:rPr>
-        <w:t>𝑝</w:t>
-      </w:r>
-      <w:r>
-        <w:rPr>
-          <w:sz w:val="24"/>
-        </w:rPr>
-        <w:t xml:space="preserve">1 и печатает шестнадцатеричные значения </w:t>
-      </w:r>
-      <w:r>
-        <w:rPr>
-          <w:rFonts w:ascii="Cambria Math" w:hAnsi="Cambria Math" w:cs="Cambria Math"/>
-          <w:sz w:val="24"/>
-        </w:rPr>
-        <w:t>𝑁</w:t>
-      </w:r>
-      <w:r>
-        <w:rPr>
-          <w:sz w:val="24"/>
-        </w:rPr>
-        <w:t xml:space="preserve"> байтов, начиная с этого адреса: *</w:t>
-      </w:r>
-      <w:r>
-        <w:rPr>
-          <w:rFonts w:ascii="Cambria Math" w:hAnsi="Cambria Math" w:cs="Cambria Math"/>
-          <w:sz w:val="24"/>
-        </w:rPr>
-        <w:t>𝑝</w:t>
-      </w:r>
-      <w:r>
-        <w:rPr>
-          <w:sz w:val="24"/>
-        </w:rPr>
-        <w:t>1, *(</w:t>
-      </w:r>
-      <w:r>
-        <w:rPr>
-          <w:rFonts w:ascii="Cambria Math" w:hAnsi="Cambria Math" w:cs="Cambria Math"/>
-          <w:sz w:val="24"/>
-        </w:rPr>
-        <w:t>𝑝</w:t>
-      </w:r>
-      <w:r>
-        <w:rPr>
-          <w:sz w:val="24"/>
-        </w:rPr>
-        <w:t>1 + 1), ... * (</w:t>
-      </w:r>
-      <w:r>
-        <w:rPr>
-          <w:rFonts w:ascii="Cambria Math" w:hAnsi="Cambria Math" w:cs="Cambria Math"/>
-          <w:sz w:val="24"/>
-        </w:rPr>
-        <w:t>𝑝</w:t>
-      </w:r>
-      <w:r>
-        <w:rPr>
-          <w:sz w:val="24"/>
-        </w:rPr>
-        <w:t>1 + (</w:t>
-      </w:r>
-      <w:r>
-        <w:rPr>
-          <w:rFonts w:ascii="Cambria Math" w:hAnsi="Cambria Math" w:cs="Cambria Math"/>
-          <w:sz w:val="24"/>
-        </w:rPr>
-        <w:t>𝑁</w:t>
-      </w:r>
-      <w:r>
-        <w:rPr>
-          <w:sz w:val="24"/>
-        </w:rPr>
-        <w:t xml:space="preserve"> − 1)) — шестнадцатеричный дамп памяти. Каждый байт должен выводиться в виде двух шестнадцатеричных цифр; байты разделяются пробелом</w:t>
+      <w:r>
+        <w:rPr>
+          <w:rFonts w:ascii="Cambria Math" w:hAnsi="Cambria Math" w:cs="Cambria Math"/>
+        </w:rPr>
+        <w:t>𝑦</w:t>
+      </w:r>
+      <w:r>
+        <w:t xml:space="preserve">, </w:t>
+      </w:r>
+      <w:r>
+        <w:rPr>
+          <w:rFonts w:ascii="Cambria Math" w:hAnsi="Cambria Math" w:cs="Cambria Math"/>
+        </w:rPr>
+        <w:t>𝑧</w:t>
+      </w:r>
+      <w:r>
+        <w:t>;</w:t>
       </w:r>
     </w:p>
     <w:p>
@@ -1565,35 +1406,13 @@
         <w:spacing w:line="240" w:lineRule="auto"/>
       </w:pPr>
       <w:r>
-        <w:t xml:space="preserve">С помощью </w:t>
-      </w:r>
-      <w:proofErr w:type="gramStart"/>
-      <w:r>
-        <w:rPr>
-          <w:rFonts w:ascii="Cambria Math" w:hAnsi="Cambria Math" w:cs="Cambria Math"/>
-        </w:rPr>
-        <w:t>𝑝𝑟𝑖𝑛𝑡𝐷𝑢𝑚𝑝</w:t>
-      </w:r>
-      <w:r>
-        <w:t>(</w:t>
-      </w:r>
-      <w:proofErr w:type="gramEnd"/>
-      <w:r>
-        <w:t>) определите и выпишите в отчёт, как хранятся в памяти компьютера в программе на C/C++:</w:t>
-      </w:r>
-    </w:p>
-    <w:p>
-      <w:pPr>
-        <w:spacing w:line="240" w:lineRule="auto"/>
-      </w:pPr>
-      <w:r>
-        <w:t xml:space="preserve"> – целое число </w:t>
-      </w:r>
-      <w:r>
-        <w:rPr>
-          <w:rFonts w:ascii="Cambria Math" w:hAnsi="Cambria Math" w:cs="Cambria Math"/>
-        </w:rPr>
-        <w:t>𝑥</w:t>
+        <w:t xml:space="preserve"> – число с плавающей запятой </w:t>
+      </w:r>
+      <w:r>
+        <w:rPr>
+          <w:rFonts w:ascii="Cambria Math" w:hAnsi="Cambria Math" w:cs="Cambria Math"/>
+        </w:rPr>
+        <w:t>𝑦</w:t>
       </w:r>
       <w:r>
         <w:t xml:space="preserve"> (типа </w:t>
@@ -1602,99 +1421,6 @@
         <w:rPr>
           <w:rFonts w:ascii="Cambria Math" w:hAnsi="Cambria Math" w:cs="Cambria Math"/>
         </w:rPr>
-        <w:t>𝑖𝑛𝑡</w:t>
-      </w:r>
-      <w:r>
-        <w:t xml:space="preserve">; таблица Л2.1); по результату исследования определите порядок следования байтов в словах для вашего процессора: </w:t>
-      </w:r>
-    </w:p>
-    <w:p>
-      <w:pPr>
-        <w:spacing w:line="240" w:lineRule="auto"/>
-      </w:pPr>
-      <w:r>
-        <w:t>а) прямой (младший байт по младшему адресу, порядок Intel, Little-</w:t>
-      </w:r>
-      <w:proofErr w:type="spellStart"/>
-      <w:r>
-        <w:t>Endian</w:t>
-      </w:r>
-      <w:proofErr w:type="spellEnd"/>
-      <w:r>
-        <w:t xml:space="preserve">, от младшего к старшему); </w:t>
-      </w:r>
-    </w:p>
-    <w:p>
-      <w:pPr>
-        <w:spacing w:line="240" w:lineRule="auto"/>
-      </w:pPr>
-      <w:r>
-        <w:t xml:space="preserve">б) обратный (младший байт по старшему адресу, порядок Motorola, </w:t>
-      </w:r>
-      <w:proofErr w:type="spellStart"/>
-      <w:r>
-        <w:t>BigEndian</w:t>
-      </w:r>
-      <w:proofErr w:type="spellEnd"/>
-      <w:r>
-        <w:t>, от старшего к младшему);</w:t>
-      </w:r>
-    </w:p>
-    <w:p>
-      <w:pPr>
-        <w:spacing w:line="240" w:lineRule="auto"/>
-      </w:pPr>
-      <w:r>
-        <w:t xml:space="preserve"> – массив из трёх целых чисел (статический или динамический, но не высокоуровневый контейнер) с элементами </w:t>
-      </w:r>
-      <w:r>
-        <w:rPr>
-          <w:rFonts w:ascii="Cambria Math" w:hAnsi="Cambria Math" w:cs="Cambria Math"/>
-        </w:rPr>
-        <w:t>𝑥</w:t>
-      </w:r>
-      <w:r>
-        <w:t xml:space="preserve">, </w:t>
-      </w:r>
-      <w:r>
-        <w:rPr>
-          <w:rFonts w:ascii="Cambria Math" w:hAnsi="Cambria Math" w:cs="Cambria Math"/>
-        </w:rPr>
-        <w:t>𝑦</w:t>
-      </w:r>
-      <w:r>
-        <w:t xml:space="preserve">, </w:t>
-      </w:r>
-      <w:r>
-        <w:rPr>
-          <w:rFonts w:ascii="Cambria Math" w:hAnsi="Cambria Math" w:cs="Cambria Math"/>
-        </w:rPr>
-        <w:t>𝑧</w:t>
-      </w:r>
-      <w:r>
-        <w:t>;</w:t>
-      </w:r>
-    </w:p>
-    <w:p>
-      <w:pPr>
-        <w:spacing w:line="240" w:lineRule="auto"/>
-      </w:pPr>
-      <w:r>
-        <w:t xml:space="preserve"> – число с плавающей запятой </w:t>
-      </w:r>
-      <w:r>
-        <w:rPr>
-          <w:rFonts w:ascii="Cambria Math" w:hAnsi="Cambria Math" w:cs="Cambria Math"/>
-        </w:rPr>
-        <w:t>𝑦</w:t>
-      </w:r>
-      <w:r>
-        <w:t xml:space="preserve"> (типа </w:t>
-      </w:r>
-      <w:r>
-        <w:rPr>
-          <w:rFonts w:ascii="Cambria Math" w:hAnsi="Cambria Math" w:cs="Cambria Math"/>
-        </w:rPr>
         <w:t>𝑑𝑜𝑢𝑏𝑙𝑒</w:t>
       </w:r>
       <w:r>
@@ -1738,7 +1464,7 @@
           <w:sz w:val="28"/>
         </w:rPr>
         <w:drawing>
-          <wp:inline distT="0" distB="0" distL="0" distR="0" wp14:anchorId="54BC67D7" wp14:editId="5AE892AC">
+          <wp:inline distT="0" distB="0" distL="0" distR="0">
             <wp:extent cx="5940425" cy="1502041"/>
             <wp:effectExtent l="19050" t="0" r="3175" b="0"/>
             <wp:docPr id="19" name="Рисунок 19"/>
@@ -1800,6 +1526,12 @@
       </w:r>
     </w:p>
     <w:p>
+      <w:pPr>
+        <w:rPr>
+          <w:sz w:val="24"/>
+          <w:lang w:val="en-US"/>
+        </w:rPr>
+      </w:pPr>
       <w:r>
         <w:rPr>
           <w:b/>
@@ -1823,124 +1555,120 @@
       </w:r>
       <w:r>
         <w:rPr>
-          <w:b/>
-          <w:sz w:val="28"/>
-        </w:rPr>
-        <w:t xml:space="preserve"> </w:t>
-      </w:r>
-      <w:r>
+          <w:sz w:val="24"/>
+        </w:rPr>
         <w:t xml:space="preserve">С помощью функции </w:t>
       </w:r>
       <w:r>
         <w:rPr>
           <w:rFonts w:ascii="Cambria Math" w:hAnsi="Cambria Math" w:cs="Cambria Math"/>
+          <w:sz w:val="24"/>
         </w:rPr>
         <w:t>𝑝𝑟𝑖𝑛𝑡𝐷𝑢𝑚𝑝</w:t>
       </w:r>
       <w:r>
-        <w:t>() задания Л2.з3 определите и выпишите в отчёт, как хранятся в памяти на платформах из таблицы Л1.1: – строки "</w:t>
-      </w:r>
-      <w:proofErr w:type="spellStart"/>
-      <w:r>
-        <w:t>jzyx</w:t>
-      </w:r>
-      <w:proofErr w:type="spellEnd"/>
-      <w:r>
-        <w:t>" и "</w:t>
-      </w:r>
-      <w:proofErr w:type="spellStart"/>
-      <w:r>
-        <w:t>ёяюэ</w:t>
-      </w:r>
-      <w:proofErr w:type="spellEnd"/>
-      <w:r>
-        <w:t xml:space="preserve">" из </w:t>
-      </w:r>
-      <w:r>
-        <w:rPr>
-          <w:rFonts w:ascii="Cambria Math" w:hAnsi="Cambria Math" w:cs="Cambria Math"/>
+        <w:rPr>
+          <w:sz w:val="24"/>
+        </w:rPr>
+        <w:t xml:space="preserve">() задания Л2.з3 определите и выпишите в отчёт, как хранятся в памяти на платформах из таблицы Л1.1: – строки "jzyx" и "ёяюэ" из </w:t>
+      </w:r>
+      <w:r>
+        <w:rPr>
+          <w:rFonts w:ascii="Cambria Math" w:hAnsi="Cambria Math" w:cs="Cambria Math"/>
+          <w:sz w:val="24"/>
         </w:rPr>
         <w:t>𝑐ℎ𝑎𝑟</w:t>
       </w:r>
       <w:r>
+        <w:rPr>
+          <w:sz w:val="24"/>
+        </w:rPr>
         <w:t xml:space="preserve">; при выборе количества отображаемых байтов </w:t>
       </w:r>
       <w:r>
         <w:rPr>
           <w:rFonts w:ascii="Cambria Math" w:hAnsi="Cambria Math" w:cs="Cambria Math"/>
+          <w:sz w:val="24"/>
         </w:rPr>
         <w:t>𝑁</w:t>
       </w:r>
       <w:r>
-        <w:t xml:space="preserve"> учитывайте всю длину строки (включая завершающий нулевой символ), а не только видимые буквы; – «широкие» строки </w:t>
-      </w:r>
-      <w:proofErr w:type="spellStart"/>
-      <w:r>
-        <w:t>L"jzyx</w:t>
-      </w:r>
-      <w:proofErr w:type="spellEnd"/>
-      <w:r>
-        <w:t xml:space="preserve">" и </w:t>
-      </w:r>
-      <w:proofErr w:type="spellStart"/>
-      <w:r>
-        <w:t>L"ёяюэ</w:t>
-      </w:r>
-      <w:proofErr w:type="spellEnd"/>
-      <w:r>
-        <w:t xml:space="preserve">" из </w:t>
-      </w:r>
-      <w:r>
-        <w:rPr>
-          <w:rFonts w:ascii="Cambria Math" w:hAnsi="Cambria Math" w:cs="Cambria Math"/>
+        <w:rPr>
+          <w:sz w:val="24"/>
+        </w:rPr>
+        <w:t xml:space="preserve"> учитывайте всю длину строки (включая завершающий нулевой символ), а не только видимые буквы; – «широкие» строки L"jzyx" и L"ёяюэ" из </w:t>
+      </w:r>
+      <w:r>
+        <w:rPr>
+          <w:rFonts w:ascii="Cambria Math" w:hAnsi="Cambria Math" w:cs="Cambria Math"/>
+          <w:sz w:val="24"/>
         </w:rPr>
         <w:t>𝑤𝑐ℎ𝑎𝑟</w:t>
       </w:r>
       <w:r>
+        <w:rPr>
+          <w:sz w:val="24"/>
+        </w:rPr>
         <w:t>_</w:t>
       </w:r>
       <w:r>
         <w:rPr>
           <w:rFonts w:ascii="Cambria Math" w:hAnsi="Cambria Math" w:cs="Cambria Math"/>
+          <w:sz w:val="24"/>
         </w:rPr>
         <w:t>𝑡</w:t>
       </w:r>
       <w:r>
+        <w:rPr>
+          <w:sz w:val="24"/>
+        </w:rPr>
         <w:t xml:space="preserve">; при выборе </w:t>
       </w:r>
       <w:r>
         <w:rPr>
           <w:rFonts w:ascii="Cambria Math" w:hAnsi="Cambria Math" w:cs="Cambria Math"/>
+          <w:sz w:val="24"/>
         </w:rPr>
         <w:t>𝑁</w:t>
       </w:r>
       <w:r>
-        <w:t xml:space="preserve"> учитывайте всю длину строки. Результаты оформите в отчёте в виде таблицы. На MS Windows возможна (если файл исходного кода сохранён в однобайтовой кодировке windows-1251) ситуация, когда литерал </w:t>
-      </w:r>
-      <w:proofErr w:type="spellStart"/>
-      <w:r>
-        <w:t>L"ёяюэ</w:t>
-      </w:r>
-      <w:proofErr w:type="spellEnd"/>
-      <w:r>
-        <w:t>" не воспринимается компилятором как корректная широкая строка. Поставьте в соответствующих ячейках отчёта прочерки.</w:t>
-      </w:r>
+        <w:rPr>
+          <w:sz w:val="24"/>
+        </w:rPr>
+        <w:t xml:space="preserve"> учитывайте всю длину строки. Результаты оформите в отчёте в виде таблицы. На MS Windows возможна (если файл исходного кода сохранён в однобайтовой кодировке windows-1251) ситуация, когда литерал L"ёяюэ" не воспринимается компилятором как корректная широкая строка. Поставьте в соответствующих ячейках отчёта прочерки.</w:t>
+      </w:r>
+    </w:p>
+    <w:p>
+      <w:pPr>
+        <w:rPr>
+          <w:sz w:val="24"/>
+          <w:lang w:val="en-US"/>
+        </w:rPr>
+      </w:pPr>
+    </w:p>
+    <w:p>
+      <w:pPr>
+        <w:rPr>
+          <w:sz w:val="24"/>
+          <w:lang w:val="en-US"/>
+        </w:rPr>
+      </w:pPr>
     </w:p>
     <w:tbl>
       <w:tblPr>
         <w:tblStyle w:val="a7"/>
         <w:tblW w:w="0" w:type="auto"/>
         <w:tblInd w:w="0" w:type="dxa"/>
-        <w:tblLook w:val="04A0" w:firstRow="1" w:lastRow="0" w:firstColumn="1" w:lastColumn="0" w:noHBand="0" w:noVBand="1"/>
+        <w:tblLook w:val="04A0"/>
       </w:tblPr>
       <w:tblGrid>
-        <w:gridCol w:w="1209"/>
-        <w:gridCol w:w="1188"/>
-        <w:gridCol w:w="1169"/>
+        <w:gridCol w:w="1193"/>
+        <w:gridCol w:w="1164"/>
         <w:gridCol w:w="1147"/>
-        <w:gridCol w:w="1235"/>
-        <w:gridCol w:w="1234"/>
-        <w:gridCol w:w="1260"/>
+        <w:gridCol w:w="1128"/>
+        <w:gridCol w:w="1210"/>
+        <w:gridCol w:w="1357"/>
+        <w:gridCol w:w="1243"/>
         <w:gridCol w:w="1129"/>
       </w:tblGrid>
       <w:tr>
@@ -1956,7 +1684,6 @@
           </w:tcPr>
           <w:p>
             <w:pPr>
-              <w:spacing w:after="0" w:line="240" w:lineRule="auto"/>
               <w:ind w:left="708" w:hanging="708"/>
               <w:jc w:val="center"/>
               <w:rPr>
@@ -2191,18 +1918,8 @@
                 <w:sz w:val="24"/>
                 <w:szCs w:val="24"/>
               </w:rPr>
-              <w:t>GCC (</w:t>
+              <w:t>GCC (MinGW</w:t>
             </w:r>
-            <w:proofErr w:type="spellStart"/>
-            <w:r>
-              <w:rPr>
-                <w:rFonts w:cstheme="minorHAnsi"/>
-                <w:sz w:val="24"/>
-                <w:szCs w:val="24"/>
-              </w:rPr>
-              <w:t>MinGW</w:t>
-            </w:r>
-            <w:proofErr w:type="spellEnd"/>
             <w:r>
               <w:rPr>
                 <w:rFonts w:cstheme="minorHAnsi"/>
@@ -2250,34 +1967,7 @@
                 <w:sz w:val="24"/>
                 <w:szCs w:val="24"/>
               </w:rPr>
-              <w:t>GCC (</w:t>
-            </w:r>
-            <w:proofErr w:type="spellStart"/>
-            <w:r>
-              <w:rPr>
-                <w:rFonts w:cstheme="minorHAnsi"/>
-                <w:sz w:val="24"/>
-                <w:szCs w:val="24"/>
-              </w:rPr>
-              <w:t>MinGW</w:t>
-            </w:r>
-            <w:proofErr w:type="spellEnd"/>
-            <w:r>
-              <w:rPr>
-                <w:rFonts w:cstheme="minorHAnsi"/>
-                <w:sz w:val="24"/>
-                <w:szCs w:val="24"/>
-                <w:lang w:val="en-US"/>
-              </w:rPr>
-              <w:t xml:space="preserve"> </w:t>
-            </w:r>
-            <w:r>
-              <w:rPr>
-                <w:rFonts w:cstheme="minorHAnsi"/>
-                <w:sz w:val="24"/>
-                <w:szCs w:val="24"/>
-              </w:rPr>
-              <w:t>64)</w:t>
+              <w:t>GCC (MinGW64)</w:t>
             </w:r>
           </w:p>
         </w:tc>
@@ -2851,32 +2541,7 @@
         <w:t>9)</w:t>
       </w:r>
       <w:r>
-        <w:rPr>
-          <w:rFonts w:ascii="Arial" w:hAnsi="Arial" w:cs="Arial"/>
-          <w:color w:val="000000"/>
-          <w:sz w:val="14"/>
-          <w:szCs w:val="14"/>
-        </w:rPr>
-        <w:t xml:space="preserve"> </w:t>
-      </w:r>
-      <w:r>
-        <w:t>Нет, не каждое вещественное значение х [</w:t>
-      </w:r>
-      <w:proofErr w:type="spellStart"/>
-      <w:r>
-        <w:t>min</w:t>
-      </w:r>
-      <w:proofErr w:type="spellEnd"/>
-      <w:r>
-        <w:t xml:space="preserve">, </w:t>
-      </w:r>
-      <w:proofErr w:type="spellStart"/>
-      <w:r>
-        <w:t>max</w:t>
-      </w:r>
-      <w:proofErr w:type="spellEnd"/>
-      <w:r>
-        <w:t>] имеет своё представление в коде с плавающей запятой стандарта IEEE 754. Это потому, что код с плавающей запятой имеет ограниченную точность и диапазон, и не может представить все вещественные числа с произвольной точностью. Некоторые вещественные числа могут быть округлены или приближены к ближайшему представимому значению с плавающей запятой, что может привести к потере точности или ошибкам округления.</w:t>
+        <w:t>Нет, не каждое вещественное значение х [min, max] имеет своё представление в коде с плавающей запятой стандарта IEEE 754. Это потому, что код с плавающей запятой имеет ограниченную точность и диапазон, и не может представить все вещественные числа с произвольной точностью. Некоторые вещественные числа могут быть округлены или приближены к ближайшему представимому значению с плавающей запятой, что может привести к потере точности или ошибкам округления.</w:t>
       </w:r>
     </w:p>
     <w:p>
@@ -2888,34 +2553,7 @@
         <w:t>10)</w:t>
       </w:r>
       <w:r>
-        <w:t xml:space="preserve"> </w:t>
-      </w:r>
-      <w:r>
-        <w:t xml:space="preserve">Элементы массива располагаются в памяти последовательно, в порядке возрастания индексов. Например, если есть массив </w:t>
-      </w:r>
-      <w:proofErr w:type="spellStart"/>
-      <w:r>
-        <w:t>int</w:t>
-      </w:r>
-      <w:proofErr w:type="spellEnd"/>
-      <w:r>
-        <w:t xml:space="preserve"> a[5] = {1, 2,3, 4, 5}; , то его элементы будут занимать пять смежных ячеек памяти, где a[0] будет находиться впервой ячейке, а[1] во второй, и так далее. Размер каждой ячейки памяти зависит от типа данных массива. Например, если тип данных </w:t>
-      </w:r>
-      <w:proofErr w:type="spellStart"/>
-      <w:r>
-        <w:t>int</w:t>
-      </w:r>
-      <w:proofErr w:type="spellEnd"/>
-      <w:r>
-        <w:t xml:space="preserve"> занимает 4 байта, то каждый элемент </w:t>
-      </w:r>
-      <w:proofErr w:type="gramStart"/>
-      <w:r>
-        <w:t>массива</w:t>
-      </w:r>
-      <w:proofErr w:type="gramEnd"/>
-      <w:r>
-        <w:t xml:space="preserve"> а будет занимать 4 байта, и весь массив будет занимать 20 байт.</w:t>
+        <w:t>Элементы массива располагаются в памяти последовательно, в порядке возрастания индексов. Например, если есть массив int a[5] = {1, 2,3, 4, 5}; , то его элементы будут занимать пять смежных ячеек памяти, где a[0] будет находиться впервой ячейке, а[1] во второй, и так далее. Размер каждой ячейки памяти зависит от типа данных массива. Например, если тип данных int занимает 4 байта, то каждый элемент массива а будет занимать 4 байта, и весь массив будет занимать 20 байт.</w:t>
       </w:r>
     </w:p>
     <w:p>
@@ -2939,49 +2577,11 @@
         <w:t xml:space="preserve">12) </w:t>
       </w:r>
       <w:r>
-        <w:t>Символьная информация в компьютере представляется в виде числовых кодов, соответствующих определенным символам. Код ASCII</w:t>
-      </w:r>
-      <w:r>
-        <w:t xml:space="preserve"> </w:t>
-      </w:r>
-      <w:r>
-        <w:t xml:space="preserve">(American Standard Code </w:t>
-      </w:r>
-      <w:proofErr w:type="spellStart"/>
-      <w:r>
-        <w:t>for</w:t>
-      </w:r>
-      <w:proofErr w:type="spellEnd"/>
-      <w:r>
-        <w:t xml:space="preserve"> Information </w:t>
-      </w:r>
-      <w:proofErr w:type="spellStart"/>
-      <w:r>
-        <w:t>Interchange</w:t>
-      </w:r>
-      <w:proofErr w:type="spellEnd"/>
-      <w:r>
-        <w:t xml:space="preserve">) является одним из самых распространенных кодов, который использует 7 бит для представления 128 символов, включая латинские буквы, цифры, знаки препинания и управляющие символы. Расширения ASCII используют 8 бит для представления 256 символов, добавляя дополнительные символы, такие как акцентированные буквы, специальные знаки и символы других языков. Кодировки </w:t>
-      </w:r>
-      <w:proofErr w:type="spellStart"/>
-      <w:r>
-        <w:t>Unicode</w:t>
-      </w:r>
-      <w:proofErr w:type="spellEnd"/>
-      <w:r>
-        <w:t xml:space="preserve"> являются современными стандартами, которые </w:t>
+        <w:t xml:space="preserve">Символьная информация в компьютере представляется в виде числовых кодов, соответствующих определенным символам. Код ASCII(American Standard Code for Information </w:t>
       </w:r>
       <w:r>
         <w:lastRenderedPageBreak/>
-        <w:t xml:space="preserve">позволяют представлять более миллиона символов из разных письменных систем, включая кириллицу, иероглифы, эмодзи и многие другие. Существуют разные форматы </w:t>
-      </w:r>
-      <w:proofErr w:type="spellStart"/>
-      <w:r>
-        <w:t>Unicode</w:t>
-      </w:r>
-      <w:proofErr w:type="spellEnd"/>
-      <w:r>
-        <w:t>, такие как UTF-8, UTF-16 и UTF-32, которые используют разное количество бит для кодирования символов.</w:t>
+        <w:t>Interchange) является одним из самых распространенных кодов, который использует 7 бит для представления 128 символов, включая латинские буквы, цифры, знаки препинания и управляющие символы. Расширения ASCII используют 8 бит для представления 256 символов, добавляя дополнительные символы, такие как акцентированные буквы, специальные знаки и символы других языков. Кодировки Unicode являются современными стандартами, которые позволяют представлять более миллиона символов из разных письменных систем, включая кириллицу, иероглифы, эмодзи и многие другие. Существуют разные форматы Unicode, такие как UTF-8, UTF-16 и UTF-32, которые используют разное количество бит для кодирования символов.</w:t>
       </w:r>
     </w:p>
     <w:p>
@@ -2993,23 +2593,7 @@
         <w:t>13)</w:t>
       </w:r>
       <w:r>
-        <w:t xml:space="preserve"> Русские буквы в «классических» строках хранятся в виде однобайтовых символов, используя одну из расширенных кодировок ASCII, таких как CP1251, KOI8-R или ISO 8859-5. В этих кодировках русские буквы занимают верхнюю половину таблицы ASCII, начиная с кода 128. Например, буква А имеет код 192 в CP1251, 225 в KOI8-R и 161 в ISO 8859-5. Русские буквы в «широких» строках хранятся в виде двухбайтовых символов, используя одну из кодировок </w:t>
-      </w:r>
-      <w:proofErr w:type="spellStart"/>
-      <w:r>
-        <w:t>Unicode</w:t>
-      </w:r>
-      <w:proofErr w:type="spellEnd"/>
-      <w:r>
-        <w:t xml:space="preserve">, таких как UTF-16 или UTF-32. В этих кодировках русские буквы имеют коды в диапазоне от U+0400 до U+04FF, соответствующем кириллическому блоку </w:t>
-      </w:r>
-      <w:proofErr w:type="spellStart"/>
-      <w:r>
-        <w:t>Unicode</w:t>
-      </w:r>
-      <w:proofErr w:type="spellEnd"/>
-      <w:r>
-        <w:t>. Например, буква А имеет код U+0410 в UTF-16 и UTF-32.</w:t>
+        <w:t xml:space="preserve"> Русские буквы в «классических» строках хранятся в виде однобайтовых символов, используя одну из расширенных кодировок ASCII, таких как CP1251, KOI8-R или ISO 8859-5. В этих кодировках русские буквы занимают верхнюю половину таблицы ASCII, начиная с кода 128. Например, буква А имеет код 192 в CP1251, 225 в KOI8-R и 161 в ISO 8859-5. Русские буквы в «широких» строках хранятся в виде двухбайтовых символов, используя одну из кодировок Unicode, таких как UTF-16 или UTF-32. В этих кодировках русские буквы имеют коды в диапазоне от U+0400 до U+04FF, соответствующем кириллическому блоку Unicode. Например, буква А имеет код U+0410 в UTF-16 и UTF-32.</w:t>
       </w:r>
     </w:p>
     <w:p>
@@ -3021,29 +2605,7 @@
         <w:t>14)</w:t>
       </w:r>
       <w:r>
-        <w:t xml:space="preserve"> Строковые функции </w:t>
-      </w:r>
-      <w:proofErr w:type="spellStart"/>
-      <w:r>
-        <w:t>libc</w:t>
-      </w:r>
-      <w:proofErr w:type="spellEnd"/>
-      <w:r>
-        <w:t xml:space="preserve"> (</w:t>
-      </w:r>
-      <w:proofErr w:type="spellStart"/>
-      <w:r>
-        <w:t>stdlib</w:t>
-      </w:r>
-      <w:proofErr w:type="spellEnd"/>
-      <w:r>
-        <w:t>) определяют конец строки по специальному символу</w:t>
-      </w:r>
-      <w:r>
-        <w:t xml:space="preserve"> </w:t>
-      </w:r>
-      <w:r>
-        <w:t>\0</w:t>
+        <w:t xml:space="preserve"> Строковые функции libc (stdlib) определяют конец строки по специальному символу\0</w:t>
       </w:r>
     </w:p>
     <w:p>
@@ -3055,38 +2617,7 @@
         <w:t>15)</w:t>
       </w:r>
       <w:r>
-        <w:t xml:space="preserve"> </w:t>
-      </w:r>
-      <w:r>
-        <w:t>Для представления строки из пяти латинских букв необходимо пять символов для узких строк и пять символов для широких строк. Это потому,</w:t>
-      </w:r>
-      <w:r>
-        <w:t xml:space="preserve"> </w:t>
-      </w:r>
-      <w:r>
-        <w:t xml:space="preserve">что латинские буквы имеют одинаковые коды в ASCII и </w:t>
-      </w:r>
-      <w:proofErr w:type="spellStart"/>
-      <w:r>
-        <w:t>Unicode</w:t>
-      </w:r>
-      <w:proofErr w:type="spellEnd"/>
-      <w:r>
-        <w:t xml:space="preserve"> и занимают один байт в узких строках и два байта в широких строках.</w:t>
-      </w:r>
-      <w:r>
-        <w:t xml:space="preserve"> </w:t>
-      </w:r>
-      <w:r>
-        <w:t xml:space="preserve">Например, строка "Hello" в узкой строке представляется как 48 65 6с </w:t>
-      </w:r>
-      <w:proofErr w:type="spellStart"/>
-      <w:r>
-        <w:t>6с</w:t>
-      </w:r>
-      <w:proofErr w:type="spellEnd"/>
-      <w:r>
-        <w:t xml:space="preserve"> 6F , а в широкой строке как </w:t>
+        <w:t>Для представления строки из пяти латинских букв необходимо пять символов для узких строк и пять символов для широких строк. Это потому,что латинские буквы имеют одинаковые коды в ASCII и Unicode и занимают один байт в узких строках и два байта в широких строках.Например, строка "Hello" в узкой строке представляется как 48 65 6с 6с 6F , а в широкой строке как </w:t>
       </w:r>
       <w:hyperlink r:id="rId9" w:tgtFrame="_blank" w:history="1">
         <w:r>
@@ -3094,21 +2625,7 @@
         </w:r>
       </w:hyperlink>
       <w:r>
-        <w:t> 6C 00 6C 00 6F . Для</w:t>
-      </w:r>
-      <w:r>
-        <w:t xml:space="preserve"> </w:t>
-      </w:r>
-      <w:r>
-        <w:t xml:space="preserve">представления строки из пяти цифр также необходимо пять символов для узких строк и пять символов для широких строк. Это потому, что цифры также имеют одинаковые коды в ASCII и </w:t>
-      </w:r>
-      <w:proofErr w:type="spellStart"/>
-      <w:r>
-        <w:t>Unicode</w:t>
-      </w:r>
-      <w:proofErr w:type="spellEnd"/>
-      <w:r>
-        <w:t xml:space="preserve"> и занимают один байт в узких строках и два байта в широких строках. Например, строка "12345" в узкой строке представляется как </w:t>
+        <w:t> 6C 00 6C 00 6F . Дляпредставления строки из пяти цифр также необходимо пять символов для узких строк и пять символов для широких строк. Это потому, что цифры также имеют одинаковые коды в ASCII и Unicode и занимают один байт в узких строках и два байта в широких строках. Например, строка "12345" в узкой строке представляется как </w:t>
       </w:r>
       <w:hyperlink r:id="rId10" w:tgtFrame="_blank" w:history="1">
         <w:r>
@@ -3124,23 +2641,7 @@
         </w:r>
       </w:hyperlink>
       <w:r>
-        <w:t xml:space="preserve"> 00 34 00 35 . Для представления строки из пяти русских букв необходимо пять символов для узких строк и пять символов для широких строк, если используется кодировка </w:t>
-      </w:r>
-      <w:proofErr w:type="spellStart"/>
-      <w:r>
-        <w:t>Unicode</w:t>
-      </w:r>
-      <w:proofErr w:type="spellEnd"/>
-      <w:r>
-        <w:t xml:space="preserve">. Это потому, что русские буквы имеют двухбайтовые коды в </w:t>
-      </w:r>
-      <w:proofErr w:type="spellStart"/>
-      <w:r>
-        <w:t>Unicode</w:t>
-      </w:r>
-      <w:proofErr w:type="spellEnd"/>
-      <w:r>
-        <w:t xml:space="preserve"> и занимают два байта в узких строках и четыре байта в широких строках. Например, строка "Привет" в узкой строке представляется как De 9F D1 80 D0 B8 D0 B2 D0 B5 D1 82 , а в широкой строке как 9F </w:t>
+        <w:t> 00 34 00 35 . Для представления строки из пяти русских букв необходимо пять символов для узких строк и пять символов для широких строк, если используется кодировка Unicode. Это потому, что русские буквы имеют двухбайтовые коды в Unicode и занимают два байта в узких строках и четыре байта в широких строках. Например, строка "Привет" в узкой строке представляется как De 9F D1 80 D0 B8 D0 B2 D0 B5 D1 82 , а в широкой строке как 9F </w:t>
       </w:r>
       <w:hyperlink r:id="rId12" w:tgtFrame="_blank" w:history="1">
         <w:r>
@@ -3176,7 +2677,7 @@
 </file>
 
 <file path=word/styles.xml><?xml version="1.0" encoding="utf-8"?>
-<w:styles xmlns:mc="http://schemas.openxmlformats.org/markup-compatibility/2006" xmlns:r="http://schemas.openxmlformats.org/officeDocument/2006/relationships" xmlns:w="http://schemas.openxmlformats.org/wordprocessingml/2006/main" xmlns:w14="http://schemas.microsoft.com/office/word/2010/wordml" xmlns:w15="http://schemas.microsoft.com/office/word/2012/wordml" xmlns:w16cex="http://schemas.microsoft.com/office/word/2018/wordml/cex" xmlns:w16cid="http://schemas.microsoft.com/office/word/2016/wordml/cid" xmlns:w16="http://schemas.microsoft.com/office/word/2018/wordml" xmlns:w16sdtdh="http://schemas.microsoft.com/office/word/2020/wordml/sdtdatahash" xmlns:w16se="http://schemas.microsoft.com/office/word/2015/wordml/symex" mc:Ignorable="w14 w15 w16se w16cid w16 w16cex w16sdtdh">
+<w:styles xmlns:r="http://schemas.openxmlformats.org/officeDocument/2006/relationships" xmlns:w="http://schemas.openxmlformats.org/wordprocessingml/2006/main">
   <w:docDefaults>
     <w:rPrDefault>
       <w:rPr>
@@ -3192,383 +2693,144 @@
       </w:pPr>
     </w:pPrDefault>
   </w:docDefaults>
-  <w:latentStyles w:defLockedState="0" w:defUIPriority="99" w:defSemiHidden="0" w:defUnhideWhenUsed="0" w:defQFormat="0" w:count="376">
-    <w:lsdException w:name="Normal" w:uiPriority="0" w:qFormat="1"/>
-    <w:lsdException w:name="heading 1" w:uiPriority="9" w:qFormat="1"/>
-    <w:lsdException w:name="heading 2" w:semiHidden="1" w:uiPriority="9" w:unhideWhenUsed="1" w:qFormat="1"/>
-    <w:lsdException w:name="heading 3" w:semiHidden="1" w:uiPriority="9" w:unhideWhenUsed="1" w:qFormat="1"/>
-    <w:lsdException w:name="heading 4" w:semiHidden="1" w:uiPriority="9" w:unhideWhenUsed="1" w:qFormat="1"/>
-    <w:lsdException w:name="heading 5" w:semiHidden="1" w:uiPriority="9" w:unhideWhenUsed="1" w:qFormat="1"/>
-    <w:lsdException w:name="heading 6" w:semiHidden="1" w:uiPriority="9" w:unhideWhenUsed="1" w:qFormat="1"/>
-    <w:lsdException w:name="heading 7" w:semiHidden="1" w:uiPriority="9" w:unhideWhenUsed="1" w:qFormat="1"/>
-    <w:lsdException w:name="heading 8" w:semiHidden="1" w:uiPriority="9" w:unhideWhenUsed="1" w:qFormat="1"/>
-    <w:lsdException w:name="heading 9" w:semiHidden="1" w:uiPriority="9" w:unhideWhenUsed="1" w:qFormat="1"/>
-    <w:lsdException w:name="index 1" w:semiHidden="1" w:unhideWhenUsed="1"/>
-    <w:lsdException w:name="index 2" w:semiHidden="1" w:unhideWhenUsed="1"/>
-    <w:lsdException w:name="index 3" w:semiHidden="1" w:unhideWhenUsed="1"/>
-    <w:lsdException w:name="index 4" w:semiHidden="1" w:unhideWhenUsed="1"/>
-    <w:lsdException w:name="index 5" w:semiHidden="1" w:unhideWhenUsed="1"/>
-    <w:lsdException w:name="index 6" w:semiHidden="1" w:unhideWhenUsed="1"/>
-    <w:lsdException w:name="index 7" w:semiHidden="1" w:unhideWhenUsed="1"/>
-    <w:lsdException w:name="index 8" w:semiHidden="1" w:unhideWhenUsed="1"/>
-    <w:lsdException w:name="index 9" w:semiHidden="1" w:unhideWhenUsed="1"/>
-    <w:lsdException w:name="toc 1" w:semiHidden="1" w:uiPriority="39" w:unhideWhenUsed="1"/>
-    <w:lsdException w:name="toc 2" w:semiHidden="1" w:uiPriority="39" w:unhideWhenUsed="1"/>
-    <w:lsdException w:name="toc 3" w:semiHidden="1" w:uiPriority="39" w:unhideWhenUsed="1"/>
-    <w:lsdException w:name="toc 4" w:semiHidden="1" w:uiPriority="39" w:unhideWhenUsed="1"/>
-    <w:lsdException w:name="toc 5" w:semiHidden="1" w:uiPriority="39" w:unhideWhenUsed="1"/>
-    <w:lsdException w:name="toc 6" w:semiHidden="1" w:uiPriority="39" w:unhideWhenUsed="1"/>
-    <w:lsdException w:name="toc 7" w:semiHidden="1" w:uiPriority="39" w:unhideWhenUsed="1"/>
-    <w:lsdException w:name="toc 8" w:semiHidden="1" w:uiPriority="39" w:unhideWhenUsed="1"/>
-    <w:lsdException w:name="toc 9" w:semiHidden="1" w:uiPriority="39" w:unhideWhenUsed="1"/>
-    <w:lsdException w:name="Normal Indent" w:semiHidden="1" w:unhideWhenUsed="1"/>
-    <w:lsdException w:name="footnote text" w:semiHidden="1" w:unhideWhenUsed="1"/>
-    <w:lsdException w:name="annotation text" w:semiHidden="1" w:unhideWhenUsed="1"/>
-    <w:lsdException w:name="header" w:semiHidden="1" w:unhideWhenUsed="1"/>
-    <w:lsdException w:name="footer" w:semiHidden="1" w:unhideWhenUsed="1"/>
-    <w:lsdException w:name="index heading" w:semiHidden="1" w:unhideWhenUsed="1"/>
-    <w:lsdException w:name="caption" w:semiHidden="1" w:uiPriority="35" w:unhideWhenUsed="1" w:qFormat="1"/>
-    <w:lsdException w:name="table of figures" w:semiHidden="1" w:unhideWhenUsed="1"/>
-    <w:lsdException w:name="envelope address" w:semiHidden="1" w:unhideWhenUsed="1"/>
-    <w:lsdException w:name="envelope return" w:semiHidden="1" w:unhideWhenUsed="1"/>
-    <w:lsdException w:name="footnote reference" w:semiHidden="1" w:unhideWhenUsed="1"/>
-    <w:lsdException w:name="annotation reference" w:semiHidden="1" w:unhideWhenUsed="1"/>
-    <w:lsdException w:name="line number" w:semiHidden="1" w:unhideWhenUsed="1"/>
-    <w:lsdException w:name="page number" w:semiHidden="1" w:unhideWhenUsed="1"/>
-    <w:lsdException w:name="endnote reference" w:semiHidden="1" w:unhideWhenUsed="1"/>
-    <w:lsdException w:name="endnote text" w:semiHidden="1" w:unhideWhenUsed="1"/>
-    <w:lsdException w:name="table of authorities" w:semiHidden="1" w:unhideWhenUsed="1"/>
-    <w:lsdException w:name="macro" w:semiHidden="1" w:unhideWhenUsed="1"/>
-    <w:lsdException w:name="toa heading" w:semiHidden="1" w:unhideWhenUsed="1"/>
-    <w:lsdException w:name="List" w:semiHidden="1" w:unhideWhenUsed="1"/>
-    <w:lsdException w:name="List Bullet" w:semiHidden="1" w:unhideWhenUsed="1"/>
-    <w:lsdException w:name="List Number" w:semiHidden="1" w:unhideWhenUsed="1"/>
-    <w:lsdException w:name="List 2" w:semiHidden="1" w:unhideWhenUsed="1"/>
-    <w:lsdException w:name="List 3" w:semiHidden="1" w:unhideWhenUsed="1"/>
-    <w:lsdException w:name="List 4" w:semiHidden="1" w:unhideWhenUsed="1"/>
-    <w:lsdException w:name="List 5" w:semiHidden="1" w:unhideWhenUsed="1"/>
-    <w:lsdException w:name="List Bullet 2" w:semiHidden="1" w:unhideWhenUsed="1"/>
-    <w:lsdException w:name="List Bullet 3" w:semiHidden="1" w:unhideWhenUsed="1"/>
-    <w:lsdException w:name="List Bullet 4" w:semiHidden="1" w:unhideWhenUsed="1"/>
-    <w:lsdException w:name="List Bullet 5" w:semiHidden="1" w:unhideWhenUsed="1"/>
-    <w:lsdException w:name="List Number 2" w:semiHidden="1" w:unhideWhenUsed="1"/>
-    <w:lsdException w:name="List Number 3" w:semiHidden="1" w:unhideWhenUsed="1"/>
-    <w:lsdException w:name="List Number 4" w:semiHidden="1" w:unhideWhenUsed="1"/>
-    <w:lsdException w:name="List Number 5" w:semiHidden="1" w:unhideWhenUsed="1"/>
-    <w:lsdException w:name="Title" w:uiPriority="10" w:qFormat="1"/>
-    <w:lsdException w:name="Closing" w:semiHidden="1" w:unhideWhenUsed="1"/>
-    <w:lsdException w:name="Signature" w:semiHidden="1" w:unhideWhenUsed="1"/>
-    <w:lsdException w:name="Default Paragraph Font" w:semiHidden="1" w:uiPriority="1" w:unhideWhenUsed="1"/>
-    <w:lsdException w:name="Body Text" w:semiHidden="1" w:unhideWhenUsed="1"/>
-    <w:lsdException w:name="Body Text Indent" w:semiHidden="1" w:unhideWhenUsed="1"/>
-    <w:lsdException w:name="List Continue" w:semiHidden="1" w:unhideWhenUsed="1"/>
-    <w:lsdException w:name="List Continue 2" w:semiHidden="1" w:unhideWhenUsed="1"/>
-    <w:lsdException w:name="List Continue 3" w:semiHidden="1" w:unhideWhenUsed="1"/>
-    <w:lsdException w:name="List Continue 4" w:semiHidden="1" w:unhideWhenUsed="1"/>
-    <w:lsdException w:name="List Continue 5" w:semiHidden="1" w:unhideWhenUsed="1"/>
-    <w:lsdException w:name="Message Header" w:semiHidden="1" w:unhideWhenUsed="1"/>
-    <w:lsdException w:name="Subtitle" w:uiPriority="11" w:qFormat="1"/>
-    <w:lsdException w:name="Salutation" w:semiHidden="1" w:unhideWhenUsed="1"/>
-    <w:lsdException w:name="Date" w:semiHidden="1" w:unhideWhenUsed="1"/>
-    <w:lsdException w:name="Body Text First Indent" w:semiHidden="1" w:unhideWhenUsed="1"/>
-    <w:lsdException w:name="Body Text First Indent 2" w:semiHidden="1" w:unhideWhenUsed="1"/>
-    <w:lsdException w:name="Note Heading" w:semiHidden="1" w:unhideWhenUsed="1"/>
-    <w:lsdException w:name="Body Text 2" w:semiHidden="1" w:unhideWhenUsed="1"/>
-    <w:lsdException w:name="Body Text 3" w:semiHidden="1" w:unhideWhenUsed="1"/>
-    <w:lsdException w:name="Body Text Indent 2" w:semiHidden="1" w:unhideWhenUsed="1"/>
-    <w:lsdException w:name="Body Text Indent 3" w:semiHidden="1" w:unhideWhenUsed="1"/>
-    <w:lsdException w:name="Block Text" w:semiHidden="1" w:unhideWhenUsed="1"/>
-    <w:lsdException w:name="Hyperlink" w:semiHidden="1" w:unhideWhenUsed="1"/>
-    <w:lsdException w:name="FollowedHyperlink" w:semiHidden="1" w:unhideWhenUsed="1"/>
-    <w:lsdException w:name="Strong" w:uiPriority="22" w:qFormat="1"/>
-    <w:lsdException w:name="Emphasis" w:uiPriority="20" w:qFormat="1"/>
-    <w:lsdException w:name="Document Map" w:semiHidden="1" w:unhideWhenUsed="1"/>
-    <w:lsdException w:name="Plain Text" w:semiHidden="1" w:unhideWhenUsed="1"/>
-    <w:lsdException w:name="E-mail Signature" w:semiHidden="1" w:unhideWhenUsed="1"/>
-    <w:lsdException w:name="HTML Top of Form" w:semiHidden="1" w:unhideWhenUsed="1"/>
-    <w:lsdException w:name="HTML Bottom of Form" w:semiHidden="1" w:unhideWhenUsed="1"/>
-    <w:lsdException w:name="Normal (Web)" w:semiHidden="1" w:unhideWhenUsed="1"/>
-    <w:lsdException w:name="HTML Acronym" w:semiHidden="1" w:unhideWhenUsed="1"/>
-    <w:lsdException w:name="HTML Address" w:semiHidden="1" w:unhideWhenUsed="1"/>
-    <w:lsdException w:name="HTML Cite" w:semiHidden="1" w:unhideWhenUsed="1"/>
-    <w:lsdException w:name="HTML Code" w:semiHidden="1" w:unhideWhenUsed="1"/>
-    <w:lsdException w:name="HTML Definition" w:semiHidden="1" w:unhideWhenUsed="1"/>
-    <w:lsdException w:name="HTML Keyboard" w:semiHidden="1" w:unhideWhenUsed="1"/>
-    <w:lsdException w:name="HTML Preformatted" w:semiHidden="1" w:unhideWhenUsed="1"/>
-    <w:lsdException w:name="HTML Sample" w:semiHidden="1" w:unhideWhenUsed="1"/>
-    <w:lsdException w:name="HTML Typewriter" w:semiHidden="1" w:unhideWhenUsed="1"/>
-    <w:lsdException w:name="HTML Variable" w:semiHidden="1" w:unhideWhenUsed="1"/>
-    <w:lsdException w:name="Normal Table" w:semiHidden="1" w:unhideWhenUsed="1"/>
-    <w:lsdException w:name="annotation subject" w:semiHidden="1" w:unhideWhenUsed="1"/>
-    <w:lsdException w:name="No List" w:semiHidden="1" w:unhideWhenUsed="1"/>
-    <w:lsdException w:name="Outline List 1" w:semiHidden="1" w:unhideWhenUsed="1"/>
-    <w:lsdException w:name="Outline List 2" w:semiHidden="1" w:unhideWhenUsed="1"/>
-    <w:lsdException w:name="Outline List 3" w:semiHidden="1" w:unhideWhenUsed="1"/>
-    <w:lsdException w:name="Table Simple 1" w:semiHidden="1" w:unhideWhenUsed="1"/>
-    <w:lsdException w:name="Table Simple 2" w:semiHidden="1" w:unhideWhenUsed="1"/>
-    <w:lsdException w:name="Table Simple 3" w:semiHidden="1" w:unhideWhenUsed="1"/>
-    <w:lsdException w:name="Table Classic 1" w:semiHidden="1" w:unhideWhenUsed="1"/>
-    <w:lsdException w:name="Table Classic 2" w:semiHidden="1" w:unhideWhenUsed="1"/>
-    <w:lsdException w:name="Table Classic 3" w:semiHidden="1" w:unhideWhenUsed="1"/>
-    <w:lsdException w:name="Table Classic 4" w:semiHidden="1" w:unhideWhenUsed="1"/>
-    <w:lsdException w:name="Table Colorful 1" w:semiHidden="1" w:unhideWhenUsed="1"/>
-    <w:lsdException w:name="Table Colorful 2" w:semiHidden="1" w:unhideWhenUsed="1"/>
-    <w:lsdException w:name="Table Colorful 3" w:semiHidden="1" w:unhideWhenUsed="1"/>
-    <w:lsdException w:name="Table Columns 1" w:semiHidden="1" w:unhideWhenUsed="1"/>
-    <w:lsdException w:name="Table Columns 2" w:semiHidden="1" w:unhideWhenUsed="1"/>
-    <w:lsdException w:name="Table Columns 3" w:semiHidden="1" w:unhideWhenUsed="1"/>
-    <w:lsdException w:name="Table Columns 4" w:semiHidden="1" w:unhideWhenUsed="1"/>
-    <w:lsdException w:name="Table Columns 5" w:semiHidden="1" w:unhideWhenUsed="1"/>
-    <w:lsdException w:name="Table Grid 1" w:semiHidden="1" w:unhideWhenUsed="1"/>
-    <w:lsdException w:name="Table Grid 2" w:semiHidden="1" w:unhideWhenUsed="1"/>
-    <w:lsdException w:name="Table Grid 3" w:semiHidden="1" w:unhideWhenUsed="1"/>
-    <w:lsdException w:name="Table Grid 4" w:semiHidden="1" w:unhideWhenUsed="1"/>
-    <w:lsdException w:name="Table Grid 5" w:semiHidden="1" w:unhideWhenUsed="1"/>
-    <w:lsdException w:name="Table Grid 6" w:semiHidden="1" w:unhideWhenUsed="1"/>
-    <w:lsdException w:name="Table Grid 7" w:semiHidden="1" w:unhideWhenUsed="1"/>
-    <w:lsdException w:name="Table Grid 8" w:semiHidden="1" w:unhideWhenUsed="1"/>
-    <w:lsdException w:name="Table List 1" w:semiHidden="1" w:unhideWhenUsed="1"/>
-    <w:lsdException w:name="Table List 2" w:semiHidden="1" w:unhideWhenUsed="1"/>
-    <w:lsdException w:name="Table List 3" w:semiHidden="1" w:unhideWhenUsed="1"/>
-    <w:lsdException w:name="Table List 4" w:semiHidden="1" w:unhideWhenUsed="1"/>
-    <w:lsdException w:name="Table List 5" w:semiHidden="1" w:unhideWhenUsed="1"/>
-    <w:lsdException w:name="Table List 6" w:semiHidden="1" w:unhideWhenUsed="1"/>
-    <w:lsdException w:name="Table List 7" w:semiHidden="1" w:unhideWhenUsed="1"/>
-    <w:lsdException w:name="Table List 8" w:semiHidden="1" w:unhideWhenUsed="1"/>
-    <w:lsdException w:name="Table 3D effects 1" w:semiHidden="1" w:unhideWhenUsed="1"/>
-    <w:lsdException w:name="Table 3D effects 2" w:semiHidden="1" w:unhideWhenUsed="1"/>
-    <w:lsdException w:name="Table 3D effects 3" w:semiHidden="1" w:unhideWhenUsed="1"/>
-    <w:lsdException w:name="Table Contemporary" w:semiHidden="1" w:unhideWhenUsed="1"/>
-    <w:lsdException w:name="Table Elegant" w:semiHidden="1" w:unhideWhenUsed="1"/>
-    <w:lsdException w:name="Table Professional" w:semiHidden="1" w:unhideWhenUsed="1"/>
-    <w:lsdException w:name="Table Subtle 1" w:semiHidden="1" w:unhideWhenUsed="1"/>
-    <w:lsdException w:name="Table Subtle 2" w:semiHidden="1" w:unhideWhenUsed="1"/>
-    <w:lsdException w:name="Table Web 1" w:semiHidden="1" w:unhideWhenUsed="1"/>
-    <w:lsdException w:name="Table Web 2" w:semiHidden="1" w:unhideWhenUsed="1"/>
-    <w:lsdException w:name="Table Web 3" w:semiHidden="1" w:unhideWhenUsed="1"/>
-    <w:lsdException w:name="Balloon Text" w:semiHidden="1" w:unhideWhenUsed="1"/>
-    <w:lsdException w:name="Table Grid" w:uiPriority="59"/>
-    <w:lsdException w:name="Table Theme" w:semiHidden="1" w:unhideWhenUsed="1"/>
-    <w:lsdException w:name="Placeholder Text" w:semiHidden="1"/>
-    <w:lsdException w:name="No Spacing" w:uiPriority="1" w:qFormat="1"/>
-    <w:lsdException w:name="Light Shading" w:uiPriority="60"/>
-    <w:lsdException w:name="Light List" w:uiPriority="61"/>
-    <w:lsdException w:name="Light Grid" w:uiPriority="62"/>
-    <w:lsdException w:name="Medium Shading 1" w:uiPriority="63"/>
-    <w:lsdException w:name="Medium Shading 2" w:uiPriority="64"/>
-    <w:lsdException w:name="Medium List 1" w:uiPriority="65"/>
-    <w:lsdException w:name="Medium List 2" w:uiPriority="66"/>
-    <w:lsdException w:name="Medium Grid 1" w:uiPriority="67"/>
-    <w:lsdException w:name="Medium Grid 2" w:uiPriority="68"/>
-    <w:lsdException w:name="Medium Grid 3" w:uiPriority="69"/>
-    <w:lsdException w:name="Dark List" w:uiPriority="70"/>
-    <w:lsdException w:name="Colorful Shading" w:uiPriority="71"/>
-    <w:lsdException w:name="Colorful List" w:uiPriority="72"/>
-    <w:lsdException w:name="Colorful Grid" w:uiPriority="73"/>
-    <w:lsdException w:name="Light Shading Accent 1" w:uiPriority="60"/>
-    <w:lsdException w:name="Light List Accent 1" w:uiPriority="61"/>
-    <w:lsdException w:name="Light Grid Accent 1" w:uiPriority="62"/>
-    <w:lsdException w:name="Medium Shading 1 Accent 1" w:uiPriority="63"/>
-    <w:lsdException w:name="Medium Shading 2 Accent 1" w:uiPriority="64"/>
-    <w:lsdException w:name="Medium List 1 Accent 1" w:uiPriority="65"/>
-    <w:lsdException w:name="Revision" w:semiHidden="1"/>
-    <w:lsdException w:name="List Paragraph" w:uiPriority="34" w:qFormat="1"/>
-    <w:lsdException w:name="Quote" w:uiPriority="29" w:qFormat="1"/>
-    <w:lsdException w:name="Intense Quote" w:uiPriority="30" w:qFormat="1"/>
-    <w:lsdException w:name="Medium List 2 Accent 1" w:uiPriority="66"/>
-    <w:lsdException w:name="Medium Grid 1 Accent 1" w:uiPriority="67"/>
-    <w:lsdException w:name="Medium Grid 2 Accent 1" w:uiPriority="68"/>
-    <w:lsdException w:name="Medium Grid 3 Accent 1" w:uiPriority="69"/>
-    <w:lsdException w:name="Dark List Accent 1" w:uiPriority="70"/>
-    <w:lsdException w:name="Colorful Shading Accent 1" w:uiPriority="71"/>
-    <w:lsdException w:name="Colorful List Accent 1" w:uiPriority="72"/>
-    <w:lsdException w:name="Colorful Grid Accent 1" w:uiPriority="73"/>
-    <w:lsdException w:name="Light Shading Accent 2" w:uiPriority="60"/>
-    <w:lsdException w:name="Light List Accent 2" w:uiPriority="61"/>
-    <w:lsdException w:name="Light Grid Accent 2" w:uiPriority="62"/>
-    <w:lsdException w:name="Medium Shading 1 Accent 2" w:uiPriority="63"/>
-    <w:lsdException w:name="Medium Shading 2 Accent 2" w:uiPriority="64"/>
-    <w:lsdException w:name="Medium List 1 Accent 2" w:uiPriority="65"/>
-    <w:lsdException w:name="Medium List 2 Accent 2" w:uiPriority="66"/>
-    <w:lsdException w:name="Medium Grid 1 Accent 2" w:uiPriority="67"/>
-    <w:lsdException w:name="Medium Grid 2 Accent 2" w:uiPriority="68"/>
-    <w:lsdException w:name="Medium Grid 3 Accent 2" w:uiPriority="69"/>
-    <w:lsdException w:name="Dark List Accent 2" w:uiPriority="70"/>
-    <w:lsdException w:name="Colorful Shading Accent 2" w:uiPriority="71"/>
-    <w:lsdException w:name="Colorful List Accent 2" w:uiPriority="72"/>
-    <w:lsdException w:name="Colorful Grid Accent 2" w:uiPriority="73"/>
-    <w:lsdException w:name="Light Shading Accent 3" w:uiPriority="60"/>
-    <w:lsdException w:name="Light List Accent 3" w:uiPriority="61"/>
-    <w:lsdException w:name="Light Grid Accent 3" w:uiPriority="62"/>
-    <w:lsdException w:name="Medium Shading 1 Accent 3" w:uiPriority="63"/>
-    <w:lsdException w:name="Medium Shading 2 Accent 3" w:uiPriority="64"/>
-    <w:lsdException w:name="Medium List 1 Accent 3" w:uiPriority="65"/>
-    <w:lsdException w:name="Medium List 2 Accent 3" w:uiPriority="66"/>
-    <w:lsdException w:name="Medium Grid 1 Accent 3" w:uiPriority="67"/>
-    <w:lsdException w:name="Medium Grid 2 Accent 3" w:uiPriority="68"/>
-    <w:lsdException w:name="Medium Grid 3 Accent 3" w:uiPriority="69"/>
-    <w:lsdException w:name="Dark List Accent 3" w:uiPriority="70"/>
-    <w:lsdException w:name="Colorful Shading Accent 3" w:uiPriority="71"/>
-    <w:lsdException w:name="Colorful List Accent 3" w:uiPriority="72"/>
-    <w:lsdException w:name="Colorful Grid Accent 3" w:uiPriority="73"/>
-    <w:lsdException w:name="Light Shading Accent 4" w:uiPriority="60"/>
-    <w:lsdException w:name="Light List Accent 4" w:uiPriority="61"/>
-    <w:lsdException w:name="Light Grid Accent 4" w:uiPriority="62"/>
-    <w:lsdException w:name="Medium Shading 1 Accent 4" w:uiPriority="63"/>
-    <w:lsdException w:name="Medium Shading 2 Accent 4" w:uiPriority="64"/>
-    <w:lsdException w:name="Medium List 1 Accent 4" w:uiPriority="65"/>
-    <w:lsdException w:name="Medium List 2 Accent 4" w:uiPriority="66"/>
-    <w:lsdException w:name="Medium Grid 1 Accent 4" w:uiPriority="67"/>
-    <w:lsdException w:name="Medium Grid 2 Accent 4" w:uiPriority="68"/>
-    <w:lsdException w:name="Medium Grid 3 Accent 4" w:uiPriority="69"/>
-    <w:lsdException w:name="Dark List Accent 4" w:uiPriority="70"/>
-    <w:lsdException w:name="Colorful Shading Accent 4" w:uiPriority="71"/>
-    <w:lsdException w:name="Colorful List Accent 4" w:uiPriority="72"/>
-    <w:lsdException w:name="Colorful Grid Accent 4" w:uiPriority="73"/>
-    <w:lsdException w:name="Light Shading Accent 5" w:uiPriority="60"/>
-    <w:lsdException w:name="Light List Accent 5" w:uiPriority="61"/>
-    <w:lsdException w:name="Light Grid Accent 5" w:uiPriority="62"/>
-    <w:lsdException w:name="Medium Shading 1 Accent 5" w:uiPriority="63"/>
-    <w:lsdException w:name="Medium Shading 2 Accent 5" w:uiPriority="64"/>
-    <w:lsdException w:name="Medium List 1 Accent 5" w:uiPriority="65"/>
-    <w:lsdException w:name="Medium List 2 Accent 5" w:uiPriority="66"/>
-    <w:lsdException w:name="Medium Grid 1 Accent 5" w:uiPriority="67"/>
-    <w:lsdException w:name="Medium Grid 2 Accent 5" w:uiPriority="68"/>
-    <w:lsdException w:name="Medium Grid 3 Accent 5" w:uiPriority="69"/>
-    <w:lsdException w:name="Dark List Accent 5" w:uiPriority="70"/>
-    <w:lsdException w:name="Colorful Shading Accent 5" w:uiPriority="71"/>
-    <w:lsdException w:name="Colorful List Accent 5" w:uiPriority="72"/>
-    <w:lsdException w:name="Colorful Grid Accent 5" w:uiPriority="73"/>
-    <w:lsdException w:name="Light Shading Accent 6" w:uiPriority="60"/>
-    <w:lsdException w:name="Light List Accent 6" w:uiPriority="61"/>
-    <w:lsdException w:name="Light Grid Accent 6" w:uiPriority="62"/>
-    <w:lsdException w:name="Medium Shading 1 Accent 6" w:uiPriority="63"/>
-    <w:lsdException w:name="Medium Shading 2 Accent 6" w:uiPriority="64"/>
-    <w:lsdException w:name="Medium List 1 Accent 6" w:uiPriority="65"/>
-    <w:lsdException w:name="Medium List 2 Accent 6" w:uiPriority="66"/>
-    <w:lsdException w:name="Medium Grid 1 Accent 6" w:uiPriority="67"/>
-    <w:lsdException w:name="Medium Grid 2 Accent 6" w:uiPriority="68"/>
-    <w:lsdException w:name="Medium Grid 3 Accent 6" w:uiPriority="69"/>
-    <w:lsdException w:name="Dark List Accent 6" w:uiPriority="70"/>
-    <w:lsdException w:name="Colorful Shading Accent 6" w:uiPriority="71"/>
-    <w:lsdException w:name="Colorful List Accent 6" w:uiPriority="72"/>
-    <w:lsdException w:name="Colorful Grid Accent 6" w:uiPriority="73"/>
-    <w:lsdException w:name="Subtle Emphasis" w:uiPriority="19" w:qFormat="1"/>
-    <w:lsdException w:name="Intense Emphasis" w:uiPriority="21" w:qFormat="1"/>
-    <w:lsdException w:name="Subtle Reference" w:uiPriority="31" w:qFormat="1"/>
-    <w:lsdException w:name="Intense Reference" w:uiPriority="32" w:qFormat="1"/>
-    <w:lsdException w:name="Book Title" w:uiPriority="33" w:qFormat="1"/>
-    <w:lsdException w:name="Bibliography" w:semiHidden="1" w:uiPriority="37" w:unhideWhenUsed="1"/>
-    <w:lsdException w:name="TOC Heading" w:semiHidden="1" w:uiPriority="39" w:unhideWhenUsed="1" w:qFormat="1"/>
-    <w:lsdException w:name="Plain Table 1" w:uiPriority="41"/>
-    <w:lsdException w:name="Plain Table 2" w:uiPriority="42"/>
-    <w:lsdException w:name="Plain Table 3" w:uiPriority="43"/>
-    <w:lsdException w:name="Plain Table 4" w:uiPriority="44"/>
-    <w:lsdException w:name="Plain Table 5" w:uiPriority="45"/>
-    <w:lsdException w:name="Grid Table Light" w:uiPriority="40"/>
-    <w:lsdException w:name="Grid Table 1 Light" w:uiPriority="46"/>
-    <w:lsdException w:name="Grid Table 2" w:uiPriority="47"/>
-    <w:lsdException w:name="Grid Table 3" w:uiPriority="48"/>
-    <w:lsdException w:name="Grid Table 4" w:uiPriority="49"/>
-    <w:lsdException w:name="Grid Table 5 Dark" w:uiPriority="50"/>
-    <w:lsdException w:name="Grid Table 6 Colorful" w:uiPriority="51"/>
-    <w:lsdException w:name="Grid Table 7 Colorful" w:uiPriority="52"/>
-    <w:lsdException w:name="Grid Table 1 Light Accent 1" w:uiPriority="46"/>
-    <w:lsdException w:name="Grid Table 2 Accent 1" w:uiPriority="47"/>
-    <w:lsdException w:name="Grid Table 3 Accent 1" w:uiPriority="48"/>
-    <w:lsdException w:name="Grid Table 4 Accent 1" w:uiPriority="49"/>
-    <w:lsdException w:name="Grid Table 5 Dark Accent 1" w:uiPriority="50"/>
-    <w:lsdException w:name="Grid Table 6 Colorful Accent 1" w:uiPriority="51"/>
-    <w:lsdException w:name="Grid Table 7 Colorful Accent 1" w:uiPriority="52"/>
-    <w:lsdException w:name="Grid Table 1 Light Accent 2" w:uiPriority="46"/>
-    <w:lsdException w:name="Grid Table 2 Accent 2" w:uiPriority="47"/>
-    <w:lsdException w:name="Grid Table 3 Accent 2" w:uiPriority="48"/>
-    <w:lsdException w:name="Grid Table 4 Accent 2" w:uiPriority="49"/>
-    <w:lsdException w:name="Grid Table 5 Dark Accent 2" w:uiPriority="50"/>
-    <w:lsdException w:name="Grid Table 6 Colorful Accent 2" w:uiPriority="51"/>
-    <w:lsdException w:name="Grid Table 7 Colorful Accent 2" w:uiPriority="52"/>
-    <w:lsdException w:name="Grid Table 1 Light Accent 3" w:uiPriority="46"/>
-    <w:lsdException w:name="Grid Table 2 Accent 3" w:uiPriority="47"/>
-    <w:lsdException w:name="Grid Table 3 Accent 3" w:uiPriority="48"/>
-    <w:lsdException w:name="Grid Table 4 Accent 3" w:uiPriority="49"/>
-    <w:lsdException w:name="Grid Table 5 Dark Accent 3" w:uiPriority="50"/>
-    <w:lsdException w:name="Grid Table 6 Colorful Accent 3" w:uiPriority="51"/>
-    <w:lsdException w:name="Grid Table 7 Colorful Accent 3" w:uiPriority="52"/>
-    <w:lsdException w:name="Grid Table 1 Light Accent 4" w:uiPriority="46"/>
-    <w:lsdException w:name="Grid Table 2 Accent 4" w:uiPriority="47"/>
-    <w:lsdException w:name="Grid Table 3 Accent 4" w:uiPriority="48"/>
-    <w:lsdException w:name="Grid Table 4 Accent 4" w:uiPriority="49"/>
-    <w:lsdException w:name="Grid Table 5 Dark Accent 4" w:uiPriority="50"/>
-    <w:lsdException w:name="Grid Table 6 Colorful Accent 4" w:uiPriority="51"/>
-    <w:lsdException w:name="Grid Table 7 Colorful Accent 4" w:uiPriority="52"/>
-    <w:lsdException w:name="Grid Table 1 Light Accent 5" w:uiPriority="46"/>
-    <w:lsdException w:name="Grid Table 2 Accent 5" w:uiPriority="47"/>
-    <w:lsdException w:name="Grid Table 3 Accent 5" w:uiPriority="48"/>
-    <w:lsdException w:name="Grid Table 4 Accent 5" w:uiPriority="49"/>
-    <w:lsdException w:name="Grid Table 5 Dark Accent 5" w:uiPriority="50"/>
-    <w:lsdException w:name="Grid Table 6 Colorful Accent 5" w:uiPriority="51"/>
-    <w:lsdException w:name="Grid Table 7 Colorful Accent 5" w:uiPriority="52"/>
-    <w:lsdException w:name="Grid Table 1 Light Accent 6" w:uiPriority="46"/>
-    <w:lsdException w:name="Grid Table 2 Accent 6" w:uiPriority="47"/>
-    <w:lsdException w:name="Grid Table 3 Accent 6" w:uiPriority="48"/>
-    <w:lsdException w:name="Grid Table 4 Accent 6" w:uiPriority="49"/>
-    <w:lsdException w:name="Grid Table 5 Dark Accent 6" w:uiPriority="50"/>
-    <w:lsdException w:name="Grid Table 6 Colorful Accent 6" w:uiPriority="51"/>
-    <w:lsdException w:name="Grid Table 7 Colorful Accent 6" w:uiPriority="52"/>
-    <w:lsdException w:name="List Table 1 Light" w:uiPriority="46"/>
-    <w:lsdException w:name="List Table 2" w:uiPriority="47"/>
-    <w:lsdException w:name="List Table 3" w:uiPriority="48"/>
-    <w:lsdException w:name="List Table 4" w:uiPriority="49"/>
-    <w:lsdException w:name="List Table 5 Dark" w:uiPriority="50"/>
-    <w:lsdException w:name="List Table 6 Colorful" w:uiPriority="51"/>
-    <w:lsdException w:name="List Table 7 Colorful" w:uiPriority="52"/>
-    <w:lsdException w:name="List Table 1 Light Accent 1" w:uiPriority="46"/>
-    <w:lsdException w:name="List Table 2 Accent 1" w:uiPriority="47"/>
-    <w:lsdException w:name="List Table 3 Accent 1" w:uiPriority="48"/>
-    <w:lsdException w:name="List Table 4 Accent 1" w:uiPriority="49"/>
-    <w:lsdException w:name="List Table 5 Dark Accent 1" w:uiPriority="50"/>
-    <w:lsdException w:name="List Table 6 Colorful Accent 1" w:uiPriority="51"/>
-    <w:lsdException w:name="List Table 7 Colorful Accent 1" w:uiPriority="52"/>
-    <w:lsdException w:name="List Table 1 Light Accent 2" w:uiPriority="46"/>
-    <w:lsdException w:name="List Table 2 Accent 2" w:uiPriority="47"/>
-    <w:lsdException w:name="List Table 3 Accent 2" w:uiPriority="48"/>
-    <w:lsdException w:name="List Table 4 Accent 2" w:uiPriority="49"/>
-    <w:lsdException w:name="List Table 5 Dark Accent 2" w:uiPriority="50"/>
-    <w:lsdException w:name="List Table 6 Colorful Accent 2" w:uiPriority="51"/>
-    <w:lsdException w:name="List Table 7 Colorful Accent 2" w:uiPriority="52"/>
-    <w:lsdException w:name="List Table 1 Light Accent 3" w:uiPriority="46"/>
-    <w:lsdException w:name="List Table 2 Accent 3" w:uiPriority="47"/>
-    <w:lsdException w:name="List Table 3 Accent 3" w:uiPriority="48"/>
-    <w:lsdException w:name="List Table 4 Accent 3" w:uiPriority="49"/>
-    <w:lsdException w:name="List Table 5 Dark Accent 3" w:uiPriority="50"/>
-    <w:lsdException w:name="List Table 6 Colorful Accent 3" w:uiPriority="51"/>
-    <w:lsdException w:name="List Table 7 Colorful Accent 3" w:uiPriority="52"/>
-    <w:lsdException w:name="List Table 1 Light Accent 4" w:uiPriority="46"/>
-    <w:lsdException w:name="List Table 2 Accent 4" w:uiPriority="47"/>
-    <w:lsdException w:name="List Table 3 Accent 4" w:uiPriority="48"/>
-    <w:lsdException w:name="List Table 4 Accent 4" w:uiPriority="49"/>
-    <w:lsdException w:name="List Table 5 Dark Accent 4" w:uiPriority="50"/>
-    <w:lsdException w:name="List Table 6 Colorful Accent 4" w:uiPriority="51"/>
-    <w:lsdException w:name="List Table 7 Colorful Accent 4" w:uiPriority="52"/>
-    <w:lsdException w:name="List Table 1 Light Accent 5" w:uiPriority="46"/>
-    <w:lsdException w:name="List Table 2 Accent 5" w:uiPriority="47"/>
-    <w:lsdException w:name="List Table 3 Accent 5" w:uiPriority="48"/>
-    <w:lsdException w:name="List Table 4 Accent 5" w:uiPriority="49"/>
-    <w:lsdException w:name="List Table 5 Dark Accent 5" w:uiPriority="50"/>
-    <w:lsdException w:name="List Table 6 Colorful Accent 5" w:uiPriority="51"/>
-    <w:lsdException w:name="List Table 7 Colorful Accent 5" w:uiPriority="52"/>
-    <w:lsdException w:name="List Table 1 Light Accent 6" w:uiPriority="46"/>
-    <w:lsdException w:name="List Table 2 Accent 6" w:uiPriority="47"/>
-    <w:lsdException w:name="List Table 3 Accent 6" w:uiPriority="48"/>
-    <w:lsdException w:name="List Table 4 Accent 6" w:uiPriority="49"/>
-    <w:lsdException w:name="List Table 5 Dark Accent 6" w:uiPriority="50"/>
-    <w:lsdException w:name="List Table 6 Colorful Accent 6" w:uiPriority="51"/>
-    <w:lsdException w:name="List Table 7 Colorful Accent 6" w:uiPriority="52"/>
-    <w:lsdException w:name="Mention" w:semiHidden="1" w:unhideWhenUsed="1"/>
-    <w:lsdException w:name="Smart Hyperlink" w:semiHidden="1" w:unhideWhenUsed="1"/>
-    <w:lsdException w:name="Hashtag" w:semiHidden="1" w:unhideWhenUsed="1"/>
-    <w:lsdException w:name="Unresolved Mention" w:semiHidden="1" w:unhideWhenUsed="1"/>
-    <w:lsdException w:name="Smart Link" w:semiHidden="1" w:unhideWhenUsed="1"/>
+  <w:latentStyles w:defLockedState="0" w:defUIPriority="99" w:defSemiHidden="1" w:defUnhideWhenUsed="1" w:defQFormat="0" w:count="267">
+    <w:lsdException w:name="Normal" w:semiHidden="0" w:uiPriority="0" w:unhideWhenUsed="0" w:qFormat="1"/>
+    <w:lsdException w:name="heading 1" w:semiHidden="0" w:uiPriority="9" w:unhideWhenUsed="0" w:qFormat="1"/>
+    <w:lsdException w:name="heading 2" w:uiPriority="9" w:qFormat="1"/>
+    <w:lsdException w:name="heading 3" w:uiPriority="9" w:qFormat="1"/>
+    <w:lsdException w:name="heading 4" w:uiPriority="9" w:qFormat="1"/>
+    <w:lsdException w:name="heading 5" w:uiPriority="9" w:qFormat="1"/>
+    <w:lsdException w:name="heading 6" w:uiPriority="9" w:qFormat="1"/>
+    <w:lsdException w:name="heading 7" w:uiPriority="9" w:qFormat="1"/>
+    <w:lsdException w:name="heading 8" w:uiPriority="9" w:qFormat="1"/>
+    <w:lsdException w:name="heading 9" w:uiPriority="9" w:qFormat="1"/>
+    <w:lsdException w:name="toc 1" w:uiPriority="39"/>
+    <w:lsdException w:name="toc 2" w:uiPriority="39"/>
+    <w:lsdException w:name="toc 3" w:uiPriority="39"/>
+    <w:lsdException w:name="toc 4" w:uiPriority="39"/>
+    <w:lsdException w:name="toc 5" w:uiPriority="39"/>
+    <w:lsdException w:name="toc 6" w:uiPriority="39"/>
+    <w:lsdException w:name="toc 7" w:uiPriority="39"/>
+    <w:lsdException w:name="toc 8" w:uiPriority="39"/>
+    <w:lsdException w:name="toc 9" w:uiPriority="39"/>
+    <w:lsdException w:name="caption" w:uiPriority="35" w:qFormat="1"/>
+    <w:lsdException w:name="Title" w:semiHidden="0" w:uiPriority="10" w:unhideWhenUsed="0" w:qFormat="1"/>
+    <w:lsdException w:name="Default Paragraph Font" w:uiPriority="1"/>
+    <w:lsdException w:name="Subtitle" w:semiHidden="0" w:uiPriority="11" w:unhideWhenUsed="0" w:qFormat="1"/>
+    <w:lsdException w:name="Strong" w:semiHidden="0" w:uiPriority="22" w:unhideWhenUsed="0" w:qFormat="1"/>
+    <w:lsdException w:name="Emphasis" w:semiHidden="0" w:uiPriority="20" w:unhideWhenUsed="0" w:qFormat="1"/>
+    <w:lsdException w:name="Table Grid" w:semiHidden="0" w:uiPriority="59" w:unhideWhenUsed="0"/>
+    <w:lsdException w:name="Placeholder Text" w:unhideWhenUsed="0"/>
+    <w:lsdException w:name="No Spacing" w:semiHidden="0" w:uiPriority="1" w:unhideWhenUsed="0" w:qFormat="1"/>
+    <w:lsdException w:name="Light Shading" w:semiHidden="0" w:uiPriority="60" w:unhideWhenUsed="0"/>
+    <w:lsdException w:name="Light List" w:semiHidden="0" w:uiPriority="61" w:unhideWhenUsed="0"/>
+    <w:lsdException w:name="Light Grid" w:semiHidden="0" w:uiPriority="62" w:unhideWhenUsed="0"/>
+    <w:lsdException w:name="Medium Shading 1" w:semiHidden="0" w:uiPriority="63" w:unhideWhenUsed="0"/>
+    <w:lsdException w:name="Medium Shading 2" w:semiHidden="0" w:uiPriority="64" w:unhideWhenUsed="0"/>
+    <w:lsdException w:name="Medium List 1" w:semiHidden="0" w:uiPriority="65" w:unhideWhenUsed="0"/>
+    <w:lsdException w:name="Medium List 2" w:semiHidden="0" w:uiPriority="66" w:unhideWhenUsed="0"/>
+    <w:lsdException w:name="Medium Grid 1" w:semiHidden="0" w:uiPriority="67" w:unhideWhenUsed="0"/>
+    <w:lsdException w:name="Medium Grid 2" w:semiHidden="0" w:uiPriority="68" w:unhideWhenUsed="0"/>
+    <w:lsdException w:name="Medium Grid 3" w:semiHidden="0" w:uiPriority="69" w:unhideWhenUsed="0"/>
+    <w:lsdException w:name="Dark List" w:semiHidden="0" w:uiPriority="70" w:unhideWhenUsed="0"/>
+    <w:lsdException w:name="Colorful Shading" w:semiHidden="0" w:uiPriority="71" w:unhideWhenUsed="0"/>
+    <w:lsdException w:name="Colorful List" w:semiHidden="0" w:uiPriority="72" w:unhideWhenUsed="0"/>
+    <w:lsdException w:name="Colorful Grid" w:semiHidden="0" w:uiPriority="73" w:unhideWhenUsed="0"/>
+    <w:lsdException w:name="Light Shading Accent 1" w:semiHidden="0" w:uiPriority="60" w:unhideWhenUsed="0"/>
+    <w:lsdException w:name="Light List Accent 1" w:semiHidden="0" w:uiPriority="61" w:unhideWhenUsed="0"/>
+    <w:lsdException w:name="Light Grid Accent 1" w:semiHidden="0" w:uiPriority="62" w:unhideWhenUsed="0"/>
+    <w:lsdException w:name="Medium Shading 1 Accent 1" w:semiHidden="0" w:uiPriority="63" w:unhideWhenUsed="0"/>
+    <w:lsdException w:name="Medium Shading 2 Accent 1" w:semiHidden="0" w:uiPriority="64" w:unhideWhenUsed="0"/>
+    <w:lsdException w:name="Medium List 1 Accent 1" w:semiHidden="0" w:uiPriority="65" w:unhideWhenUsed="0"/>
+    <w:lsdException w:name="Revision" w:unhideWhenUsed="0"/>
+    <w:lsdException w:name="List Paragraph" w:semiHidden="0" w:uiPriority="34" w:unhideWhenUsed="0" w:qFormat="1"/>
+    <w:lsdException w:name="Quote" w:semiHidden="0" w:uiPriority="29" w:unhideWhenUsed="0" w:qFormat="1"/>
+    <w:lsdException w:name="Intense Quote" w:semiHidden="0" w:uiPriority="30" w:unhideWhenUsed="0" w:qFormat="1"/>
+    <w:lsdException w:name="Medium List 2 Accent 1" w:semiHidden="0" w:uiPriority="66" w:unhideWhenUsed="0"/>
+    <w:lsdException w:name="Medium Grid 1 Accent 1" w:semiHidden="0" w:uiPriority="67" w:unhideWhenUsed="0"/>
+    <w:lsdException w:name="Medium Grid 2 Accent 1" w:semiHidden="0" w:uiPriority="68" w:unhideWhenUsed="0"/>
+    <w:lsdException w:name="Medium Grid 3 Accent 1" w:semiHidden="0" w:uiPriority="69" w:unhideWhenUsed="0"/>
+    <w:lsdException w:name="Dark List Accent 1" w:semiHidden="0" w:uiPriority="70" w:unhideWhenUsed="0"/>
+    <w:lsdException w:name="Colorful Shading Accent 1" w:semiHidden="0" w:uiPriority="71" w:unhideWhenUsed="0"/>
+    <w:lsdException w:name="Colorful List Accent 1" w:semiHidden="0" w:uiPriority="72" w:unhideWhenUsed="0"/>
+    <w:lsdException w:name="Colorful Grid Accent 1" w:semiHidden="0" w:uiPriority="73" w:unhideWhenUsed="0"/>
+    <w:lsdException w:name="Light Shading Accent 2" w:semiHidden="0" w:uiPriority="60" w:unhideWhenUsed="0"/>
+    <w:lsdException w:name="Light List Accent 2" w:semiHidden="0" w:uiPriority="61" w:unhideWhenUsed="0"/>
+    <w:lsdException w:name="Light Grid Accent 2" w:semiHidden="0" w:uiPriority="62" w:unhideWhenUsed="0"/>
+    <w:lsdException w:name="Medium Shading 1 Accent 2" w:semiHidden="0" w:uiPriority="63" w:unhideWhenUsed="0"/>
+    <w:lsdException w:name="Medium Shading 2 Accent 2" w:semiHidden="0" w:uiPriority="64" w:unhideWhenUsed="0"/>
+    <w:lsdException w:name="Medium List 1 Accent 2" w:semiHidden="0" w:uiPriority="65" w:unhideWhenUsed="0"/>
+    <w:lsdException w:name="Medium List 2 Accent 2" w:semiHidden="0" w:uiPriority="66" w:unhideWhenUsed="0"/>
+    <w:lsdException w:name="Medium Grid 1 Accent 2" w:semiHidden="0" w:uiPriority="67" w:unhideWhenUsed="0"/>
+    <w:lsdException w:name="Medium Grid 2 Accent 2" w:semiHidden="0" w:uiPriority="68" w:unhideWhenUsed="0"/>
+    <w:lsdException w:name="Medium Grid 3 Accent 2" w:semiHidden="0" w:uiPriority="69" w:unhideWhenUsed="0"/>
+    <w:lsdException w:name="Dark List Accent 2" w:semiHidden="0" w:uiPriority="70" w:unhideWhenUsed="0"/>
+    <w:lsdException w:name="Colorful Shading Accent 2" w:semiHidden="0" w:uiPriority="71" w:unhideWhenUsed="0"/>
+    <w:lsdException w:name="Colorful List Accent 2" w:semiHidden="0" w:uiPriority="72" w:unhideWhenUsed="0"/>
+    <w:lsdException w:name="Colorful Grid Accent 2" w:semiHidden="0" w:uiPriority="73" w:unhideWhenUsed="0"/>
+    <w:lsdException w:name="Light Shading Accent 3" w:semiHidden="0" w:uiPriority="60" w:unhideWhenUsed="0"/>
+    <w:lsdException w:name="Light List Accent 3" w:semiHidden="0" w:uiPriority="61" w:unhideWhenUsed="0"/>
+    <w:lsdException w:name="Light Grid Accent 3" w:semiHidden="0" w:uiPriority="62" w:unhideWhenUsed="0"/>
+    <w:lsdException w:name="Medium Shading 1 Accent 3" w:semiHidden="0" w:uiPriority="63" w:unhideWhenUsed="0"/>
+    <w:lsdException w:name="Medium Shading 2 Accent 3" w:semiHidden="0" w:uiPriority="64" w:unhideWhenUsed="0"/>
+    <w:lsdException w:name="Medium List 1 Accent 3" w:semiHidden="0" w:uiPriority="65" w:unhideWhenUsed="0"/>
+    <w:lsdException w:name="Medium List 2 Accent 3" w:semiHidden="0" w:uiPriority="66" w:unhideWhenUsed="0"/>
+    <w:lsdException w:name="Medium Grid 1 Accent 3" w:semiHidden="0" w:uiPriority="67" w:unhideWhenUsed="0"/>
+    <w:lsdException w:name="Medium Grid 2 Accent 3" w:semiHidden="0" w:uiPriority="68" w:unhideWhenUsed="0"/>
+    <w:lsdException w:name="Medium Grid 3 Accent 3" w:semiHidden="0" w:uiPriority="69" w:unhideWhenUsed="0"/>
+    <w:lsdException w:name="Dark List Accent 3" w:semiHidden="0" w:uiPriority="70" w:unhideWhenUsed="0"/>
+    <w:lsdException w:name="Colorful Shading Accent 3" w:semiHidden="0" w:uiPriority="71" w:unhideWhenUsed="0"/>
+    <w:lsdException w:name="Colorful List Accent 3" w:semiHidden="0" w:uiPriority="72" w:unhideWhenUsed="0"/>
+    <w:lsdException w:name="Colorful Grid Accent 3" w:semiHidden="0" w:uiPriority="73" w:unhideWhenUsed="0"/>
+    <w:lsdException w:name="Light Shading Accent 4" w:semiHidden="0" w:uiPriority="60" w:unhideWhenUsed="0"/>
+    <w:lsdException w:name="Light List Accent 4" w:semiHidden="0" w:uiPriority="61" w:unhideWhenUsed="0"/>
+    <w:lsdException w:name="Light Grid Accent 4" w:semiHidden="0" w:uiPriority="62" w:unhideWhenUsed="0"/>
+    <w:lsdException w:name="Medium Shading 1 Accent 4" w:semiHidden="0" w:uiPriority="63" w:unhideWhenUsed="0"/>
+    <w:lsdException w:name="Medium Shading 2 Accent 4" w:semiHidden="0" w:uiPriority="64" w:unhideWhenUsed="0"/>
+    <w:lsdException w:name="Medium List 1 Accent 4" w:semiHidden="0" w:uiPriority="65" w:unhideWhenUsed="0"/>
+    <w:lsdException w:name="Medium List 2 Accent 4" w:semiHidden="0" w:uiPriority="66" w:unhideWhenUsed="0"/>
+    <w:lsdException w:name="Medium Grid 1 Accent 4" w:semiHidden="0" w:uiPriority="67" w:unhideWhenUsed="0"/>
+    <w:lsdException w:name="Medium Grid 2 Accent 4" w:semiHidden="0" w:uiPriority="68" w:unhideWhenUsed="0"/>
+    <w:lsdException w:name="Medium Grid 3 Accent 4" w:semiHidden="0" w:uiPriority="69" w:unhideWhenUsed="0"/>
+    <w:lsdException w:name="Dark List Accent 4" w:semiHidden="0" w:uiPriority="70" w:unhideWhenUsed="0"/>
+    <w:lsdException w:name="Colorful Shading Accent 4" w:semiHidden="0" w:uiPriority="71" w:unhideWhenUsed="0"/>
+    <w:lsdException w:name="Colorful List Accent 4" w:semiHidden="0" w:uiPriority="72" w:unhideWhenUsed="0"/>
+    <w:lsdException w:name="Colorful Grid Accent 4" w:semiHidden="0" w:uiPriority="73" w:unhideWhenUsed="0"/>
+    <w:lsdException w:name="Light Shading Accent 5" w:semiHidden="0" w:uiPriority="60" w:unhideWhenUsed="0"/>
+    <w:lsdException w:name="Light List Accent 5" w:semiHidden="0" w:uiPriority="61" w:unhideWhenUsed="0"/>
+    <w:lsdException w:name="Light Grid Accent 5" w:semiHidden="0" w:uiPriority="62" w:unhideWhenUsed="0"/>
+    <w:lsdException w:name="Medium Shading 1 Accent 5" w:semiHidden="0" w:uiPriority="63" w:unhideWhenUsed="0"/>
+    <w:lsdException w:name="Medium Shading 2 Accent 5" w:semiHidden="0" w:uiPriority="64" w:unhideWhenUsed="0"/>
+    <w:lsdException w:name="Medium List 1 Accent 5" w:semiHidden="0" w:uiPriority="65" w:unhideWhenUsed="0"/>
+    <w:lsdException w:name="Medium List 2 Accent 5" w:semiHidden="0" w:uiPriority="66" w:unhideWhenUsed="0"/>
+    <w:lsdException w:name="Medium Grid 1 Accent 5" w:semiHidden="0" w:uiPriority="67" w:unhideWhenUsed="0"/>
+    <w:lsdException w:name="Medium Grid 2 Accent 5" w:semiHidden="0" w:uiPriority="68" w:unhideWhenUsed="0"/>
+    <w:lsdException w:name="Medium Grid 3 Accent 5" w:semiHidden="0" w:uiPriority="69" w:unhideWhenUsed="0"/>
+    <w:lsdException w:name="Dark List Accent 5" w:semiHidden="0" w:uiPriority="70" w:unhideWhenUsed="0"/>
+    <w:lsdException w:name="Colorful Shading Accent 5" w:semiHidden="0" w:uiPriority="71" w:unhideWhenUsed="0"/>
+    <w:lsdException w:name="Colorful List Accent 5" w:semiHidden="0" w:uiPriority="72" w:unhideWhenUsed="0"/>
+    <w:lsdException w:name="Colorful Grid Accent 5" w:semiHidden="0" w:uiPriority="73" w:unhideWhenUsed="0"/>
+    <w:lsdException w:name="Light Shading Accent 6" w:semiHidden="0" w:uiPriority="60" w:unhideWhenUsed="0"/>
+    <w:lsdException w:name="Light List Accent 6" w:semiHidden="0" w:uiPriority="61" w:unhideWhenUsed="0"/>
+    <w:lsdException w:name="Light Grid Accent 6" w:semiHidden="0" w:uiPriority="62" w:unhideWhenUsed="0"/>
+    <w:lsdException w:name="Medium Shading 1 Accent 6" w:semiHidden="0" w:uiPriority="63" w:unhideWhenUsed="0"/>
+    <w:lsdException w:name="Medium Shading 2 Accent 6" w:semiHidden="0" w:uiPriority="64" w:unhideWhenUsed="0"/>
+    <w:lsdException w:name="Medium List 1 Accent 6" w:semiHidden="0" w:uiPriority="65" w:unhideWhenUsed="0"/>
+    <w:lsdException w:name="Medium List 2 Accent 6" w:semiHidden="0" w:uiPriority="66" w:unhideWhenUsed="0"/>
+    <w:lsdException w:name="Medium Grid 1 Accent 6" w:semiHidden="0" w:uiPriority="67" w:unhideWhenUsed="0"/>
+    <w:lsdException w:name="Medium Grid 2 Accent 6" w:semiHidden="0" w:uiPriority="68" w:unhideWhenUsed="0"/>
+    <w:lsdException w:name="Medium Grid 3 Accent 6" w:semiHidden="0" w:uiPriority="69" w:unhideWhenUsed="0"/>
+    <w:lsdException w:name="Dark List Accent 6" w:semiHidden="0" w:uiPriority="70" w:unhideWhenUsed="0"/>
+    <w:lsdException w:name="Colorful Shading Accent 6" w:semiHidden="0" w:uiPriority="71" w:unhideWhenUsed="0"/>
+    <w:lsdException w:name="Colorful List Accent 6" w:semiHidden="0" w:uiPriority="72" w:unhideWhenUsed="0"/>
+    <w:lsdException w:name="Colorful Grid Accent 6" w:semiHidden="0" w:uiPriority="73" w:unhideWhenUsed="0"/>
+    <w:lsdException w:name="Subtle Emphasis" w:semiHidden="0" w:uiPriority="19" w:unhideWhenUsed="0" w:qFormat="1"/>
+    <w:lsdException w:name="Intense Emphasis" w:semiHidden="0" w:uiPriority="21" w:unhideWhenUsed="0" w:qFormat="1"/>
+    <w:lsdException w:name="Subtle Reference" w:semiHidden="0" w:uiPriority="31" w:unhideWhenUsed="0" w:qFormat="1"/>
+    <w:lsdException w:name="Intense Reference" w:semiHidden="0" w:uiPriority="32" w:unhideWhenUsed="0" w:qFormat="1"/>
+    <w:lsdException w:name="Book Title" w:semiHidden="0" w:uiPriority="33" w:unhideWhenUsed="0" w:qFormat="1"/>
+    <w:lsdException w:name="Bibliography" w:uiPriority="37"/>
+    <w:lsdException w:name="TOC Heading" w:uiPriority="39" w:qFormat="1"/>
   </w:latentStyles>
   <w:style w:type="paragraph" w:default="1" w:styleId="a">
     <w:name w:val="Normal"/>
@@ -3586,6 +2848,7 @@
     <w:uiPriority w:val="99"/>
     <w:semiHidden/>
     <w:unhideWhenUsed/>
+    <w:qFormat/>
     <w:tblPr>
       <w:tblInd w:w="0" w:type="dxa"/>
       <w:tblCellMar>
@@ -3668,7 +2931,6 @@
       <w:lang w:eastAsia="en-US"/>
     </w:rPr>
     <w:tblPr>
-      <w:tblInd w:w="0" w:type="nil"/>
       <w:tblBorders>
         <w:top w:val="single" w:sz="4" w:space="0" w:color="auto"/>
         <w:left w:val="single" w:sz="4" w:space="0" w:color="auto"/>
@@ -3677,6 +2939,12 @@
         <w:insideH w:val="single" w:sz="4" w:space="0" w:color="auto"/>
         <w:insideV w:val="single" w:sz="4" w:space="0" w:color="auto"/>
       </w:tblBorders>
+      <w:tblCellMar>
+        <w:top w:w="0" w:type="dxa"/>
+        <w:left w:w="108" w:type="dxa"/>
+        <w:bottom w:w="0" w:type="dxa"/>
+        <w:right w:w="108" w:type="dxa"/>
+      </w:tblCellMar>
     </w:tblPr>
   </w:style>
 </w:styles>

</xml_diff>